<commit_message>
Rough Use Case in Requirements Document Finished
</commit_message>
<xml_diff>
--- a/Documentation/Requirements.docx
+++ b/Documentation/Requirements.docx
@@ -183,55 +183,7 @@
                 <w:sz w:val="40"/>
                 <w:szCs w:val="40"/>
               </w:rPr>
-              <w:t xml:space="preserve">Chris </w:t>
-            </w:r>
-            <w:proofErr w:type="spellStart"/>
-            <w:r>
-              <w:rPr>
-                <w:sz w:val="40"/>
-                <w:szCs w:val="40"/>
-              </w:rPr>
-              <w:t>Bakopoulos</w:t>
-            </w:r>
-            <w:proofErr w:type="spellEnd"/>
-            <w:r>
-              <w:rPr>
-                <w:sz w:val="40"/>
-                <w:szCs w:val="40"/>
-              </w:rPr>
-              <w:t xml:space="preserve">, Eric Benton, Bryce Eller, Alex </w:t>
-            </w:r>
-            <w:proofErr w:type="spellStart"/>
-            <w:r>
-              <w:rPr>
-                <w:sz w:val="40"/>
-                <w:szCs w:val="40"/>
-              </w:rPr>
-              <w:t>Sladek</w:t>
-            </w:r>
-            <w:proofErr w:type="spellEnd"/>
-            <w:r>
-              <w:rPr>
-                <w:sz w:val="40"/>
-                <w:szCs w:val="40"/>
-              </w:rPr>
-              <w:t xml:space="preserve">, Phil Stephenson, Lucas </w:t>
-            </w:r>
-            <w:proofErr w:type="spellStart"/>
-            <w:r>
-              <w:rPr>
-                <w:sz w:val="40"/>
-                <w:szCs w:val="40"/>
-              </w:rPr>
-              <w:t>Vitalos</w:t>
-            </w:r>
-            <w:proofErr w:type="spellEnd"/>
-            <w:r>
-              <w:rPr>
-                <w:sz w:val="40"/>
-                <w:szCs w:val="40"/>
-              </w:rPr>
-              <w:t>, Rush Weigelt</w:t>
+              <w:t>Chris Bakopoulos, Eric Benton, Bryce Eller, Alex Sladek, Phil Stephenson, Lucas Vitalos, Rush Weigelt</w:t>
             </w:r>
           </w:p>
         </w:tc>
@@ -383,17 +335,8 @@
                 <w:sz w:val="40"/>
                 <w:szCs w:val="40"/>
               </w:rPr>
-              <w:t xml:space="preserve">David Stahl, </w:t>
+              <w:t>David Stahl, atty</w:t>
             </w:r>
-            <w:proofErr w:type="spellStart"/>
-            <w:r>
-              <w:rPr>
-                <w:sz w:val="40"/>
-                <w:szCs w:val="40"/>
-              </w:rPr>
-              <w:t>atty</w:t>
-            </w:r>
-            <w:proofErr w:type="spellEnd"/>
           </w:p>
         </w:tc>
       </w:tr>
@@ -1046,21 +989,12 @@
           <w:szCs w:val="24"/>
         </w:rPr>
       </w:pPr>
-      <w:proofErr w:type="gramStart"/>
-      <w:r>
-        <w:rPr>
-          <w:sz w:val="24"/>
-          <w:szCs w:val="24"/>
-        </w:rPr>
-        <w:t>2.2</w:t>
-      </w:r>
-      <w:proofErr w:type="gramEnd"/>
-      <w:r>
-        <w:rPr>
-          <w:sz w:val="24"/>
-          <w:szCs w:val="24"/>
-        </w:rPr>
-        <w:t xml:space="preserve"> </w:t>
+      <w:r>
+        <w:rPr>
+          <w:sz w:val="24"/>
+          <w:szCs w:val="24"/>
+        </w:rPr>
+        <w:t xml:space="preserve">2.2 </w:t>
       </w:r>
       <w:hyperlink w:anchor="GameRules" w:history="1">
         <w:r>
@@ -1549,21 +1483,12 @@
           <w:szCs w:val="24"/>
         </w:rPr>
       </w:pPr>
-      <w:proofErr w:type="gramStart"/>
-      <w:r>
-        <w:rPr>
-          <w:sz w:val="24"/>
-          <w:szCs w:val="24"/>
-        </w:rPr>
-        <w:t>6.4</w:t>
-      </w:r>
-      <w:proofErr w:type="gramEnd"/>
-      <w:r>
-        <w:rPr>
-          <w:sz w:val="24"/>
-          <w:szCs w:val="24"/>
-        </w:rPr>
-        <w:t xml:space="preserve"> </w:t>
+      <w:r>
+        <w:rPr>
+          <w:sz w:val="24"/>
+          <w:szCs w:val="24"/>
+        </w:rPr>
+        <w:t xml:space="preserve">6.4 </w:t>
       </w:r>
       <w:hyperlink w:anchor="UpdateScreens" w:history="1">
         <w:r>
@@ -1774,46 +1699,14 @@
           <w:sz w:val="24"/>
           <w:szCs w:val="24"/>
         </w:rPr>
-        <w:t xml:space="preserve">This document </w:t>
-      </w:r>
-      <w:proofErr w:type="gramStart"/>
-      <w:r>
-        <w:rPr>
-          <w:sz w:val="24"/>
-          <w:szCs w:val="24"/>
-        </w:rPr>
-        <w:t>is scoped</w:t>
-      </w:r>
-      <w:proofErr w:type="gramEnd"/>
-      <w:r>
-        <w:rPr>
-          <w:sz w:val="24"/>
-          <w:szCs w:val="24"/>
-        </w:rPr>
-        <w:t xml:space="preserve"> to enable a new programmer to join the team and be able</w:t>
-      </w:r>
-      <w:r>
-        <w:rPr>
-          <w:sz w:val="24"/>
-          <w:szCs w:val="24"/>
-        </w:rPr>
-        <w:t xml:space="preserve"> to integrate themselves into the team within a day or two. It will lay out how the game </w:t>
-      </w:r>
-      <w:proofErr w:type="gramStart"/>
-      <w:r>
-        <w:rPr>
-          <w:sz w:val="24"/>
-          <w:szCs w:val="24"/>
-        </w:rPr>
-        <w:t>will be coded</w:t>
-      </w:r>
-      <w:proofErr w:type="gramEnd"/>
-      <w:r>
-        <w:rPr>
-          <w:sz w:val="24"/>
-          <w:szCs w:val="24"/>
-        </w:rPr>
-        <w:t>, without ambiguity.</w:t>
+        <w:t>This document is scoped to enable a new programmer to join the team and be able</w:t>
+      </w:r>
+      <w:r>
+        <w:rPr>
+          <w:sz w:val="24"/>
+          <w:szCs w:val="24"/>
+        </w:rPr>
+        <w:t xml:space="preserve"> to integrate themselves into the team within a day or two. It will lay out how the game will be coded, without ambiguity.</w:t>
       </w:r>
     </w:p>
     <w:p>
@@ -1992,71 +1885,63 @@
           <w:sz w:val="26"/>
           <w:szCs w:val="26"/>
         </w:rPr>
-        <w:t>[</w:t>
-      </w:r>
-      <w:proofErr w:type="spellStart"/>
-      <w:proofErr w:type="gramStart"/>
-      <w:r>
-        <w:rPr>
-          <w:i/>
+        <w:t xml:space="preserve">[tbd] </w:t>
+      </w:r>
+      <w:r>
+        <w:rPr>
           <w:sz w:val="26"/>
           <w:szCs w:val="26"/>
         </w:rPr>
-        <w:t>tbd</w:t>
-      </w:r>
-      <w:proofErr w:type="spellEnd"/>
-      <w:proofErr w:type="gramEnd"/>
-      <w:r>
-        <w:rPr>
-          <w:i/>
+        <w:t>is a python-based application. It runs a machine learning Twitter analysis tool focused on two functions: 1) Detecting and reporting suspected ‘Bot’ accounts, with an attempted focus on politically-oriented bots and 2) Detect and log “potentially dangerous” tweets based on a supervised learning dataset.</w:t>
+      </w:r>
+    </w:p>
+    <w:p>
+      <w:pPr>
+        <w:rPr>
+          <w:b/>
+          <w:sz w:val="28"/>
+          <w:szCs w:val="28"/>
+        </w:rPr>
+      </w:pPr>
+      <w:r>
+        <w:rPr>
+          <w:b/>
+          <w:sz w:val="28"/>
+          <w:szCs w:val="28"/>
+        </w:rPr>
+        <w:t xml:space="preserve">2.2 </w:t>
+      </w:r>
+      <w:bookmarkStart w:id="13" w:name="GameRules"/>
+      <w:bookmarkEnd w:id="13"/>
+      <w:r>
+        <w:rPr>
+          <w:b/>
+          <w:sz w:val="28"/>
+          <w:szCs w:val="28"/>
+        </w:rPr>
+        <w:t>‘Bot’ Detection</w:t>
+      </w:r>
+    </w:p>
+    <w:p>
+      <w:pPr>
+        <w:rPr>
           <w:sz w:val="26"/>
           <w:szCs w:val="26"/>
         </w:rPr>
-        <w:t xml:space="preserve">] </w:t>
+      </w:pPr>
+      <w:r>
+        <w:rPr>
+          <w:sz w:val="28"/>
+          <w:szCs w:val="28"/>
+        </w:rPr>
+        <w:tab/>
       </w:r>
       <w:r>
         <w:rPr>
           <w:sz w:val="26"/>
           <w:szCs w:val="26"/>
         </w:rPr>
-        <w:t>is a python-based application. It runs a machine learning Twitter analysis tool focused on two functions: 1) Detecting and reporting suspected ‘Bot’ accounts, with an attempted focus on politically-oriented bots and 2) Detect and log “potentially dangerous” tweets based on a supervised learning dataset.</w:t>
-      </w:r>
-    </w:p>
-    <w:p>
-      <w:pPr>
-        <w:rPr>
-          <w:b/>
-          <w:sz w:val="28"/>
-          <w:szCs w:val="28"/>
-        </w:rPr>
-      </w:pPr>
-      <w:proofErr w:type="gramStart"/>
-      <w:r>
-        <w:rPr>
-          <w:b/>
-          <w:sz w:val="28"/>
-          <w:szCs w:val="28"/>
-        </w:rPr>
-        <w:t>2.2</w:t>
-      </w:r>
-      <w:proofErr w:type="gramEnd"/>
-      <w:r>
-        <w:rPr>
-          <w:b/>
-          <w:sz w:val="28"/>
-          <w:szCs w:val="28"/>
-        </w:rPr>
-        <w:t xml:space="preserve"> </w:t>
-      </w:r>
-      <w:bookmarkStart w:id="13" w:name="GameRules"/>
-      <w:bookmarkEnd w:id="13"/>
-      <w:r>
-        <w:rPr>
-          <w:b/>
-          <w:sz w:val="28"/>
-          <w:szCs w:val="28"/>
-        </w:rPr>
-        <w:t>‘Bot’ Detection</w:t>
+        <w:t xml:space="preserve">‘Bot’ accounts, or automated accounts meant to mimic real users, are a prevalent issue on social media—none moreso than Twitter. While bots are an ever-present issue, analysts predict the run-up to the 2020 US election will see a large influx of fake users. </w:t>
       </w:r>
     </w:p>
     <w:p>
@@ -2068,225 +1953,123 @@
       </w:pPr>
       <w:r>
         <w:rPr>
-          <w:sz w:val="28"/>
-          <w:szCs w:val="28"/>
-        </w:rPr>
-        <w:tab/>
-      </w:r>
-      <w:r>
-        <w:rPr>
           <w:sz w:val="26"/>
           <w:szCs w:val="26"/>
         </w:rPr>
-        <w:t xml:space="preserve">‘Bot’ accounts, or automated accounts meant to mimic real users, are a prevalent issue on social media—none </w:t>
-      </w:r>
-      <w:proofErr w:type="spellStart"/>
-      <w:r>
+        <w:tab/>
+        <w:t>In an attempt to effectively help counteract the issue, we propose an application that will have two functions: 1) webscrape and, using supervised machine learning categorize, a certain number of tweets for a certain ‘hashtag’. Any posts categorized as “Likely Bot” would be linked and saved to a CSV file. This way, a human could then inspect the suspect accounts before deciding whether to report the account.</w:t>
+      </w:r>
+    </w:p>
+    <w:p>
+      <w:pPr>
+        <w:rPr>
+          <w:b/>
+          <w:sz w:val="28"/>
+          <w:szCs w:val="28"/>
+        </w:rPr>
+      </w:pPr>
+      <w:r>
+        <w:rPr>
+          <w:b/>
+          <w:sz w:val="28"/>
+          <w:szCs w:val="28"/>
+        </w:rPr>
+        <w:t xml:space="preserve">2.3 </w:t>
+      </w:r>
+      <w:bookmarkStart w:id="14" w:name="ServerFunctionality"/>
+      <w:bookmarkEnd w:id="14"/>
+      <w:r>
+        <w:rPr>
+          <w:b/>
+          <w:sz w:val="28"/>
+          <w:szCs w:val="28"/>
+        </w:rPr>
+        <w:t>‘Potentially Dangerous’ Categorizer</w:t>
+      </w:r>
+    </w:p>
+    <w:p>
+      <w:pPr>
         <w:rPr>
           <w:sz w:val="26"/>
           <w:szCs w:val="26"/>
         </w:rPr>
-        <w:t>moreso</w:t>
-      </w:r>
-      <w:proofErr w:type="spellEnd"/>
+      </w:pPr>
+      <w:r>
+        <w:rPr>
+          <w:sz w:val="28"/>
+          <w:szCs w:val="28"/>
+        </w:rPr>
+        <w:tab/>
+      </w:r>
       <w:r>
         <w:rPr>
           <w:sz w:val="26"/>
           <w:szCs w:val="26"/>
         </w:rPr>
-        <w:t xml:space="preserve"> than Twitter. While bots are an ever-present issue, analysts predict the run-up to the 2020 US election will see a large influx of fake users. </w:t>
-      </w:r>
-    </w:p>
-    <w:p>
-      <w:pPr>
+        <w:t xml:space="preserve">Develop an online dataset </w:t>
+      </w:r>
+      <w:r>
         <w:rPr>
           <w:sz w:val="26"/>
           <w:szCs w:val="26"/>
         </w:rPr>
-      </w:pPr>
-      <w:r>
+        <w:t xml:space="preserve">based on the posts and manifestos of convicted mass murderers. Using this dataset, use supervised learning to categorize posts from a provided hashtag into two groups. Export the ‘potentially dangerous’ posts to a CSV, to be inspected by an attorney or intern. </w:t>
+      </w:r>
+    </w:p>
+    <w:p>
+      <w:pPr>
+        <w:rPr>
+          <w:b/>
+          <w:sz w:val="28"/>
+          <w:szCs w:val="28"/>
+        </w:rPr>
+      </w:pPr>
+      <w:r>
+        <w:rPr>
+          <w:b/>
+          <w:sz w:val="28"/>
+          <w:szCs w:val="28"/>
+        </w:rPr>
+        <w:t xml:space="preserve">2.4 </w:t>
+      </w:r>
+      <w:bookmarkStart w:id="15" w:name="Unity"/>
+      <w:bookmarkEnd w:id="15"/>
+      <w:r>
+        <w:rPr>
+          <w:b/>
+          <w:sz w:val="28"/>
+          <w:szCs w:val="28"/>
+        </w:rPr>
+        <w:t>Python</w:t>
+      </w:r>
+    </w:p>
+    <w:p>
+      <w:pPr>
         <w:rPr>
           <w:sz w:val="26"/>
           <w:szCs w:val="26"/>
         </w:rPr>
+      </w:pPr>
+      <w:r>
+        <w:rPr>
+          <w:sz w:val="28"/>
+          <w:szCs w:val="28"/>
+        </w:rPr>
         <w:tab/>
-        <w:t xml:space="preserve">In an attempt </w:t>
-      </w:r>
-      <w:proofErr w:type="gramStart"/>
+      </w:r>
       <w:r>
         <w:rPr>
           <w:sz w:val="26"/>
           <w:szCs w:val="26"/>
         </w:rPr>
-        <w:t>to effectively help</w:t>
-      </w:r>
-      <w:proofErr w:type="gramEnd"/>
+        <w:t xml:space="preserve">Python is the primary language we will be working in. </w:t>
+      </w:r>
       <w:r>
         <w:rPr>
           <w:sz w:val="26"/>
           <w:szCs w:val="26"/>
         </w:rPr>
-        <w:t xml:space="preserve"> counteract the issue, we propose an application that will have two functions: 1) </w:t>
-      </w:r>
-      <w:proofErr w:type="spellStart"/>
-      <w:r>
-        <w:rPr>
-          <w:sz w:val="26"/>
-          <w:szCs w:val="26"/>
-        </w:rPr>
-        <w:t>webscrape</w:t>
-      </w:r>
-      <w:proofErr w:type="spellEnd"/>
-      <w:r>
-        <w:rPr>
-          <w:sz w:val="26"/>
-          <w:szCs w:val="26"/>
-        </w:rPr>
-        <w:t xml:space="preserve"> and, using supervised machine learning categorize, a certain number of tweets for a certain ‘hashtag’. Any posts categorized as “Likely Bot” </w:t>
-      </w:r>
-      <w:proofErr w:type="gramStart"/>
-      <w:r>
-        <w:rPr>
-          <w:sz w:val="26"/>
-          <w:szCs w:val="26"/>
-        </w:rPr>
-        <w:t>would be linked and saved to a CSV file</w:t>
-      </w:r>
-      <w:proofErr w:type="gramEnd"/>
-      <w:r>
-        <w:rPr>
-          <w:sz w:val="26"/>
-          <w:szCs w:val="26"/>
-        </w:rPr>
-        <w:t>. This way, a human could then inspect the suspect accounts before deciding whether to report the account.</w:t>
-      </w:r>
-    </w:p>
-    <w:p>
-      <w:pPr>
-        <w:rPr>
-          <w:b/>
-          <w:sz w:val="28"/>
-          <w:szCs w:val="28"/>
-        </w:rPr>
-      </w:pPr>
-      <w:r>
-        <w:rPr>
-          <w:b/>
-          <w:sz w:val="28"/>
-          <w:szCs w:val="28"/>
-        </w:rPr>
-        <w:t xml:space="preserve">2.3 </w:t>
-      </w:r>
-      <w:bookmarkStart w:id="14" w:name="ServerFunctionality"/>
-      <w:bookmarkEnd w:id="14"/>
-      <w:r>
-        <w:rPr>
-          <w:b/>
-          <w:sz w:val="28"/>
-          <w:szCs w:val="28"/>
-        </w:rPr>
-        <w:t>‘Potentially Dangerous’ Categorizer</w:t>
-      </w:r>
-    </w:p>
-    <w:p>
-      <w:pPr>
-        <w:rPr>
-          <w:sz w:val="26"/>
-          <w:szCs w:val="26"/>
-        </w:rPr>
-      </w:pPr>
-      <w:r>
-        <w:rPr>
-          <w:sz w:val="28"/>
-          <w:szCs w:val="28"/>
-        </w:rPr>
-        <w:tab/>
-      </w:r>
-      <w:r>
-        <w:rPr>
-          <w:sz w:val="26"/>
-          <w:szCs w:val="26"/>
-        </w:rPr>
-        <w:t xml:space="preserve">Develop an online dataset </w:t>
-      </w:r>
-      <w:r>
-        <w:rPr>
-          <w:sz w:val="26"/>
-          <w:szCs w:val="26"/>
-        </w:rPr>
-        <w:t xml:space="preserve">based on the posts and manifestos of convicted mass murderers. Using this dataset, use supervised learning to categorize posts from a provided hashtag into two groups. Export the ‘potentially dangerous’ posts to a CSV, to be inspected by an attorney or intern. </w:t>
-      </w:r>
-    </w:p>
-    <w:p>
-      <w:pPr>
-        <w:rPr>
-          <w:b/>
-          <w:sz w:val="28"/>
-          <w:szCs w:val="28"/>
-        </w:rPr>
-      </w:pPr>
-      <w:r>
-        <w:rPr>
-          <w:b/>
-          <w:sz w:val="28"/>
-          <w:szCs w:val="28"/>
-        </w:rPr>
-        <w:t xml:space="preserve">2.4 </w:t>
-      </w:r>
-      <w:bookmarkStart w:id="15" w:name="Unity"/>
-      <w:bookmarkEnd w:id="15"/>
-      <w:r>
-        <w:rPr>
-          <w:b/>
-          <w:sz w:val="28"/>
-          <w:szCs w:val="28"/>
-        </w:rPr>
-        <w:t>Python</w:t>
-      </w:r>
-    </w:p>
-    <w:p>
-      <w:pPr>
-        <w:rPr>
-          <w:sz w:val="26"/>
-          <w:szCs w:val="26"/>
-        </w:rPr>
-      </w:pPr>
-      <w:r>
-        <w:rPr>
-          <w:sz w:val="28"/>
-          <w:szCs w:val="28"/>
-        </w:rPr>
-        <w:tab/>
-      </w:r>
-      <w:r>
-        <w:rPr>
-          <w:sz w:val="26"/>
-          <w:szCs w:val="26"/>
-        </w:rPr>
-        <w:t xml:space="preserve">Python is the primary language we will be working in. </w:t>
-      </w:r>
-      <w:r>
-        <w:rPr>
-          <w:sz w:val="26"/>
-          <w:szCs w:val="26"/>
-        </w:rPr>
-        <w:t xml:space="preserve">This will allow us to utilize a </w:t>
-      </w:r>
-      <w:proofErr w:type="spellStart"/>
-      <w:r>
-        <w:rPr>
-          <w:sz w:val="26"/>
-          <w:szCs w:val="26"/>
-        </w:rPr>
-        <w:t>bevvy</w:t>
-      </w:r>
-      <w:proofErr w:type="spellEnd"/>
-      <w:r>
-        <w:rPr>
-          <w:sz w:val="26"/>
-          <w:szCs w:val="26"/>
-        </w:rPr>
-        <w:t xml:space="preserve"> of different modules.</w:t>
+        <w:t>This will allow us to utilize a bevvy of different modules.</w:t>
       </w:r>
     </w:p>
     <w:tbl>
@@ -2357,7 +2140,6 @@
                 <w:szCs w:val="26"/>
               </w:rPr>
             </w:pPr>
-            <w:proofErr w:type="spellStart"/>
             <w:r>
               <w:rPr>
                 <w:sz w:val="26"/>
@@ -2365,7 +2147,6 @@
               </w:rPr>
               <w:t>Sklearn</w:t>
             </w:r>
-            <w:proofErr w:type="spellEnd"/>
           </w:p>
         </w:tc>
         <w:tc>
@@ -2401,7 +2182,6 @@
                 <w:szCs w:val="26"/>
               </w:rPr>
             </w:pPr>
-            <w:proofErr w:type="spellStart"/>
             <w:r>
               <w:rPr>
                 <w:sz w:val="26"/>
@@ -2409,7 +2189,6 @@
               </w:rPr>
               <w:t>Numpy</w:t>
             </w:r>
-            <w:proofErr w:type="spellEnd"/>
           </w:p>
         </w:tc>
         <w:tc>
@@ -2465,7 +2244,6 @@
                 <w:szCs w:val="26"/>
               </w:rPr>
             </w:pPr>
-            <w:proofErr w:type="spellStart"/>
             <w:r>
               <w:rPr>
                 <w:sz w:val="26"/>
@@ -2473,7 +2251,6 @@
               </w:rPr>
               <w:t>Dataframes</w:t>
             </w:r>
-            <w:proofErr w:type="spellEnd"/>
           </w:p>
         </w:tc>
       </w:tr>
@@ -2489,7 +2266,6 @@
                 <w:szCs w:val="26"/>
               </w:rPr>
             </w:pPr>
-            <w:proofErr w:type="spellStart"/>
             <w:r>
               <w:rPr>
                 <w:sz w:val="26"/>
@@ -2497,7 +2273,6 @@
               </w:rPr>
               <w:t>Pathlib</w:t>
             </w:r>
-            <w:proofErr w:type="spellEnd"/>
           </w:p>
         </w:tc>
         <w:tc>
@@ -2533,7 +2308,6 @@
                 <w:szCs w:val="26"/>
               </w:rPr>
             </w:pPr>
-            <w:proofErr w:type="spellStart"/>
             <w:r>
               <w:rPr>
                 <w:sz w:val="26"/>
@@ -2541,7 +2315,6 @@
               </w:rPr>
               <w:t>BeautifulSoup</w:t>
             </w:r>
-            <w:proofErr w:type="spellEnd"/>
           </w:p>
         </w:tc>
         <w:tc>
@@ -2555,7 +2328,6 @@
                 <w:szCs w:val="26"/>
               </w:rPr>
             </w:pPr>
-            <w:proofErr w:type="spellStart"/>
             <w:r>
               <w:rPr>
                 <w:sz w:val="26"/>
@@ -2563,7 +2335,6 @@
               </w:rPr>
               <w:t>Webscraping</w:t>
             </w:r>
-            <w:proofErr w:type="spellEnd"/>
           </w:p>
         </w:tc>
       </w:tr>
@@ -2621,7 +2392,6 @@
                 <w:szCs w:val="26"/>
               </w:rPr>
             </w:pPr>
-            <w:proofErr w:type="spellStart"/>
             <w:r>
               <w:rPr>
                 <w:sz w:val="26"/>
@@ -2629,7 +2399,6 @@
               </w:rPr>
               <w:t>Mathplot</w:t>
             </w:r>
-            <w:proofErr w:type="spellEnd"/>
           </w:p>
         </w:tc>
         <w:tc>
@@ -2705,23 +2474,13 @@
           <w:szCs w:val="28"/>
         </w:rPr>
       </w:pPr>
-      <w:proofErr w:type="gramStart"/>
       <w:r>
         <w:rPr>
           <w:b/>
           <w:sz w:val="28"/>
           <w:szCs w:val="28"/>
         </w:rPr>
-        <w:t>3.1</w:t>
-      </w:r>
-      <w:proofErr w:type="gramEnd"/>
-      <w:r>
-        <w:rPr>
-          <w:b/>
-          <w:sz w:val="28"/>
-          <w:szCs w:val="28"/>
-        </w:rPr>
-        <w:t xml:space="preserve"> </w:t>
+        <w:t xml:space="preserve">3.1 </w:t>
       </w:r>
       <w:bookmarkStart w:id="17" w:name="CheckersGame"/>
       <w:bookmarkStart w:id="18" w:name="CheckersGame2"/>
@@ -2805,21 +2564,12 @@
           <w:szCs w:val="26"/>
         </w:rPr>
       </w:pPr>
-      <w:proofErr w:type="spellStart"/>
       <w:r>
         <w:rPr>
           <w:sz w:val="26"/>
           <w:szCs w:val="26"/>
         </w:rPr>
-        <w:t>Webscrape</w:t>
-      </w:r>
-      <w:proofErr w:type="spellEnd"/>
-      <w:r>
-        <w:rPr>
-          <w:sz w:val="26"/>
-          <w:szCs w:val="26"/>
-        </w:rPr>
-        <w:t xml:space="preserve"> a given number of the most recent posts.</w:t>
+        <w:t>Webscrape a given number of the most recent posts.</w:t>
       </w:r>
     </w:p>
     <w:p>
@@ -2948,21 +2698,12 @@
           <w:szCs w:val="26"/>
         </w:rPr>
       </w:pPr>
-      <w:proofErr w:type="spellStart"/>
       <w:r>
         <w:rPr>
           <w:sz w:val="26"/>
           <w:szCs w:val="26"/>
         </w:rPr>
-        <w:t>Webscrape</w:t>
-      </w:r>
-      <w:proofErr w:type="spellEnd"/>
-      <w:r>
-        <w:rPr>
-          <w:sz w:val="26"/>
-          <w:szCs w:val="26"/>
-        </w:rPr>
-        <w:t xml:space="preserve"> a given number of the most recent posts.</w:t>
+        <w:t>Webscrape a given number of the most recent posts.</w:t>
       </w:r>
     </w:p>
     <w:p>
@@ -3096,23 +2837,13 @@
           <w:szCs w:val="28"/>
         </w:rPr>
       </w:pPr>
-      <w:proofErr w:type="gramStart"/>
       <w:r>
         <w:rPr>
           <w:b/>
           <w:sz w:val="28"/>
           <w:szCs w:val="28"/>
         </w:rPr>
-        <w:t>4.1</w:t>
-      </w:r>
-      <w:proofErr w:type="gramEnd"/>
-      <w:r>
-        <w:rPr>
-          <w:b/>
-          <w:sz w:val="28"/>
-          <w:szCs w:val="28"/>
-        </w:rPr>
-        <w:t xml:space="preserve"> ‘Bot’ Detection</w:t>
+        <w:t>4.1 ‘Bot’ Detection</w:t>
       </w:r>
     </w:p>
     <w:p>
@@ -3175,23 +2906,7 @@
           <w:sz w:val="26"/>
           <w:szCs w:val="26"/>
         </w:rPr>
-        <w:t xml:space="preserve">Number of </w:t>
-      </w:r>
-      <w:proofErr w:type="spellStart"/>
-      <w:r>
-        <w:rPr>
-          <w:sz w:val="26"/>
-          <w:szCs w:val="26"/>
-        </w:rPr>
-        <w:t>webscraped</w:t>
-      </w:r>
-      <w:proofErr w:type="spellEnd"/>
-      <w:r>
-        <w:rPr>
-          <w:sz w:val="26"/>
-          <w:szCs w:val="26"/>
-        </w:rPr>
-        <w:t xml:space="preserve"> posts must be customizable, but with</w:t>
+        <w:t>Number of webscraped posts must be customizable, but with</w:t>
       </w:r>
       <w:r>
         <w:rPr>
@@ -3358,23 +3073,7 @@
           <w:sz w:val="26"/>
           <w:szCs w:val="26"/>
         </w:rPr>
-        <w:t xml:space="preserve">Number of </w:t>
-      </w:r>
-      <w:proofErr w:type="spellStart"/>
-      <w:r>
-        <w:rPr>
-          <w:sz w:val="26"/>
-          <w:szCs w:val="26"/>
-        </w:rPr>
-        <w:t>webscraped</w:t>
-      </w:r>
-      <w:proofErr w:type="spellEnd"/>
-      <w:r>
-        <w:rPr>
-          <w:sz w:val="26"/>
-          <w:szCs w:val="26"/>
-        </w:rPr>
-        <w:t xml:space="preserve"> posts must be customizable, but with confines determined by commonsense (for now, greater than 300, less than 100,000). </w:t>
+        <w:t xml:space="preserve">Number of webscraped posts must be customizable, but with confines determined by commonsense (for now, greater than 300, less than 100,000). </w:t>
       </w:r>
     </w:p>
     <w:p>
@@ -3601,23 +3300,7 @@
           <w:sz w:val="26"/>
           <w:szCs w:val="26"/>
         </w:rPr>
-        <w:t xml:space="preserve">User-supplied hashtag to concentrate </w:t>
-      </w:r>
-      <w:proofErr w:type="gramStart"/>
-      <w:r>
-        <w:rPr>
-          <w:sz w:val="26"/>
-          <w:szCs w:val="26"/>
-        </w:rPr>
-        <w:t>on</w:t>
-      </w:r>
-      <w:proofErr w:type="gramEnd"/>
-      <w:r>
-        <w:rPr>
-          <w:sz w:val="26"/>
-          <w:szCs w:val="26"/>
-        </w:rPr>
-        <w:t>.</w:t>
+        <w:t>User-supplied hashtag to concentrate on.</w:t>
       </w:r>
     </w:p>
     <w:p>
@@ -8216,8 +7899,6 @@
         </w:rPr>
         <w:br w:type="page"/>
       </w:r>
-      <w:bookmarkStart w:id="21" w:name="_GoBack"/>
-      <w:bookmarkEnd w:id="21"/>
     </w:p>
     <w:p>
       <w:pPr>
@@ -8250,8 +7931,8 @@
           </w:rPr>
           <w:t>Use Cases</w:t>
         </w:r>
-        <w:bookmarkStart w:id="22" w:name="UseCases"/>
-        <w:bookmarkEnd w:id="22"/>
+        <w:bookmarkStart w:id="21" w:name="UseCases"/>
+        <w:bookmarkEnd w:id="21"/>
       </w:hyperlink>
     </w:p>
     <w:p>
@@ -8270,58 +7951,187 @@
         </w:rPr>
         <w:t>6.1 Use Case Flow</w:t>
       </w:r>
-      <w:bookmarkStart w:id="23" w:name="UseCaseFlow"/>
+      <w:bookmarkStart w:id="22" w:name="UseCaseFlow"/>
+      <w:bookmarkEnd w:id="22"/>
+    </w:p>
+    <w:p>
+      <w:pPr>
+        <w:rPr>
+          <w:sz w:val="28"/>
+          <w:szCs w:val="28"/>
+        </w:rPr>
+      </w:pPr>
+      <w:r>
+        <w:rPr>
+          <w:sz w:val="28"/>
+          <w:szCs w:val="28"/>
+        </w:rPr>
+        <w:tab/>
+        <w:t xml:space="preserve">The following Use Cases are given in their likely sequential flow for the User. Differences between the two </w:t>
+      </w:r>
+    </w:p>
+    <w:p>
+      <w:pPr>
+        <w:rPr>
+          <w:b/>
+          <w:sz w:val="28"/>
+          <w:szCs w:val="28"/>
+        </w:rPr>
+      </w:pPr>
+      <w:r>
+        <w:rPr>
+          <w:b/>
+          <w:sz w:val="28"/>
+          <w:szCs w:val="28"/>
+        </w:rPr>
+        <w:t xml:space="preserve">6.2 </w:t>
+      </w:r>
+      <w:bookmarkStart w:id="23" w:name="SelectingAChecker"/>
       <w:bookmarkEnd w:id="23"/>
-    </w:p>
-    <w:p>
-      <w:pPr>
-        <w:rPr>
-          <w:sz w:val="28"/>
-          <w:szCs w:val="28"/>
-        </w:rPr>
-      </w:pPr>
-      <w:r>
-        <w:rPr>
-          <w:sz w:val="28"/>
-          <w:szCs w:val="28"/>
+      <w:r>
+        <w:rPr>
+          <w:b/>
+          <w:sz w:val="28"/>
+          <w:szCs w:val="28"/>
+        </w:rPr>
+        <w:t>Launch Application</w:t>
+      </w:r>
+    </w:p>
+    <w:p>
+      <w:pPr>
+        <w:rPr>
+          <w:sz w:val="24"/>
+          <w:szCs w:val="24"/>
+        </w:rPr>
+      </w:pPr>
+      <w:r>
+        <w:rPr>
+          <w:sz w:val="24"/>
+          <w:szCs w:val="24"/>
         </w:rPr>
         <w:tab/>
-        <w:t xml:space="preserve">The following Use Cases </w:t>
-      </w:r>
-      <w:proofErr w:type="gramStart"/>
-      <w:r>
-        <w:rPr>
-          <w:sz w:val="28"/>
-          <w:szCs w:val="28"/>
-        </w:rPr>
-        <w:t>are given</w:t>
-      </w:r>
-      <w:proofErr w:type="gramEnd"/>
-      <w:r>
-        <w:rPr>
-          <w:sz w:val="28"/>
-          <w:szCs w:val="28"/>
-        </w:rPr>
-        <w:t xml:space="preserve"> in their likely sequential flow for the User. Differences between the two </w:t>
-      </w:r>
-    </w:p>
-    <w:p>
-      <w:pPr>
+      </w:r>
+      <w:r>
+        <w:rPr>
+          <w:sz w:val="24"/>
+          <w:szCs w:val="24"/>
+        </w:rPr>
+        <w:t>Make application launchable via Microsoft GUI, not command line.</w:t>
+      </w:r>
+    </w:p>
+    <w:p>
+      <w:pPr>
+        <w:rPr>
+          <w:sz w:val="24"/>
+          <w:szCs w:val="24"/>
+        </w:rPr>
+      </w:pPr>
+      <w:r>
+        <w:rPr>
+          <w:sz w:val="24"/>
+          <w:szCs w:val="24"/>
+        </w:rPr>
+        <w:tab/>
+      </w:r>
+      <w:r>
         <w:rPr>
           <w:b/>
-          <w:sz w:val="28"/>
-          <w:szCs w:val="28"/>
-        </w:rPr>
-      </w:pPr>
+          <w:sz w:val="24"/>
+          <w:szCs w:val="24"/>
+        </w:rPr>
+        <w:t xml:space="preserve">Precondition: </w:t>
+      </w:r>
+      <w:r>
+        <w:rPr>
+          <w:sz w:val="24"/>
+          <w:szCs w:val="24"/>
+        </w:rPr>
+        <w:t>None</w:t>
+      </w:r>
+    </w:p>
+    <w:p>
+      <w:pPr>
+        <w:rPr>
+          <w:sz w:val="24"/>
+          <w:szCs w:val="24"/>
+        </w:rPr>
+      </w:pPr>
+      <w:r>
+        <w:rPr>
+          <w:sz w:val="24"/>
+          <w:szCs w:val="24"/>
+        </w:rPr>
+        <w:tab/>
+      </w:r>
       <w:r>
         <w:rPr>
           <w:b/>
-          <w:sz w:val="28"/>
-          <w:szCs w:val="28"/>
-        </w:rPr>
-        <w:t xml:space="preserve">6.2 </w:t>
-      </w:r>
-      <w:bookmarkStart w:id="24" w:name="SelectingAChecker"/>
+          <w:sz w:val="24"/>
+          <w:szCs w:val="24"/>
+        </w:rPr>
+        <w:t xml:space="preserve">Action: </w:t>
+      </w:r>
+      <w:r>
+        <w:rPr>
+          <w:sz w:val="24"/>
+          <w:szCs w:val="24"/>
+        </w:rPr>
+        <w:t>User clicks to launch application.</w:t>
+      </w:r>
+    </w:p>
+    <w:p>
+      <w:pPr>
+        <w:rPr>
+          <w:sz w:val="24"/>
+          <w:szCs w:val="24"/>
+        </w:rPr>
+      </w:pPr>
+      <w:r>
+        <w:rPr>
+          <w:sz w:val="24"/>
+          <w:szCs w:val="24"/>
+        </w:rPr>
+        <w:tab/>
+      </w:r>
+      <w:r>
+        <w:rPr>
+          <w:b/>
+          <w:sz w:val="24"/>
+          <w:szCs w:val="24"/>
+        </w:rPr>
+        <w:t xml:space="preserve">Postcondition: </w:t>
+      </w:r>
+      <w:r>
+        <w:rPr>
+          <w:sz w:val="24"/>
+          <w:szCs w:val="24"/>
+        </w:rPr>
+        <w:t>T</w:t>
+      </w:r>
+      <w:r>
+        <w:rPr>
+          <w:sz w:val="24"/>
+          <w:szCs w:val="24"/>
+        </w:rPr>
+        <w:t>he application runs, displaying the UI.</w:t>
+      </w:r>
+      <w:r>
+        <w:rPr>
+          <w:sz w:val="24"/>
+          <w:szCs w:val="24"/>
+        </w:rPr>
+        <w:t xml:space="preserve"> </w:t>
+      </w:r>
+    </w:p>
+    <w:p>
+      <w:pPr>
+        <w:rPr>
+          <w:b/>
+          <w:sz w:val="28"/>
+          <w:szCs w:val="28"/>
+        </w:rPr>
+      </w:pPr>
+      <w:bookmarkStart w:id="24" w:name="EndServer"/>
       <w:bookmarkEnd w:id="24"/>
       <w:r>
         <w:rPr>
@@ -8329,20 +8139,29 @@
           <w:sz w:val="28"/>
           <w:szCs w:val="28"/>
         </w:rPr>
-        <w:t>Launch Application</w:t>
-      </w:r>
-    </w:p>
-    <w:p>
-      <w:pPr>
-        <w:rPr>
-          <w:sz w:val="24"/>
-          <w:szCs w:val="24"/>
-        </w:rPr>
-      </w:pPr>
-      <w:r>
-        <w:rPr>
-          <w:sz w:val="24"/>
-          <w:szCs w:val="24"/>
+        <w:t xml:space="preserve">6.3 </w:t>
+      </w:r>
+      <w:r>
+        <w:rPr>
+          <w:b/>
+          <w:sz w:val="28"/>
+          <w:szCs w:val="28"/>
+        </w:rPr>
+        <w:t>Hashtag or User Selection</w:t>
+      </w:r>
+    </w:p>
+    <w:p>
+      <w:pPr>
+        <w:rPr>
+          <w:sz w:val="24"/>
+          <w:szCs w:val="24"/>
+        </w:rPr>
+      </w:pPr>
+      <w:r>
+        <w:rPr>
+          <w:b/>
+          <w:sz w:val="28"/>
+          <w:szCs w:val="28"/>
         </w:rPr>
         <w:tab/>
       </w:r>
@@ -8351,23 +8170,7 @@
           <w:sz w:val="24"/>
           <w:szCs w:val="24"/>
         </w:rPr>
-        <w:t xml:space="preserve">Make application </w:t>
-      </w:r>
-      <w:proofErr w:type="spellStart"/>
-      <w:r>
-        <w:rPr>
-          <w:sz w:val="24"/>
-          <w:szCs w:val="24"/>
-        </w:rPr>
-        <w:t>launchable</w:t>
-      </w:r>
-      <w:proofErr w:type="spellEnd"/>
-      <w:r>
-        <w:rPr>
-          <w:sz w:val="24"/>
-          <w:szCs w:val="24"/>
-        </w:rPr>
-        <w:t xml:space="preserve"> via Microsoft GUI, not command line.</w:t>
+        <w:t xml:space="preserve">Depending on how the user starts input (“#’ or “@”), make the search apply to the relevant field (hashtag or a specific user, respectively). </w:t>
       </w:r>
     </w:p>
     <w:p>
@@ -8397,7 +8200,7 @@
           <w:sz w:val="24"/>
           <w:szCs w:val="24"/>
         </w:rPr>
-        <w:t>None</w:t>
+        <w:t>Application is open and running.</w:t>
       </w:r>
     </w:p>
     <w:p>
@@ -8427,7 +8230,7 @@
           <w:sz w:val="24"/>
           <w:szCs w:val="24"/>
         </w:rPr>
-        <w:t>User clicks to launch application.</w:t>
+        <w:t>User enters something in the “Search” field, and starts the search with the appropriate symbol.</w:t>
       </w:r>
     </w:p>
     <w:p>
@@ -8444,53 +8247,61 @@
         </w:rPr>
         <w:tab/>
       </w:r>
-      <w:proofErr w:type="spellStart"/>
       <w:r>
         <w:rPr>
           <w:b/>
           <w:sz w:val="24"/>
           <w:szCs w:val="24"/>
         </w:rPr>
-        <w:t>Postcondition</w:t>
-      </w:r>
-      <w:proofErr w:type="spellEnd"/>
-      <w:r>
+        <w:t xml:space="preserve">Postcondition: </w:t>
+      </w:r>
+      <w:r>
+        <w:rPr>
+          <w:sz w:val="24"/>
+          <w:szCs w:val="24"/>
+        </w:rPr>
+        <w:t>The proper search is conducted between a hashtag and a user, or a concise error code is rendered if the user fails to provide the proper first character.</w:t>
+      </w:r>
+    </w:p>
+    <w:p>
+      <w:pPr>
         <w:rPr>
           <w:b/>
-          <w:sz w:val="24"/>
-          <w:szCs w:val="24"/>
-        </w:rPr>
-        <w:t xml:space="preserve">: </w:t>
-      </w:r>
-      <w:r>
-        <w:rPr>
-          <w:sz w:val="24"/>
-          <w:szCs w:val="24"/>
-        </w:rPr>
-        <w:t>T</w:t>
-      </w:r>
-      <w:r>
-        <w:rPr>
-          <w:sz w:val="24"/>
-          <w:szCs w:val="24"/>
-        </w:rPr>
-        <w:t>he application runs, displaying the UI.</w:t>
-      </w:r>
-      <w:r>
-        <w:rPr>
-          <w:sz w:val="24"/>
-          <w:szCs w:val="24"/>
+          <w:sz w:val="28"/>
+          <w:szCs w:val="28"/>
+        </w:rPr>
+      </w:pPr>
+      <w:r>
+        <w:rPr>
+          <w:b/>
+          <w:sz w:val="28"/>
+          <w:szCs w:val="28"/>
+        </w:rPr>
+        <w:t>6.5</w:t>
+      </w:r>
+      <w:r>
+        <w:rPr>
+          <w:b/>
+          <w:sz w:val="28"/>
+          <w:szCs w:val="28"/>
         </w:rPr>
         <w:t xml:space="preserve"> </w:t>
       </w:r>
-    </w:p>
-    <w:p>
-      <w:pPr>
+      <w:r>
         <w:rPr>
           <w:b/>
           <w:sz w:val="28"/>
           <w:szCs w:val="28"/>
         </w:rPr>
+        <w:t>Categorizer Selection</w:t>
+      </w:r>
+    </w:p>
+    <w:p>
+      <w:pPr>
+        <w:rPr>
+          <w:sz w:val="24"/>
+          <w:szCs w:val="24"/>
+        </w:rPr>
       </w:pPr>
       <w:r>
         <w:rPr>
@@ -8498,25 +8309,21 @@
           <w:sz w:val="28"/>
           <w:szCs w:val="28"/>
         </w:rPr>
-        <w:t>6.3 Making and Checking a Valid Move</w:t>
-      </w:r>
-      <w:bookmarkStart w:id="25" w:name="MakeAndValidateMove"/>
-      <w:bookmarkEnd w:id="25"/>
-    </w:p>
-    <w:p>
-      <w:pPr>
-        <w:rPr>
-          <w:sz w:val="24"/>
-          <w:szCs w:val="24"/>
-        </w:rPr>
-      </w:pPr>
-      <w:r>
-        <w:rPr>
-          <w:sz w:val="24"/>
-          <w:szCs w:val="24"/>
-        </w:rPr>
         <w:tab/>
-        <w:t>Valid moves, which will be programmed in via making use of a 2D-Array and splitting the board into quadrants, will be highlighted for the player after a piece is selected. A back arrow will be in the top left corner, if the user wants to deselect the selected piece.</w:t>
+      </w:r>
+      <w:r>
+        <w:rPr>
+          <w:sz w:val="24"/>
+          <w:szCs w:val="24"/>
+        </w:rPr>
+        <w:t>A clearly labeled dropdown menu will allow the user to select which categorizer they wish to run.</w:t>
+      </w:r>
+      <w:r>
+        <w:rPr>
+          <w:sz w:val="24"/>
+          <w:szCs w:val="24"/>
+        </w:rPr>
+        <w:t xml:space="preserve"> </w:t>
       </w:r>
     </w:p>
     <w:p>
@@ -8532,7 +8339,21 @@
           <w:szCs w:val="24"/>
         </w:rPr>
         <w:tab/>
-        <w:t>Otherwise, clicking on any highlighted space will make the valid move chosen.</w:t>
+      </w:r>
+      <w:r>
+        <w:rPr>
+          <w:b/>
+          <w:sz w:val="24"/>
+          <w:szCs w:val="24"/>
+        </w:rPr>
+        <w:t xml:space="preserve">Precondition: </w:t>
+      </w:r>
+      <w:r>
+        <w:rPr>
+          <w:sz w:val="24"/>
+          <w:szCs w:val="24"/>
+        </w:rPr>
+        <w:t>Application is open and running.</w:t>
       </w:r>
     </w:p>
     <w:p>
@@ -8555,6 +8376,136 @@
           <w:sz w:val="24"/>
           <w:szCs w:val="24"/>
         </w:rPr>
+        <w:t xml:space="preserve">Action: </w:t>
+      </w:r>
+      <w:r>
+        <w:rPr>
+          <w:sz w:val="24"/>
+          <w:szCs w:val="24"/>
+        </w:rPr>
+        <w:t xml:space="preserve">User clicks the dropdown error, with two choices: “Bot” and “Potentially Dangerous Posts”. </w:t>
+      </w:r>
+    </w:p>
+    <w:p>
+      <w:pPr>
+        <w:rPr>
+          <w:sz w:val="24"/>
+          <w:szCs w:val="24"/>
+        </w:rPr>
+      </w:pPr>
+      <w:r>
+        <w:rPr>
+          <w:sz w:val="24"/>
+          <w:szCs w:val="24"/>
+        </w:rPr>
+        <w:tab/>
+      </w:r>
+      <w:r>
+        <w:rPr>
+          <w:b/>
+          <w:sz w:val="24"/>
+          <w:szCs w:val="24"/>
+        </w:rPr>
+        <w:t xml:space="preserve">Postcondition: </w:t>
+      </w:r>
+      <w:r>
+        <w:rPr>
+          <w:sz w:val="24"/>
+          <w:szCs w:val="24"/>
+        </w:rPr>
+        <w:t>The selected Categorizer will be run.</w:t>
+      </w:r>
+    </w:p>
+    <w:p>
+      <w:pPr>
+        <w:rPr>
+          <w:b/>
+          <w:sz w:val="28"/>
+          <w:szCs w:val="28"/>
+        </w:rPr>
+      </w:pPr>
+      <w:r>
+        <w:rPr>
+          <w:b/>
+          <w:sz w:val="28"/>
+          <w:szCs w:val="28"/>
+        </w:rPr>
+        <w:t>6.6</w:t>
+      </w:r>
+      <w:r>
+        <w:rPr>
+          <w:b/>
+          <w:sz w:val="28"/>
+          <w:szCs w:val="28"/>
+        </w:rPr>
+        <w:t xml:space="preserve"> </w:t>
+      </w:r>
+      <w:r>
+        <w:rPr>
+          <w:b/>
+          <w:sz w:val="28"/>
+          <w:szCs w:val="28"/>
+        </w:rPr>
+        <w:t>Number of Posts Selection</w:t>
+      </w:r>
+    </w:p>
+    <w:p>
+      <w:pPr>
+        <w:rPr>
+          <w:sz w:val="24"/>
+          <w:szCs w:val="24"/>
+        </w:rPr>
+      </w:pPr>
+      <w:r>
+        <w:rPr>
+          <w:b/>
+          <w:sz w:val="28"/>
+          <w:szCs w:val="28"/>
+        </w:rPr>
+        <w:tab/>
+      </w:r>
+      <w:r>
+        <w:rPr>
+          <w:sz w:val="24"/>
+          <w:szCs w:val="24"/>
+        </w:rPr>
+        <w:t xml:space="preserve">A clearly labeled dropdown menu will allow the user to select </w:t>
+      </w:r>
+      <w:r>
+        <w:rPr>
+          <w:sz w:val="24"/>
+          <w:szCs w:val="24"/>
+        </w:rPr>
+        <w:t>from a preset range of recent posts to examine.</w:t>
+      </w:r>
+      <w:r>
+        <w:rPr>
+          <w:sz w:val="24"/>
+          <w:szCs w:val="24"/>
+        </w:rPr>
+        <w:t xml:space="preserve"> </w:t>
+      </w:r>
+    </w:p>
+    <w:p>
+      <w:pPr>
+        <w:rPr>
+          <w:sz w:val="24"/>
+          <w:szCs w:val="24"/>
+        </w:rPr>
+      </w:pPr>
+      <w:r>
+        <w:rPr>
+          <w:sz w:val="24"/>
+          <w:szCs w:val="24"/>
+        </w:rPr>
+        <w:tab/>
+      </w:r>
+      <w:r>
+        <w:rPr>
+          <w:b/>
+          <w:sz w:val="24"/>
+          <w:szCs w:val="24"/>
+        </w:rPr>
         <w:t xml:space="preserve">Precondition: </w:t>
       </w:r>
       <w:r>
@@ -8562,387 +8513,7 @@
           <w:sz w:val="24"/>
           <w:szCs w:val="24"/>
         </w:rPr>
-        <w:t xml:space="preserve">A piece </w:t>
-      </w:r>
-      <w:proofErr w:type="gramStart"/>
-      <w:r>
-        <w:rPr>
-          <w:sz w:val="24"/>
-          <w:szCs w:val="24"/>
-        </w:rPr>
-        <w:t>has been selected</w:t>
-      </w:r>
-      <w:proofErr w:type="gramEnd"/>
-      <w:r>
-        <w:rPr>
-          <w:sz w:val="24"/>
-          <w:szCs w:val="24"/>
-        </w:rPr>
-        <w:t>, and an open, valid space is highlighted.</w:t>
-      </w:r>
-    </w:p>
-    <w:p>
-      <w:pPr>
-        <w:rPr>
-          <w:sz w:val="24"/>
-          <w:szCs w:val="24"/>
-        </w:rPr>
-      </w:pPr>
-      <w:r>
-        <w:rPr>
-          <w:sz w:val="24"/>
-          <w:szCs w:val="24"/>
-        </w:rPr>
-        <w:tab/>
-      </w:r>
-      <w:r>
-        <w:rPr>
-          <w:b/>
-          <w:sz w:val="24"/>
-          <w:szCs w:val="24"/>
-        </w:rPr>
-        <w:t xml:space="preserve">Action: </w:t>
-      </w:r>
-      <w:r>
-        <w:rPr>
-          <w:sz w:val="24"/>
-          <w:szCs w:val="24"/>
-        </w:rPr>
-        <w:t>The user clicks a highlighted, valid space.</w:t>
-      </w:r>
-    </w:p>
-    <w:p>
-      <w:pPr>
-        <w:rPr>
-          <w:sz w:val="24"/>
-          <w:szCs w:val="24"/>
-        </w:rPr>
-      </w:pPr>
-      <w:r>
-        <w:rPr>
-          <w:sz w:val="24"/>
-          <w:szCs w:val="24"/>
-        </w:rPr>
-        <w:tab/>
-      </w:r>
-      <w:proofErr w:type="spellStart"/>
-      <w:r>
-        <w:rPr>
-          <w:b/>
-          <w:sz w:val="24"/>
-          <w:szCs w:val="24"/>
-        </w:rPr>
-        <w:t>Postcondition</w:t>
-      </w:r>
-      <w:proofErr w:type="spellEnd"/>
-      <w:r>
-        <w:rPr>
-          <w:b/>
-          <w:sz w:val="24"/>
-          <w:szCs w:val="24"/>
-        </w:rPr>
-        <w:t xml:space="preserve">: </w:t>
-      </w:r>
-      <w:r>
-        <w:rPr>
-          <w:sz w:val="24"/>
-          <w:szCs w:val="24"/>
-        </w:rPr>
-        <w:t xml:space="preserve">The piece moves there. If an opponent’s piece </w:t>
-      </w:r>
-      <w:proofErr w:type="gramStart"/>
-      <w:r>
-        <w:rPr>
-          <w:sz w:val="24"/>
-          <w:szCs w:val="24"/>
-        </w:rPr>
-        <w:t>is jumped</w:t>
-      </w:r>
-      <w:proofErr w:type="gramEnd"/>
-      <w:r>
-        <w:rPr>
-          <w:sz w:val="24"/>
-          <w:szCs w:val="24"/>
-        </w:rPr>
-        <w:t>, that is resolved in the following phase.</w:t>
-      </w:r>
-    </w:p>
-    <w:p>
-      <w:pPr>
-        <w:rPr>
-          <w:b/>
-          <w:sz w:val="28"/>
-          <w:szCs w:val="28"/>
-        </w:rPr>
-      </w:pPr>
-      <w:r>
-        <w:rPr>
-          <w:b/>
-          <w:sz w:val="28"/>
-          <w:szCs w:val="28"/>
-        </w:rPr>
-        <w:t>6.4 Resolving Jumped Opponent’s Pieces</w:t>
-      </w:r>
-    </w:p>
-    <w:p>
-      <w:pPr>
-        <w:rPr>
-          <w:sz w:val="24"/>
-          <w:szCs w:val="24"/>
-        </w:rPr>
-      </w:pPr>
-      <w:r>
-        <w:rPr>
-          <w:sz w:val="28"/>
-          <w:szCs w:val="28"/>
-        </w:rPr>
-        <w:tab/>
-      </w:r>
-      <w:r>
-        <w:rPr>
-          <w:sz w:val="24"/>
-          <w:szCs w:val="24"/>
-        </w:rPr>
-        <w:t xml:space="preserve">If an opponent’s piece </w:t>
-      </w:r>
-      <w:proofErr w:type="gramStart"/>
-      <w:r>
-        <w:rPr>
-          <w:sz w:val="24"/>
-          <w:szCs w:val="24"/>
-        </w:rPr>
-        <w:t>was jumped</w:t>
-      </w:r>
-      <w:proofErr w:type="gramEnd"/>
-      <w:r>
-        <w:rPr>
-          <w:sz w:val="24"/>
-          <w:szCs w:val="24"/>
-        </w:rPr>
-        <w:t xml:space="preserve"> in the previous phase, it is removed after the valid move is completed. </w:t>
-      </w:r>
-    </w:p>
-    <w:p>
-      <w:pPr>
-        <w:rPr>
-          <w:sz w:val="24"/>
-          <w:szCs w:val="24"/>
-        </w:rPr>
-      </w:pPr>
-      <w:r>
-        <w:rPr>
-          <w:sz w:val="24"/>
-          <w:szCs w:val="24"/>
-        </w:rPr>
-        <w:tab/>
-      </w:r>
-      <w:r>
-        <w:rPr>
-          <w:b/>
-          <w:sz w:val="24"/>
-          <w:szCs w:val="24"/>
-        </w:rPr>
-        <w:t xml:space="preserve">Precondition: </w:t>
-      </w:r>
-      <w:r>
-        <w:rPr>
-          <w:sz w:val="24"/>
-          <w:szCs w:val="24"/>
-        </w:rPr>
-        <w:t xml:space="preserve">The opponent’s piece </w:t>
-      </w:r>
-      <w:proofErr w:type="gramStart"/>
-      <w:r>
-        <w:rPr>
-          <w:sz w:val="24"/>
-          <w:szCs w:val="24"/>
-        </w:rPr>
-        <w:t>was jumped</w:t>
-      </w:r>
-      <w:proofErr w:type="gramEnd"/>
-      <w:r>
-        <w:rPr>
-          <w:sz w:val="24"/>
-          <w:szCs w:val="24"/>
-        </w:rPr>
-        <w:t xml:space="preserve"> in the previous phase.</w:t>
-      </w:r>
-    </w:p>
-    <w:p>
-      <w:pPr>
-        <w:rPr>
-          <w:sz w:val="24"/>
-          <w:szCs w:val="24"/>
-        </w:rPr>
-      </w:pPr>
-      <w:r>
-        <w:rPr>
-          <w:sz w:val="24"/>
-          <w:szCs w:val="24"/>
-        </w:rPr>
-        <w:tab/>
-      </w:r>
-      <w:r>
-        <w:rPr>
-          <w:b/>
-          <w:sz w:val="24"/>
-          <w:szCs w:val="24"/>
-        </w:rPr>
-        <w:t xml:space="preserve">Action: </w:t>
-      </w:r>
-      <w:r>
-        <w:rPr>
-          <w:sz w:val="24"/>
-          <w:szCs w:val="24"/>
-        </w:rPr>
-        <w:t xml:space="preserve">The piece </w:t>
-      </w:r>
-      <w:proofErr w:type="gramStart"/>
-      <w:r>
-        <w:rPr>
-          <w:sz w:val="24"/>
-          <w:szCs w:val="24"/>
-        </w:rPr>
-        <w:t>is removed</w:t>
-      </w:r>
-      <w:proofErr w:type="gramEnd"/>
-      <w:r>
-        <w:rPr>
-          <w:sz w:val="24"/>
-          <w:szCs w:val="24"/>
-        </w:rPr>
-        <w:t>.</w:t>
-      </w:r>
-    </w:p>
-    <w:p>
-      <w:pPr>
-        <w:rPr>
-          <w:sz w:val="24"/>
-          <w:szCs w:val="24"/>
-        </w:rPr>
-      </w:pPr>
-      <w:r>
-        <w:rPr>
-          <w:sz w:val="24"/>
-          <w:szCs w:val="24"/>
-        </w:rPr>
-        <w:tab/>
-      </w:r>
-      <w:proofErr w:type="spellStart"/>
-      <w:r>
-        <w:rPr>
-          <w:b/>
-          <w:sz w:val="24"/>
-          <w:szCs w:val="24"/>
-        </w:rPr>
-        <w:t>Postcondition</w:t>
-      </w:r>
-      <w:proofErr w:type="spellEnd"/>
-      <w:r>
-        <w:rPr>
-          <w:b/>
-          <w:sz w:val="24"/>
-          <w:szCs w:val="24"/>
-        </w:rPr>
-        <w:t xml:space="preserve">: </w:t>
-      </w:r>
-      <w:r>
-        <w:rPr>
-          <w:sz w:val="24"/>
-          <w:szCs w:val="24"/>
-        </w:rPr>
-        <w:t xml:space="preserve">The piece is no longer on the board/usable by the opponent. </w:t>
-      </w:r>
-    </w:p>
-    <w:p>
-      <w:pPr>
-        <w:rPr>
-          <w:b/>
-          <w:sz w:val="28"/>
-          <w:szCs w:val="28"/>
-        </w:rPr>
-      </w:pPr>
-      <w:proofErr w:type="gramStart"/>
-      <w:r>
-        <w:rPr>
-          <w:b/>
-          <w:sz w:val="28"/>
-          <w:szCs w:val="28"/>
-        </w:rPr>
-        <w:t>6.5</w:t>
-      </w:r>
-      <w:proofErr w:type="gramEnd"/>
-      <w:r>
-        <w:rPr>
-          <w:b/>
-          <w:sz w:val="28"/>
-          <w:szCs w:val="28"/>
-        </w:rPr>
-        <w:t xml:space="preserve"> Update Other Player’s Screen</w:t>
-      </w:r>
-      <w:bookmarkStart w:id="26" w:name="UpdateScreens"/>
-      <w:bookmarkEnd w:id="26"/>
-    </w:p>
-    <w:p>
-      <w:pPr>
-        <w:rPr>
-          <w:sz w:val="24"/>
-          <w:szCs w:val="24"/>
-        </w:rPr>
-      </w:pPr>
-      <w:r>
-        <w:rPr>
-          <w:sz w:val="24"/>
-          <w:szCs w:val="24"/>
-        </w:rPr>
-        <w:tab/>
-        <w:t xml:space="preserve">After the move and any removed pieces are resolved, the updated board </w:t>
-      </w:r>
-      <w:proofErr w:type="gramStart"/>
-      <w:r>
-        <w:rPr>
-          <w:sz w:val="24"/>
-          <w:szCs w:val="24"/>
-        </w:rPr>
-        <w:t>is sent</w:t>
-      </w:r>
-      <w:proofErr w:type="gramEnd"/>
-      <w:r>
-        <w:rPr>
-          <w:sz w:val="24"/>
-          <w:szCs w:val="24"/>
-        </w:rPr>
-        <w:t xml:space="preserve"> to the opponent on the server.</w:t>
-      </w:r>
-    </w:p>
-    <w:p>
-      <w:pPr>
-        <w:rPr>
-          <w:sz w:val="24"/>
-          <w:szCs w:val="24"/>
-        </w:rPr>
-      </w:pPr>
-      <w:r>
-        <w:rPr>
-          <w:sz w:val="24"/>
-          <w:szCs w:val="24"/>
-        </w:rPr>
-        <w:tab/>
-      </w:r>
-      <w:r>
-        <w:rPr>
-          <w:b/>
-          <w:sz w:val="24"/>
-          <w:szCs w:val="24"/>
-        </w:rPr>
-        <w:t xml:space="preserve">Precondition: </w:t>
-      </w:r>
-      <w:r>
-        <w:rPr>
-          <w:sz w:val="24"/>
-          <w:szCs w:val="24"/>
-        </w:rPr>
-        <w:t>The previous board layout.</w:t>
+        <w:t>Application is open and running.</w:t>
       </w:r>
     </w:p>
     <w:p>
@@ -8973,7 +8544,21 @@
           <w:sz w:val="24"/>
           <w:szCs w:val="24"/>
         </w:rPr>
-        <w:t>The player’s turn is completed.</w:t>
+        <w:t>User c</w:t>
+      </w:r>
+      <w:r>
+        <w:rPr>
+          <w:sz w:val="24"/>
+          <w:szCs w:val="24"/>
+        </w:rPr>
+        <w:t>licks the dropdown error, with 10 choices: (temporary) 300, 600, 1200, 2400, 4800, 9600, 19,200, 38,400, 76,800, 153,600.</w:t>
+      </w:r>
+      <w:r>
+        <w:rPr>
+          <w:sz w:val="24"/>
+          <w:szCs w:val="24"/>
+        </w:rPr>
+        <w:t xml:space="preserve"> </w:t>
       </w:r>
     </w:p>
     <w:p>
@@ -8990,58 +8575,87 @@
         </w:rPr>
         <w:tab/>
       </w:r>
-      <w:proofErr w:type="spellStart"/>
       <w:r>
         <w:rPr>
           <w:b/>
           <w:sz w:val="24"/>
           <w:szCs w:val="24"/>
         </w:rPr>
-        <w:t>Postcondition</w:t>
-      </w:r>
-      <w:proofErr w:type="spellEnd"/>
-      <w:r>
+        <w:t xml:space="preserve">Postcondition: </w:t>
+      </w:r>
+      <w:r>
+        <w:rPr>
+          <w:sz w:val="24"/>
+          <w:szCs w:val="24"/>
+        </w:rPr>
+        <w:t xml:space="preserve">The selected </w:t>
+      </w:r>
+      <w:r>
+        <w:rPr>
+          <w:sz w:val="24"/>
+          <w:szCs w:val="24"/>
+        </w:rPr>
+        <w:t>number of posts will be scraped</w:t>
+      </w:r>
+      <w:r>
+        <w:rPr>
+          <w:sz w:val="24"/>
+          <w:szCs w:val="24"/>
+        </w:rPr>
+        <w:t>.</w:t>
+      </w:r>
+    </w:p>
+    <w:p>
+      <w:pPr>
+        <w:rPr>
+          <w:sz w:val="24"/>
+          <w:szCs w:val="24"/>
+        </w:rPr>
+      </w:pPr>
+    </w:p>
+    <w:p>
+      <w:pPr>
         <w:rPr>
           <w:b/>
-          <w:sz w:val="24"/>
-          <w:szCs w:val="24"/>
-        </w:rPr>
-        <w:t xml:space="preserve">: </w:t>
-      </w:r>
-      <w:r>
-        <w:rPr>
-          <w:sz w:val="24"/>
-          <w:szCs w:val="24"/>
-        </w:rPr>
-        <w:t>The corresponding moves appear on the other user’s screen.</w:t>
-      </w:r>
-    </w:p>
-    <w:p>
-      <w:pPr>
+          <w:sz w:val="28"/>
+          <w:szCs w:val="28"/>
+        </w:rPr>
+      </w:pPr>
+      <w:r>
         <w:rPr>
           <w:b/>
           <w:sz w:val="28"/>
           <w:szCs w:val="28"/>
         </w:rPr>
-      </w:pPr>
+        <w:t>6.7</w:t>
+      </w:r>
       <w:r>
         <w:rPr>
           <w:b/>
           <w:sz w:val="28"/>
           <w:szCs w:val="28"/>
         </w:rPr>
-        <w:t>6.6 Check for End Game State</w:t>
-      </w:r>
-    </w:p>
-    <w:p>
-      <w:pPr>
-        <w:rPr>
-          <w:sz w:val="24"/>
-          <w:szCs w:val="24"/>
-        </w:rPr>
-      </w:pPr>
-      <w:r>
-        <w:rPr>
+        <w:t xml:space="preserve"> </w:t>
+      </w:r>
+      <w:r>
+        <w:rPr>
+          <w:b/>
+          <w:sz w:val="28"/>
+          <w:szCs w:val="28"/>
+        </w:rPr>
+        <w:t>Run</w:t>
+      </w:r>
+    </w:p>
+    <w:p>
+      <w:pPr>
+        <w:rPr>
+          <w:sz w:val="24"/>
+          <w:szCs w:val="24"/>
+        </w:rPr>
+      </w:pPr>
+      <w:r>
+        <w:rPr>
+          <w:b/>
           <w:sz w:val="28"/>
           <w:szCs w:val="28"/>
         </w:rPr>
@@ -9052,23 +8666,14 @@
           <w:sz w:val="24"/>
           <w:szCs w:val="24"/>
         </w:rPr>
-        <w:t xml:space="preserve">After both screens </w:t>
-      </w:r>
-      <w:proofErr w:type="gramStart"/>
-      <w:r>
-        <w:rPr>
-          <w:sz w:val="24"/>
-          <w:szCs w:val="24"/>
-        </w:rPr>
-        <w:t>are updated</w:t>
-      </w:r>
-      <w:proofErr w:type="gramEnd"/>
-      <w:r>
-        <w:rPr>
-          <w:sz w:val="24"/>
-          <w:szCs w:val="24"/>
-        </w:rPr>
-        <w:t>, the game will check whether the endgame state has been reached. The endgame state for checkers is the opponent having 0 pieces remaining on the board.</w:t>
+        <w:t>A button in the bottom righthand corner will Run the categorizer with the desired attributes specified by the user.</w:t>
+      </w:r>
+      <w:r>
+        <w:rPr>
+          <w:sz w:val="24"/>
+          <w:szCs w:val="24"/>
+        </w:rPr>
+        <w:t xml:space="preserve"> </w:t>
       </w:r>
     </w:p>
     <w:p>
@@ -9098,7 +8703,7 @@
           <w:sz w:val="24"/>
           <w:szCs w:val="24"/>
         </w:rPr>
-        <w:t>The board after a given turn.</w:t>
+        <w:t>Application is open and running.</w:t>
       </w:r>
     </w:p>
     <w:p>
@@ -9128,7 +8733,21 @@
           <w:sz w:val="24"/>
           <w:szCs w:val="24"/>
         </w:rPr>
-        <w:t>Either player’s turn ending.</w:t>
+        <w:t>Us</w:t>
+      </w:r>
+      <w:r>
+        <w:rPr>
+          <w:sz w:val="24"/>
+          <w:szCs w:val="24"/>
+        </w:rPr>
+        <w:t>er has entered all fields correctly and hits the “run” button.</w:t>
+      </w:r>
+      <w:r>
+        <w:rPr>
+          <w:sz w:val="24"/>
+          <w:szCs w:val="24"/>
+        </w:rPr>
+        <w:t xml:space="preserve"> </w:t>
       </w:r>
     </w:p>
     <w:p>
@@ -9145,96 +8764,83 @@
         </w:rPr>
         <w:tab/>
       </w:r>
-      <w:proofErr w:type="spellStart"/>
       <w:r>
         <w:rPr>
           <w:b/>
           <w:sz w:val="24"/>
           <w:szCs w:val="24"/>
         </w:rPr>
-        <w:t>Postcondition</w:t>
-      </w:r>
-      <w:proofErr w:type="spellEnd"/>
-      <w:r>
+        <w:t xml:space="preserve">Postcondition: </w:t>
+      </w:r>
+      <w:r>
+        <w:rPr>
+          <w:sz w:val="24"/>
+          <w:szCs w:val="24"/>
+        </w:rPr>
+        <w:t>A progress bar is displayed until results are rendered.</w:t>
+      </w:r>
+    </w:p>
+    <w:p>
+      <w:pPr>
         <w:rPr>
           <w:b/>
-          <w:sz w:val="24"/>
-          <w:szCs w:val="24"/>
-        </w:rPr>
-        <w:t xml:space="preserve">: </w:t>
-      </w:r>
-      <w:r>
-        <w:rPr>
-          <w:sz w:val="24"/>
-          <w:szCs w:val="24"/>
-        </w:rPr>
-        <w:t xml:space="preserve">The user in control switches </w:t>
-      </w:r>
-      <w:r>
-        <w:rPr>
-          <w:i/>
-          <w:sz w:val="24"/>
-          <w:szCs w:val="24"/>
-        </w:rPr>
-        <w:t>or</w:t>
-      </w:r>
-      <w:r>
-        <w:rPr>
-          <w:sz w:val="24"/>
-          <w:szCs w:val="24"/>
-        </w:rPr>
-        <w:t xml:space="preserve"> the game </w:t>
-      </w:r>
-      <w:proofErr w:type="gramStart"/>
-      <w:r>
-        <w:rPr>
-          <w:sz w:val="24"/>
-          <w:szCs w:val="24"/>
-        </w:rPr>
-        <w:t>is pronounced</w:t>
-      </w:r>
-      <w:proofErr w:type="gramEnd"/>
-      <w:r>
-        <w:rPr>
-          <w:sz w:val="24"/>
-          <w:szCs w:val="24"/>
-        </w:rPr>
-        <w:t xml:space="preserve"> over if one player has no pieces left.</w:t>
-      </w:r>
-    </w:p>
-    <w:p>
-      <w:pPr>
+          <w:sz w:val="28"/>
+          <w:szCs w:val="28"/>
+        </w:rPr>
+      </w:pPr>
+      <w:r>
         <w:rPr>
           <w:b/>
           <w:sz w:val="28"/>
           <w:szCs w:val="28"/>
         </w:rPr>
-      </w:pPr>
+        <w:t>6.8</w:t>
+      </w:r>
       <w:r>
         <w:rPr>
           <w:b/>
           <w:sz w:val="28"/>
           <w:szCs w:val="28"/>
         </w:rPr>
-        <w:t>6.6 Start Server</w:t>
-      </w:r>
-      <w:bookmarkStart w:id="27" w:name="StartServer"/>
-      <w:bookmarkEnd w:id="27"/>
-    </w:p>
-    <w:p>
-      <w:pPr>
-        <w:rPr>
-          <w:sz w:val="24"/>
-          <w:szCs w:val="24"/>
-        </w:rPr>
-      </w:pPr>
-      <w:r>
-        <w:rPr>
-          <w:sz w:val="24"/>
-          <w:szCs w:val="24"/>
+        <w:t xml:space="preserve"> </w:t>
+      </w:r>
+      <w:r>
+        <w:rPr>
+          <w:b/>
+          <w:sz w:val="28"/>
+          <w:szCs w:val="28"/>
+        </w:rPr>
+        <w:t>Results</w:t>
+      </w:r>
+    </w:p>
+    <w:p>
+      <w:pPr>
+        <w:rPr>
+          <w:sz w:val="24"/>
+          <w:szCs w:val="24"/>
+        </w:rPr>
+      </w:pPr>
+      <w:r>
+        <w:rPr>
+          <w:b/>
+          <w:sz w:val="28"/>
+          <w:szCs w:val="28"/>
         </w:rPr>
         <w:tab/>
-        <w:t xml:space="preserve">To start a game, the hosting player will start a server. </w:t>
+      </w:r>
+      <w:r>
+        <w:rPr>
+          <w:sz w:val="24"/>
+          <w:szCs w:val="24"/>
+        </w:rPr>
+        <w:t>Results are saved as a CSV file. It is to be titled with the date and searchterm used by the user. It will include profile names and links to suspected tweets. Lastly, graphs of our plots will be saved as PNG files in an adjacent folder.</w:t>
+      </w:r>
+      <w:r>
+        <w:rPr>
+          <w:sz w:val="24"/>
+          <w:szCs w:val="24"/>
+        </w:rPr>
+        <w:t xml:space="preserve"> </w:t>
       </w:r>
     </w:p>
     <w:p>
@@ -9264,7 +8870,21 @@
           <w:sz w:val="24"/>
           <w:szCs w:val="24"/>
         </w:rPr>
-        <w:t>No player has attempted to start a game yet.</w:t>
+        <w:t>Application</w:t>
+      </w:r>
+      <w:r>
+        <w:rPr>
+          <w:sz w:val="24"/>
+          <w:szCs w:val="24"/>
+        </w:rPr>
+        <w:t xml:space="preserve"> has run successfully</w:t>
+      </w:r>
+      <w:r>
+        <w:rPr>
+          <w:sz w:val="24"/>
+          <w:szCs w:val="24"/>
+        </w:rPr>
+        <w:t>.</w:t>
       </w:r>
     </w:p>
     <w:p>
@@ -9287,14 +8907,21 @@
           <w:sz w:val="24"/>
           <w:szCs w:val="24"/>
         </w:rPr>
-        <w:t xml:space="preserve">Action: </w:t>
-      </w:r>
-      <w:r>
-        <w:rPr>
-          <w:sz w:val="24"/>
-          <w:szCs w:val="24"/>
-        </w:rPr>
-        <w:t>The first player starts a game.</w:t>
+        <w:t>Action:</w:t>
+      </w:r>
+      <w:r>
+        <w:rPr>
+          <w:sz w:val="24"/>
+          <w:szCs w:val="24"/>
+        </w:rPr>
+        <w:t xml:space="preserve"> None</w:t>
+      </w:r>
+      <w:r>
+        <w:rPr>
+          <w:sz w:val="24"/>
+          <w:szCs w:val="24"/>
+        </w:rPr>
+        <w:t xml:space="preserve">. </w:t>
       </w:r>
     </w:p>
     <w:p>
@@ -9311,64 +8938,45 @@
         </w:rPr>
         <w:tab/>
       </w:r>
-      <w:proofErr w:type="spellStart"/>
       <w:r>
         <w:rPr>
           <w:b/>
           <w:sz w:val="24"/>
           <w:szCs w:val="24"/>
         </w:rPr>
-        <w:t>Postcondition</w:t>
-      </w:r>
-      <w:proofErr w:type="spellEnd"/>
-      <w:r>
-        <w:rPr>
-          <w:b/>
-          <w:sz w:val="24"/>
-          <w:szCs w:val="24"/>
-        </w:rPr>
-        <w:t xml:space="preserve">: </w:t>
-      </w:r>
-      <w:r>
-        <w:rPr>
-          <w:sz w:val="24"/>
-          <w:szCs w:val="24"/>
-        </w:rPr>
-        <w:t xml:space="preserve">A server </w:t>
-      </w:r>
-      <w:proofErr w:type="gramStart"/>
-      <w:r>
-        <w:rPr>
-          <w:sz w:val="24"/>
-          <w:szCs w:val="24"/>
-        </w:rPr>
-        <w:t>is opened</w:t>
-      </w:r>
-      <w:proofErr w:type="gramEnd"/>
-      <w:r>
-        <w:rPr>
-          <w:sz w:val="24"/>
-          <w:szCs w:val="24"/>
-        </w:rPr>
-        <w:t>, and the host player can invite another player who joins the server.</w:t>
-      </w:r>
-      <w:bookmarkStart w:id="28" w:name="EndServer"/>
-      <w:bookmarkEnd w:id="28"/>
-    </w:p>
-    <w:p>
-      <w:pPr>
-        <w:rPr>
-          <w:sz w:val="24"/>
-          <w:szCs w:val="24"/>
-        </w:rPr>
-      </w:pPr>
-      <w:r>
-        <w:rPr>
-          <w:sz w:val="24"/>
-          <w:szCs w:val="24"/>
-        </w:rPr>
-        <w:tab/>
-      </w:r>
+        <w:t xml:space="preserve">Postcondition: </w:t>
+      </w:r>
+      <w:r>
+        <w:rPr>
+          <w:sz w:val="24"/>
+          <w:szCs w:val="24"/>
+        </w:rPr>
+        <w:t xml:space="preserve">A </w:t>
+      </w:r>
+      <w:r>
+        <w:rPr>
+          <w:sz w:val="24"/>
+          <w:szCs w:val="24"/>
+        </w:rPr>
+        <w:t>CSV specified to the user’s requirements and a PNG of the plot are saved in the appropriate directory</w:t>
+      </w:r>
+      <w:bookmarkStart w:id="25" w:name="_GoBack"/>
+      <w:bookmarkEnd w:id="25"/>
+      <w:r>
+        <w:rPr>
+          <w:sz w:val="24"/>
+          <w:szCs w:val="24"/>
+        </w:rPr>
+        <w:t>.</w:t>
+      </w:r>
+    </w:p>
+    <w:p>
+      <w:pPr>
+        <w:rPr>
+          <w:sz w:val="24"/>
+          <w:szCs w:val="24"/>
+        </w:rPr>
+      </w:pPr>
     </w:p>
     <w:p>
       <w:pPr>
@@ -10344,9 +9952,9 @@
   </w:abstractNum>
   <w:abstractNum w:abstractNumId="8" w15:restartNumberingAfterBreak="0">
     <w:nsid w:val="7A8D38CF"/>
-    <w:multiLevelType w:val="hybridMultilevel"/>
-    <w:tmpl w:val="A38E1A36"/>
-    <w:lvl w:ilvl="0" w:tplc="2A4617FC">
+    <w:multiLevelType w:val="multilevel"/>
+    <w:tmpl w:val="FA88F676"/>
+    <w:lvl w:ilvl="0">
       <w:start w:val="1"/>
       <w:numFmt w:val="decimal"/>
       <w:lvlText w:val="%1."/>
@@ -10358,77 +9966,109 @@
         <w:rFonts w:hint="default"/>
       </w:rPr>
     </w:lvl>
-    <w:lvl w:ilvl="1" w:tplc="04090019" w:tentative="1">
-      <w:start w:val="1"/>
-      <w:numFmt w:val="lowerLetter"/>
-      <w:lvlText w:val="%2."/>
+    <w:lvl w:ilvl="1">
+      <w:start w:val="3"/>
+      <w:numFmt w:val="decimal"/>
+      <w:isLgl/>
+      <w:lvlText w:val="%1.%2"/>
       <w:lvlJc w:val="left"/>
       <w:pPr>
-        <w:ind w:left="2520" w:hanging="360"/>
-      </w:pPr>
+        <w:ind w:left="1860" w:hanging="420"/>
+      </w:pPr>
+      <w:rPr>
+        <w:rFonts w:hint="default"/>
+      </w:rPr>
     </w:lvl>
-    <w:lvl w:ilvl="2" w:tplc="0409001B" w:tentative="1">
-      <w:start w:val="1"/>
-      <w:numFmt w:val="lowerRoman"/>
-      <w:lvlText w:val="%3."/>
-      <w:lvlJc w:val="right"/>
-      <w:pPr>
-        <w:ind w:left="3240" w:hanging="180"/>
-      </w:pPr>
-    </w:lvl>
-    <w:lvl w:ilvl="3" w:tplc="0409000F" w:tentative="1">
+    <w:lvl w:ilvl="2">
       <w:start w:val="1"/>
       <w:numFmt w:val="decimal"/>
-      <w:lvlText w:val="%4."/>
+      <w:isLgl/>
+      <w:lvlText w:val="%1.%2.%3"/>
       <w:lvlJc w:val="left"/>
       <w:pPr>
-        <w:ind w:left="3960" w:hanging="360"/>
-      </w:pPr>
+        <w:ind w:left="2160" w:hanging="720"/>
+      </w:pPr>
+      <w:rPr>
+        <w:rFonts w:hint="default"/>
+      </w:rPr>
     </w:lvl>
-    <w:lvl w:ilvl="4" w:tplc="04090019" w:tentative="1">
-      <w:start w:val="1"/>
-      <w:numFmt w:val="lowerLetter"/>
-      <w:lvlText w:val="%5."/>
-      <w:lvlJc w:val="left"/>
-      <w:pPr>
-        <w:ind w:left="4680" w:hanging="360"/>
-      </w:pPr>
-    </w:lvl>
-    <w:lvl w:ilvl="5" w:tplc="0409001B" w:tentative="1">
-      <w:start w:val="1"/>
-      <w:numFmt w:val="lowerRoman"/>
-      <w:lvlText w:val="%6."/>
-      <w:lvlJc w:val="right"/>
-      <w:pPr>
-        <w:ind w:left="5400" w:hanging="180"/>
-      </w:pPr>
-    </w:lvl>
-    <w:lvl w:ilvl="6" w:tplc="0409000F" w:tentative="1">
+    <w:lvl w:ilvl="3">
       <w:start w:val="1"/>
       <w:numFmt w:val="decimal"/>
-      <w:lvlText w:val="%7."/>
+      <w:isLgl/>
+      <w:lvlText w:val="%1.%2.%3.%4"/>
       <w:lvlJc w:val="left"/>
       <w:pPr>
-        <w:ind w:left="6120" w:hanging="360"/>
-      </w:pPr>
+        <w:ind w:left="2160" w:hanging="720"/>
+      </w:pPr>
+      <w:rPr>
+        <w:rFonts w:hint="default"/>
+      </w:rPr>
     </w:lvl>
-    <w:lvl w:ilvl="7" w:tplc="04090019" w:tentative="1">
+    <w:lvl w:ilvl="4">
       <w:start w:val="1"/>
-      <w:numFmt w:val="lowerLetter"/>
-      <w:lvlText w:val="%8."/>
+      <w:numFmt w:val="decimal"/>
+      <w:isLgl/>
+      <w:lvlText w:val="%1.%2.%3.%4.%5"/>
       <w:lvlJc w:val="left"/>
       <w:pPr>
-        <w:ind w:left="6840" w:hanging="360"/>
-      </w:pPr>
+        <w:ind w:left="2520" w:hanging="1080"/>
+      </w:pPr>
+      <w:rPr>
+        <w:rFonts w:hint="default"/>
+      </w:rPr>
     </w:lvl>
-    <w:lvl w:ilvl="8" w:tplc="0409001B" w:tentative="1">
+    <w:lvl w:ilvl="5">
       <w:start w:val="1"/>
-      <w:numFmt w:val="lowerRoman"/>
-      <w:lvlText w:val="%9."/>
-      <w:lvlJc w:val="right"/>
-      <w:pPr>
-        <w:ind w:left="7560" w:hanging="180"/>
-      </w:pPr>
+      <w:numFmt w:val="decimal"/>
+      <w:isLgl/>
+      <w:lvlText w:val="%1.%2.%3.%4.%5.%6"/>
+      <w:lvlJc w:val="left"/>
+      <w:pPr>
+        <w:ind w:left="2520" w:hanging="1080"/>
+      </w:pPr>
+      <w:rPr>
+        <w:rFonts w:hint="default"/>
+      </w:rPr>
+    </w:lvl>
+    <w:lvl w:ilvl="6">
+      <w:start w:val="1"/>
+      <w:numFmt w:val="decimal"/>
+      <w:isLgl/>
+      <w:lvlText w:val="%1.%2.%3.%4.%5.%6.%7"/>
+      <w:lvlJc w:val="left"/>
+      <w:pPr>
+        <w:ind w:left="2880" w:hanging="1440"/>
+      </w:pPr>
+      <w:rPr>
+        <w:rFonts w:hint="default"/>
+      </w:rPr>
+    </w:lvl>
+    <w:lvl w:ilvl="7">
+      <w:start w:val="1"/>
+      <w:numFmt w:val="decimal"/>
+      <w:isLgl/>
+      <w:lvlText w:val="%1.%2.%3.%4.%5.%6.%7.%8"/>
+      <w:lvlJc w:val="left"/>
+      <w:pPr>
+        <w:ind w:left="2880" w:hanging="1440"/>
+      </w:pPr>
+      <w:rPr>
+        <w:rFonts w:hint="default"/>
+      </w:rPr>
+    </w:lvl>
+    <w:lvl w:ilvl="8">
+      <w:start w:val="1"/>
+      <w:numFmt w:val="decimal"/>
+      <w:isLgl/>
+      <w:lvlText w:val="%1.%2.%3.%4.%5.%6.%7.%8.%9"/>
+      <w:lvlJc w:val="left"/>
+      <w:pPr>
+        <w:ind w:left="3240" w:hanging="1800"/>
+      </w:pPr>
+      <w:rPr>
+        <w:rFonts w:hint="default"/>
+      </w:rPr>
     </w:lvl>
   </w:abstractNum>
   <w:abstractNum w:abstractNumId="9" w15:restartNumberingAfterBreak="0">
@@ -11255,7 +10895,7 @@
       <inkml:brushProperty name="fitToCurve" value="1"/>
     </inkml:brush>
   </inkml:definitions>
-  <inkml:trace contextRef="#ctx0" brushRef="#br0">149 314 1796 0,'-19'-10'80'0,"11"7"16"0,-3 3-77 0,3-4-19 15,-3 1 0-15,-4 3 0 0,8-3 13 0,7 3-1 16,0 0 0-16,0 0 0 0,-4 10 3 0,-4 3 0 15,-3 8 0-15,3 6 0 0,8 7-15 0,-11-1-12 16,4 1 3-16,-1 3 0 0,4 4 9 0,1 6-8 0,-1 1 8 0,4 2-8 16,-8-9 8-16,16 0 0 0,-8-11 0 0,0-6 0 15,0-4 12-15,0-10-3 0,4 0 0 0,-4-10 0 16,0 0 2-16,3-3 0 0,1-11 0 0,4-6 0 16,-1-10-11-16,-3-1 0 0,3-3-10 0,1 4 10 15,11 0 8-15,-15-4 8 0,-1-3 2 0,1-1 0 16,4 4 24-16,-1-3 5 0,4-3 1 0,-7-4 0 15,4 0 8-15,-1-7 3 0,5-7 0 0,-1 4 0 16,4 4-38-16,0 6-7 0,-7 6-2 0,7 11 0 16,0 7-12-16,-4 10 8 0,-3 0-8 0,-8 10 0 15,7 3 0-15,1 7-10 0,-8 7 0 0,3 3 0 16,-3 11 10-16,8 10 0 0,-8 9 0 0,0 8 0 16,0-4 0-16,0 0 16 0,0 0-4 0,-8-3-1 0,8 3 1 15,0-7 0-15,-3-9 0 0,-1-5 0 16,4-6 3-16,4-3 1 0,-1-14 0 0,5 4 0 0,-4-7-16 0,3-7 0 15,-7-7 8-15,8-7-8 0,-1-3 0 0,5-3 0 16,-5-7 0-16,-3-7 0 0,3 0 0 0,1-3 0 16,-8-7-8-16,4 0 8 0,-1-3 0 0,5-1 0 15,-4-6 0-15,3 7 0 0,-7 3 0 0,12 7 0 16,-12 0 0-16,3 13 9 0,-3 10 7 0,4 4 2 16,0 7 0-16,-4 3 0 0,4 10-2 0,-1 10-1 15,5 14 0-15,-1 10 0 0,-3 3-15 0,4 4 8 16,-1 7-8-16,-3-1 0 0,-4 1 0 0,4-1 0 15,3-6 0-15,1 3 0 0,-1 0 9 0,1-10-9 16,0-13 8-16,3-8-8 0,0-6 15 0,-3-10-3 16,3-17 0-16,4-7 0 15,-11-7-43-15,7-3-9 0,0-13-1 0,-3-1-1 0,7-3 17 0,-7 0 3 0,-1-10 1 0,-7 3 0 16,4 4 21-16,0-4 0 0,-4 0 0 0,3 7 0 16,1 11 0-16,0 5 8 0,3 5 2 0,-14 9 0 15,3 11 6-15,0 13 0 0,1 7 1 0,3 13 0 16,-8 8-1-16,8 9-1 0,0 7 0 0,4 0 0 15,-8-3-15-15,4 6 0 0,0 4 0 0,0-3 0 16,0-1 0-16,4-2 0 0,-4-8-8 0,4-7 8 31,3 1-32-31,4-14-4 0,-11-7 0 0,4-6-1091 0</inkml:trace>
+  <inkml:trace contextRef="#ctx0" brushRef="#br0">149 313 1796 0,'-19'-10'80'0,"11"7"16"0,-3 3-77 0,3-4-19 15,-3 1 0-15,-4 3 0 0,8-3 13 0,7 3-1 16,0 0 0-16,0 0 0 0,-4 10 3 0,-4 3 0 15,-3 8 0-15,3 6 0 0,8 7-15 0,-11-1-12 16,4 1 3-16,-1 3 0 0,4 4 9 0,1 6-8 0,-1 1 8 0,4 1-8 16,-8-8 8-16,16 0 0 0,-8-11 0 0,0-6 0 15,0-4 12-15,0-10-3 0,4 0 0 0,-4-10 0 16,0 0 2-16,3-3 0 0,1-11 0 0,4-6 0 16,-1-10-11-16,-3-1 0 0,3-3-10 0,1 4 10 15,11 1 8-15,-15-5 8 0,-1-3 2 0,1-1 0 16,4 4 24-16,-1-3 5 0,4-3 1 0,-7-4 0 15,4 0 8-15,-1-7 3 0,5-7 0 0,-1 5 0 16,4 3-38-16,0 6-7 0,-7 6-2 0,7 11 0 16,0 7-12-16,-4 10 8 0,-3 0-8 0,-8 10 0 15,7 3 0-15,1 7-10 0,-8 7 0 0,3 3 0 16,-3 11 10-16,8 10 0 0,-8 9 0 0,0 7 0 16,0-3 0-16,0 0 16 0,0 0-4 0,-8-3-1 0,8 3 1 15,0-7 0-15,-3-9 0 0,-1-5 0 16,4-6 3-16,4-3 1 0,-1-15 0 0,5 5 0 0,-4-7-16 0,3-7 0 15,-7-7 8-15,8-7-8 0,-1-2 0 0,5-4 0 16,-5-7 0-16,-2-7 0 0,2 0 0 0,1-3 0 16,-8-7-8-16,4 0 8 0,-1-3 0 0,5-1 0 15,-4-6 0-15,3 8 0 0,-7 2 0 0,12 7 0 16,-12 0 0-16,3 13 9 0,-3 10 7 0,4 4 2 16,0 7 0-16,-4 3 0 0,4 10-2 0,-1 10-1 15,5 14 0-15,-1 10 0 0,-3 3-15 0,4 3 8 16,-1 8-8-16,-3-1 0 0,-4 1 0 0,4-1 0 15,3-6 0-15,1 3 0 0,-1 0 9 0,1-11-9 16,0-12 8-16,3-8-8 0,0-6 15 0,-3-10-3 16,3-17 0-16,4-7 0 15,-11-7-43-15,7-3-9 0,0-12-1 0,-3-2-1 0,7-3 17 0,-7 0 3 0,-1-10 1 0,-7 3 0 16,4 4 21-16,0-4 0 0,-4 0 0 0,3 7 0 16,1 12 0-16,0 4 8 0,3 5 2 0,-14 9 0 15,3 11 6-15,0 13 0 0,1 7 1 0,3 13 0 16,-8 8-1-16,8 8-1 0,0 8 0 0,4 0 0 15,-8-3-15-15,4 6 0 0,0 4 0 0,0-3 0 16,0-1 0-16,4-3 0 0,-4-7-8 0,4-7 8 31,3 1-32-31,4-14-4 0,-11-7 0 0,4-6-1091 0</inkml:trace>
 </inkml:ink>
 </file>
 
@@ -11315,7 +10955,7 @@
       <inkml:brushProperty name="fitToCurve" value="1"/>
     </inkml:brush>
   </inkml:definitions>
-  <inkml:trace contextRef="#ctx0" brushRef="#br0">46 237 1353 0,'-8'28'60'0,"1"-15"12"0,3 4-57 0,4 3-15 0,-11 4 0 0,7 3 0 15,0 4 20-15,4 2 0 0,-8 5 1 0,8 2 0 16,0 8-21-16,0-4 0 0,0-7 0 0,0-6-8 16,4-8 8-16,0 4 0 0,0-3-9 0,0-7 9 15,-4-7-16-15,3-3 2 0,-3-7 0 0,0 0 0 16,8 0 6-16,3-10 8 0,-3-4-13 0,3-10 5 15,5-3 17-15,-5-6 4 0,1-8 1 0,-5-3 0 16,1 3-3-16,3-3-1 0,1 0 0 0,3-3 0 16,4-1 19-16,-11 1 4 0,3 0 1 0,0-1 0 15,5-6 28-15,-5 10 6 0,-3 7 0 0,7 10 1 16,-11 3-24-16,3 14-5 0,-3 3 0 0,0 0-1 0,-4 0-23 16,0 7-4-16,0 14 0 0,0 3-1 0,0 7-11 0,-4 3 0 15,0 3 0-15,-3 7 8 0,3 1 5 0,4 6 1 16,-15 0 0-16,3 6 0 0,-7-2-14 0,12-1 0 15,-12 1 0-15,11-4 0 0,0-4 22 0,5-6-2 16,-9-10 0-16,8-4 0 0,4-3-12 0,0-7-8 16,0-10 8-16,0 0-8 0,0 0 8 0,8-17-8 15,11-13 8-15,-11-1-8 0,-1-2 0 0,5-1 0 16,-5 0-10-16,5 0 10 0,-1 0 8 0,-3 4 9 16,7-4 2-16,-4 3 0 0,5 4 21 0,-1 4 4 15,-4-1 0-15,1 7 1 0,-8 3-9 0,3 4-3 0,-7 10 0 0,0 0 0 16,12 0-11-16,3 7-2 15,-4 3-1-15,4 7 0 0,-11 7-10 0,8 3-1 0,-8 7-8 0,-4 3 12 16,0 7-12-16,0 7 8 0,0 0-8 0,3-1 0 16,-6-2 10-16,6-8-10 0,13-9 10 0,-5-7-10 15,-3-4 8-15,3-10-8 0,-3 0 0 0,-1-6 9 16,12-8-9-16,-7-6 0 0,-5-7 0 0,1-7 0 16,3-16-16-16,-7 3 0 0,4-1 1 0,0-2 0 15,-1-1 15-15,-3 0 0 0,4 1 0 0,-1-1 0 16,1 4 0-16,-4 3 15 0,3 0-3 0,-7 7-1 15,4 0 9-15,0 10 1 0,-4 3 1 0,0 8 0 16,0 6 1-16,0 0 0 0,0 0 0 0,4 13 0 16,3 8-12-16,1 2-3 0,-4 4 0 0,0 7 0 15,-4 3-8-15,3 4 12 0,-3 0-12 0,0 6 12 16,0 1-12-16,0-1 0 0,0-10 0 0,4-6 0 0,0-11 0 16,4 0 0-16,3-6 0 0,-7-1 0 0,3-6 0 0,-7-7 0 15,0 0-12-15,0 0 12 0,0 0-16 0,0 0 4 16,8-7 0-16,0-6 1 15,-5-1-112-15,-3-6-22 0,4 0-5 0</inkml:trace>
+  <inkml:trace contextRef="#ctx0" brushRef="#br0">46 237 1353 0,'-8'28'60'0,"1"-15"12"0,3 4-57 0,4 3-15 0,-11 4 0 0,7 3 0 15,0 3 20-15,4 3 0 0,-8 5 1 0,8 2 0 16,0 8-21-16,0-4 0 0,0-7 0 0,0-6-8 16,4-8 8-16,0 4 0 0,0-3-9 0,0-7 9 15,-4-7-16-15,3-3 2 0,-3-7 0 0,0 0 0 16,8 0 6-16,3-10 8 0,-3-4-13 0,3-10 5 15,5-3 17-15,-5-6 4 0,1-8 1 0,-5-3 0 16,1 3-3-16,3-3-1 0,1 0 0 0,3-3 0 16,4 0 19-16,-11 0 4 0,3 0 1 0,0-1 0 15,5-6 28-15,-5 10 6 0,-3 7 0 0,7 10 1 16,-11 3-24-16,3 14-5 0,-3 3 0 0,0 0-1 0,-4 0-23 16,0 7-4-16,0 14 0 0,0 3-1 0,0 7-11 0,-4 3 0 15,0 3 0-15,-3 7 8 0,3 1 5 0,4 6 1 16,-15 0 0-16,3 6 0 0,-7-2-14 0,12-2 0 15,-12 2 0-15,11-4 0 0,0-4 22 0,5-6-2 16,-9-10 0-16,8-4 0 0,4-3-12 0,0-7-8 16,0-10 8-16,0 0-8 0,0 0 8 0,8-17-8 15,11-13 8-15,-11-1-8 0,-1-2 0 0,5-1 0 16,-5 0-10-16,5 0 10 0,-1 0 8 0,-3 5 9 16,7-5 2-16,-4 3 0 0,5 4 21 0,-1 4 4 15,-4-1 0-15,1 7 1 0,-8 3-9 0,3 4-3 0,-7 10 0 0,0 0 0 16,12 0-11-16,2 7-2 15,-3 3-1-15,4 7 0 0,-11 7-10 0,8 3-1 0,-8 7-8 0,-4 3 12 16,0 6-12-16,0 8 8 0,0 0-8 0,3-1 0 16,-6-2 10-16,6-8-10 0,13-9 10 0,-5-7-10 15,-3-4 8-15,3-10-8 0,-3 0 0 0,-1-6 9 16,12-8-9-16,-7-6 0 0,-5-7 0 0,1-7 0 16,3-16-16-16,-7 3 0 0,4-1 1 0,0-2 0 15,-1-1 15-15,-3 0 0 0,4 1 0 0,-1 0 0 16,1 3 0-16,-4 3 15 0,3 0-3 0,-7 7-1 15,4 0 9-15,0 10 1 0,-4 3 1 0,0 8 0 16,0 6 1-16,0 0 0 0,0 0 0 0,4 13 0 16,3 8-12-16,1 2-3 0,-4 4 0 0,0 7 0 15,-4 3-8-15,3 4 12 0,-3-1-12 0,0 7 12 16,0 1-12-16,0-1 0 0,0-10 0 0,4-6 0 0,0-11 0 16,4 0 0-16,3-6 0 0,-7-1 0 0,3-6 0 0,-7-7 0 15,0 0-12-15,0 0 12 0,0 0-16 0,0 0 4 16,8-7 0-16,0-6 1 15,-5-1-112-15,-3-6-22 0,4 0-5 0</inkml:trace>
 </inkml:ink>
 </file>
 
@@ -11345,7 +10985,7 @@
       <inkml:brushProperty name="fitToCurve" value="1"/>
     </inkml:brush>
   </inkml:definitions>
-  <inkml:trace contextRef="#ctx0" brushRef="#br0">145 223 1090 0,'0'0'24'0,"0"0"4"0,-12-3 2 0,8 3 2 0,-3 3-32 0,3-3 0 15,-7 3 0-15,3-3 0 0,0 0 45 0,-3 0 3 16,11 0 1-16,0 0 0 0,0 0-10 0,0 0-3 16,0 7 0-16,0-7 0 0,0 0-23 0,-8 10-5 15,8 1 0-15,0 2-8 0,0-3 12 0,0 7-4 16,-4 0 0-16,4 7-8 0,0 3 40 0,0 4 0 16,0-1 1-16,0 8 0 0,0 2-6 0,-3 1-2 15,3 0 0-15,0 6 0 0,-8 14-7 0,4-6-2 0,4-1 0 16,-7-7 0-16,3-3-13 0,0-6-3 0,4-8-8 0,4-3 12 15,0 1-4-15,3-8-8 0,-7-10 11 0,12 0-11 16,-12-10 13-16,7 0-4 0,1-3-1 0,3 0 0 16,1-8-8-16,3-2 10 0,-4-1-10 0,8-3 10 15,1 0-2-15,-1 0 0 0,-4-3 0 0,4 6 0 16,-4 1 16-16,8 3 2 0,-8-4 1 0,4 4 0 16,0 3-6-16,0 0-1 0,4 4 0 0,0 0 0 15,4-1-12-15,-8 4-8 0,11 0 8 0,-3 0-8 16,-16 4 0-16,16-1 0 0,0 0 0 0,-1 1 0 15,-7-4 0-15,4 3 0 0,-7-6 0 0,3 3 0 16,0-4 8-16,0 1-8 0,0 3 8 0,4-7-8 16,-8 0 0-16,8 4 0 0,-12 0 0 0,4 3-8 15,-3 0 8-15,-8 3 0 0,3 4 0 0,1 0 0 0,-1-1 0 0,1 1 0 16,0 3 0-16,3 0 8 0,-7 4 4 0,4-7 2 16,-1 0 0-16,1-1 0 0,-8-6-14 0,0 0 9 15,11 7-9-15,-11-7 8 0,0 0-8 0,0 0 0 16,0 0 0-16,4-3 8 0,4-4-8 0,-1-7 12 15,5 8-12-15,-5-11 12 0,1-7-4 0,-4-3-8 16,0-7 12-16,-1 0-4 0,-6 3 4 0,-1 4 0 16,8-3 0-16,-4 3 0 0,-4 3 1 0,0 0 1 15,4 4 0-15,0 3 0 0,0-7-14 0,-4 7 9 16,0 0-9-16,4 0 8 0,0 0-8 0,-7 0 0 16,3 0 0-16,-8 0 0 0,9-7 0 0,-1 4 8 0,0 0-8 0,0-7 8 15,4 3-8-15,0-3 0 0,-7 3-12 0,3 0 12 16,4-6 0-16,-4-1 0 0,0 7 0 0,-3 1 0 15,-1 6 0-15,4 0 0 0,-11 0 0 0,7 3 0 16,-3 1 0-16,-1 2 0 0,-3 5 0 0,-4-1 0 16,8 0 14-16,-12 0-2 0,-4 0-1 0,-3 7 0 15,-8 4 1-15,3-4 0 0,5 0 0 0,-8 0 0 16,-8 0-12-16,4 3-9 0,4 1 9 0,0-1-13 16,7-3 1-16,-7 7 0 0,0-4 0 0,0 1 0 15,4-1 1-15,3 0 1 0,-3 1 0 0,0 3 0 16,-4-4-102-1,11 7-21-15,-11 4-4 0</inkml:trace>
+  <inkml:trace contextRef="#ctx0" brushRef="#br0">145 223 1090 0,'0'0'24'0,"0"0"4"0,-12-3 2 0,8 3 2 0,-3 3-32 0,3-3 0 15,-7 3 0-15,3-3 0 0,0 0 45 0,-3 0 3 16,11 0 1-16,0 0 0 0,0 0-10 0,0 0-3 16,0 7 0-16,0-7 0 0,0 0-23 0,-8 10-5 15,8 1 0-15,0 2-8 0,0-3 12 0,0 7-4 16,-4 0 0-16,4 7-8 0,0 3 40 0,0 4 0 16,0-1 1-16,0 8 0 0,0 2-6 0,-3 2-2 15,3-1 0-15,0 6 0 0,-8 14-7 0,4-6-2 0,4-1 0 16,-7-7 0-16,3-3-13 0,0-6-3 0,4-8-8 0,4-3 12 15,0 1-4-15,3-8-8 0,-7-10 11 0,12 0-11 16,-12-10 13-16,7 0-4 0,1-3-1 0,3 0 0 16,1-8-8-16,3-2 10 0,-4-1-10 0,8-3 10 15,1 0-2-15,-1 0 0 0,-4-3 0 0,4 6 0 16,-4 1 16-16,8 3 2 0,-8-4 1 0,4 4 0 16,0 3-6-16,0 0-1 0,4 4 0 0,0 0 0 15,4-1-12-15,-8 4-8 0,11 0 8 0,-3 0-8 16,-16 4 0-16,16-1 0 0,0 0 0 0,-1 1 0 15,-7-4 0-15,4 3 0 0,-7-6 0 0,3 3 0 16,0-4 8-16,0 1-8 0,0 3 8 0,4-7-8 16,-8 0 0-16,8 4 0 0,-12 0 0 0,4 3-8 15,-3 0 8-15,-8 3 0 0,3 4 0 0,1 0 0 0,-1-1 0 0,1 1 0 16,0 3 0-16,3 0 8 0,-7 4 4 0,4-7 2 16,-1 0 0-16,1-1 0 0,-8-6-14 0,0 0 9 15,11 7-9-15,-11-7 8 0,0 0-8 0,0 0 0 16,0 0 0-16,4-3 8 0,4-4-8 0,-1-7 12 15,5 8-12-15,-5-11 12 0,1-7-4 0,-4-3-8 16,0-7 12-16,-1 0-4 0,-6 3 4 0,-1 4 0 16,8-3 0-16,-4 3 0 0,-4 3 1 0,0 0 1 15,4 4 0-15,0 3 0 0,0-7-14 0,-4 6 9 16,0 1-9-16,4 0 8 0,0 0-8 0,-7 0 0 16,3 0 0-16,-8 0 0 0,9-7 0 0,-1 4 8 0,0 0-8 0,0-7 8 15,4 3-8-15,0-3 0 0,-7 3-12 0,3 0 12 16,4-6 0-16,-4-1 0 0,0 7 0 0,-3 1 0 15,-1 6 0-15,4 0 0 0,-11 0 0 0,7 3 0 16,-3 1 0-16,-1 2 0 0,-3 5 0 0,-4-1 0 16,8 0 14-16,-12 0-2 0,-4 0-1 0,-3 7 0 15,-8 4 1-15,3-4 0 0,5 0 0 0,-8 0 0 16,-8 0-12-16,4 3-9 0,4 1 9 0,0-1-13 16,7-3 1-16,-7 7 0 0,0-4 0 0,0 1 0 15,4-1 1-15,3 0 1 0,-3 1 0 0,0 3 0 16,-4-4-102-1,11 7-21-15,-11 4-4 0</inkml:trace>
 </inkml:ink>
 </file>
 
@@ -11525,7 +11165,7 @@
       <inkml:brushProperty name="fitToCurve" value="1"/>
     </inkml:brush>
   </inkml:definitions>
-  <inkml:trace contextRef="#ctx0" brushRef="#br0">36 370 1321 0,'-23'0'58'0,"23"0"13"0,-4 7-57 0,4-7-14 0,-11 6 0 0,11-6 0 15,-4 11 48-15,4 2 6 0,-7 1 2 0,14-1 0 16,-7 1-28-16,4 3-4 0,4 0-2 0,-8 3 0 16,0 0-11-16,0 1-3 0,0-4 0 0,-8 0 0 15,4 6-8-15,4 8 0 0,4 10 0 0,4 3 0 16,-5 0 0-16,-3 0 0 0,4-4 0 0,-8 1 8 16,4 3-8-16,-3-3 8 0,6-4-8 0,1 0 8 15,8 1-8-15,-5-4 0 0,-3-4 0 0,0 1 8 16,-4-1-8-16,7 4 0 0,-3-3 0 0,4-1 8 0,-4-9-8 0,3 2 10 15,-3-2-10-15,8-8 10 0,-12 1 7 0,3-4 2 16,5-3 0-16,0-4 0 0,3 4 4 0,-3 0 1 16,3-4 0-16,-3 4 0 0,3 0-1 15,0-1 0-15,5 1 0 0,3 0 0 0,-4 3-14 16,0-3-9-16,-3 0 12 0,-1-1-12 0,0 1 8 0,-3 3-8 16,11 1 0-16,-4-5 0 0,1 1 0 0,6 0 0 15,-3 0 0-15,4-1 0 0,0-2 12 0,-4-1-12 16,4 1 12-16,0 2-12 0,3-6 24 0,1 7-3 15,11-7 0-15,-7 4 0 0,7 2-4 0,0-6-1 0,0 4 0 16,11-4 0-16,-7 3-4 0,8-3 0 0,-1 4-1 0,-7-1 0 16,7-3-3-16,5 0 0 0,-1 0 0 0,0 0 0 15,1-3 12-15,7-1 1 0,-8 1 1 0,0 3 0 16,-3 0-22-16,3 3-15 0,-4-3 3 0,8 4 0 16,1-1 12-16,-5 4 0 0,-11 3 0 0,0-3 0 15,15-1 0-15,-15 5 0 0,7-1 0 0,-3 0 0 16,-1-3 0-16,9 3 15 0,-5-3-3 0,4-1-1 15,-3-2 8-15,3 3 1 0,1-4 1 0,-1 0 0 16,0 1 0-16,8-4 0 0,-4 3 0 0,0-3 0 16,0 0-1-16,4 4 0 0,-4-4 0 0,8 3 0 15,-4 0-3-15,4 4-1 0,-1 3 0 0,1-3 0 16,0-4-6-16,-1 4-2 0,1-3 0 0,-8 2 0 16,8 1-8-16,7-3 0 0,-7-4 9 0,0 3-9 15,3 0 0-15,1-3 8 0,-8 0-8 0,7-3 0 0,1 0 0 0,-1-1 8 16,-11 1-8-16,4-1 0 0,0 1 0 0,4 0 0 15,-8-4 0-15,4 3 0 0,4-2 0 0,-8 2 14 16,7 8-2-16,-3-4 0 0,8 0-4 0,-5-4 0 16,1 4-8-16,-4 0 12 0,0-3 0 0,0 3 0 15,4-3 0-15,-5 3 0 0,1-11-2 0,-4 5-1 16,16 2 0-16,-9-3 0 0,1-3-9 0,4 3 0 16,-1-3 0-16,-3 0 0 0,3 3 0 0,1-3 12 15,-8 3-12-15,4 1 12 0,-5 2-12 0,-2 1 0 16,-1 3 0-16,4 0-11 0,-12 0 11 0,4 7 0 15,1-4 0-15,-1 4 0 0,-4 0 0 0,1-1 0 16,3 1 0-16,0 0 8 0,-7-4-8 0,11 1 9 0,-15 2-9 16,8-2 10-16,-9-1-10 0,9 1 0 0,3-4 0 0,-3 0 0 15,-1 0 0-15,1-4 0 0,-1 1 0 0,1 3 8 16,-1 0-8-16,1 0 0 0,3-4 0 0,-4 4 0 16,-7 7 0-16,0-3 0 0,0 2 0 0,4 1 0 15,3 3 0-15,4-3 0 0,1-3 0 0,-5 2 0 16,8 4 0-16,-7 1 13 0,-1-5-3 0,1 1-1 15,-1-3-9-15,1-1 0 0,7 0 0 0,4-3 0 16,0 0 0-16,0-3 0 0,-8 0 0 0,0-1 0 16,-3-3 0-16,3 1 8 0,8 2-8 0,0-3 8 15,-16-3-8-15,12 0 0 0,8 3 0 0,4 1 0 16,-1 2 10-16,-3-3 0 0,-8 1 0 0,-4 2 0 16,1 1-10-16,-9-4 0 0,1 4 9 0,-4-1-9 15,-8-2 0-15,8 2 9 0,11 1-9 0,4-4 0 0,4-3 0 16,-4 0 0-16,0-1 0 0,-7 1 0 15,-1 0 0-15,-3 3 0 0,0-3-12 0,-4 3 3 0,-4-6 17 0,7-1 3 16,9 7 1-16,-1 1 0 0,-7-1-12 0,3 4 0 16,1-1 0-16,-1 1 0 0,4 3 0 0,-7-4-17 15,0 1 4-15,-4 0 1 0,7-1 12 0,-3 1 16 16,3 3-3-16,1 0-1 0,-1-4-12 0,1 4 0 16,-5-6 0-16,1 2 0 0,0-3 0 0,-1 7 0 15,-3-3 0-15,8 3 0 0,-1-3 0 0,-3-1-16 16,0 1 3-16,3 3 1 0,-3 3 12 0,3 1 0 15,-7-4 0-15,4 3 0 0,-8 0 0 0,4 4 16 16,-4-3-3-16,0-1-1 0,0 0-12 0,0 4-16 16,4-3 3-16,0-4 1 0,0-7 12 0,-1 0 16 0,1 4-3 0,0-1-1 15,-4-3-12-15,0 7 0 0,0-3 0 16,-7 3 0-16,3-3 0 0,-3 3 0 0,-1 0 0 0,0 0 0 16,1 0 0-16,-4 0 0 0,-1 0 8 0,1 0-8 15,3 3 0-15,1 0 0 0,-8 1 8 0,3 3-8 16,1-4 16-16,-1 0 0 0,-3-3 0 0,0 0 0 15,0 4-16-15,4-4 0 0,-5-4 0 0,-2 1 0 16,2 0-18-16,1-4 0 0,-4 3 0 0,0 1 0 16,-4-4 18-16,1 4 0 0,-5-1 0 0,1 1 0 15,-1 3 0-15,0 0 0 0,-7 0 0 0,-4 0 0 16,12-3 0-16,-5 3 0 0,1 3 0 0,3 4 0 16,1-4-13-16,-5 1 1 0,-7-4 0 0,0 0 0 15,0 0 12-15,8 6 16 0,-8-6-3 0,0 0-1 16,0 0-12-16,11 4 0 0,1-4 0 0,3 0 0 15,4 0-11-15,-8 0 11 0,-11 0-10 0,0 0 10 0,16 3 0 0,-5-3-9 16,-11 0 9-16,8 0 0 0,3-3 0 0,1 3 0 16,3 0 0-16,-4 0 0 0,-3-4 0 0,7 4 0 15,4 0 0-15,0 0 0 0,0 7 0 0,0-3-8 16,4-4 8-16,0 0 0 0,0 0 0 0,-4 0 0 16,4-4 0-16,-1 4 0 0,5-3-10 0,-4 3 10 15,0-4-12-15,0 1 12 0,-1 0-10 0,1-1 10 16,-8 1-8-16,1 3 8 0,-5-4 0 0,0-2-8 15,1 6 8-15,-4-4 0 0,-8 4 0 0,0 0 0 16,11-3 0-16,0 3 0 0,1-3 0 0,-12 3 0 16,0 0 9-16,0 0-9 0,11-7 0 0,-11 7 0 0,0-7 0 0,4-3 0 15,-4 10 0-15,0 0 0 0,0-7-10 0,0 7 10 16,11-3-12-16,1-4 3 0,-5 0 0 16,1-3 0-16,3 3 1 0,1-3 0 0,-12 10 0 0,0 0 0 15,4-3 8-15,3-1 0 0,1-3 0 0,3 11 0 16,5-1 0-16,-1 1 0 0,-4-8 0 0,4 4 0 15,1-3 0-15,-9-1 0 0,5-6 0 0,-5 0 0 16,5 7 0-16,-5-1-8 0,-3-3 8 0,4 4 0 16,-4 0 0-16,-1-1 0 0,1 1 0 0,4 0 0 15,-1 3 0-15,1 0 0 0,0 3 0 0,-1-3-8 16,1 0 8-16,-1-3 0 0,1 3 0 0,0 0 0 16,-8 0 0-16,0 0-12 0,7 3 2 0,-7-3 0 15,0 0-2-15,0 0 0 0,0 0 0 0,0 0 0 16,0 0 12-16,0 0 0 0,0 0 0 0,-7-3 0 15,3-4 18-15,-8 3-1 0,1-2 0 0,0-5 0 0,-5 1-17 16,1-3 0-16,-4-1 0 0,0 1 0 0,4-8-16 0,0 1-4 16,-4-4-1-16,0 0 0 0,0 1 21 15,3-4 0-15,-3-1 0 0,-4-2 8 0,4 3-8 0,0-4 0 16,0 1 0-16,0-1 0 0,4 4 14 0,4-7 4 16,-1-3 1-16,5 3 0 0,-5 0-19 0,5 4-19 15,-1-1 4-15,0-3 1 0,-3 7 14 0,3-3 0 16,1-1 0-16,3 4 0 0,-4-4-12 0,5 8-10 15,-1-4-2-15,0 3 0 0,0-3 10 0,-3 3 2 16,3 7 0-16,-4 3 0 0,4-3 12 0,0 0 0 16,-3 4 9-16,-5-4-9 0,5 7 10 0,-1-7-10 15,4-7 10-15,1 0-10 0,-1 7 0 0,0-3 0 16,4 0 0-16,0-1 0 0,0 1-8 0,0 0-2 0,4-1 0 16,0 1 0-16,-4 3-6 0,0 4 0 0,0-1-1 0,-4 4 0 15,0 3 17-15,4 7-8 0,0-7 8 0,0 7 0 16,0 0-10-16,0 0 10 0,-11 0-8 0,3 0 8 15,0 4 0-15,-3-1 0 0,0 0 0 0,-1 4 11 16,1 0 0-16,-5 0 0 0,1-4 0 0,0 1 0 16,-4 6-11-16,0-4 0 0,-8 1 9 0,1 3-9 15,7 1 12-15,-8-5-3 0,-3 1 0 0,-1 0 0 16,1-4 2-16,3 1 0 0,-7-1 0 0,3 4 0 16,1-4 2-16,3 1 1 0,-7-4 0 0,7 0 0 15,-3 10 3-15,-1-3 1 0,-3-7 0 0,-4 0 0 16,-4 0-9-16,0 6-1 0,4-2-8 0,-4-1 12 15,-7-3-12-15,3 4 11 0,8-1-11 0,-8 0 10 0,5-3-10 16,-5 0 8-16,4 0-8 0,0 0 8 0,-4 0-8 0,1 0 12 16,-1-6-12-16,-7 2 12 0,-4-3-12 0,7 1-9 15,-3-1 9-15,4 3-13 0,-1 1 13 0,-3 0 0 16,-1-1 0-16,1-2 0 0,-4 2 0 0,0 1 0 16,-4 6 0-16,0-3 0 0,4-3 14 0,-4 3-4 15,0-4-1-15,0 4 0 0,0 0 0 0,1 0 0 16,-5 0 0-16,-4 0 0 0,1 4 44 0,-1-4 9 15,5 0 2-15,-5-4 0 16,-7 4-104-16,0 0-20 0,3-6-4 0,5 6 0 0,7 3 45 0,0 4 10 16,-7 0 9-16,-1-1-13 0,4-2 13 0,-7 2 0 0,-12-2 0 15,1-1 10-15,-5 7-10 0,8 4 8 0,12 3-8 0,-1 0 8 16,-7-4-8-16,0 1 12 0,4-7-12 0,-1 3 12 16,5 7-1-16,-5-7 0 0,-10 0 0 0,-1 0 0 15,-4 1 3-15,1-1 1 0,3 0 0 0,0 0 0 16,4 4-4-16,0-1-1 0,8 1 0 0,-4-4 0 15,-8 0 1-15,8 4 0 0,8-1 0 0,-1 1 0 16,1-4-11-16,-1-3 8 0,1 3-8 0,-1-3 8 16,8 0-8-16,-4 3 0 0,-7 0 9 0,4-3-9 15,-1-4 13-15,1-3-1 0,3 7-1 0,0-7 0 16,4 0 1-16,0 3 1 0,4 4 0 0,-7-4 0 16,3 1-5-16,4-4 0 0,-4 3-8 0,4 1 12 15,-1-4-12-15,1 3 8 0,0-3-8 0,-4 3 0 16,4-6 8-16,0 3-8 0,0 0 0 0,4 0 0 15,7 0 0-15,-11 0 0 0,0 0 0 0,4 3 0 16,-1-6 0-16,1 3 0 0,-8 0 0 0,0 3 0 0,4 1 0 0,0-4 0 16,4 0 0-16,-4 0 0 0,3 0 12 15,-7 3-3-15,4-3-1 0,8 0 0 0,-12 0-8 0,4 3 0 16,4-6-10-16,-5 3 10 0,5 3 0 0,0-3 0 16,0 0 0-16,-1 0 0 0,1 4 0 0,4 3 0 15,-9-7 0-15,13 3 0 0,-8 0 0 0,3 1 0 16,-11 3 8-16,4-1-8 0,4-2 0 0,3-1 0 15,-3 1 0-15,0-4 0 0,3 0 0 0,-3 0 0 16,-4 0 0-16,4-4-9 0,-5-3 9 0,-2 4 0 16,10 0 0-16,4-1 0 0,-11 1 0 0,12-1 9 15,-9 1-9-15,5 0 10 0,-4 3-10 0,-1 0 0 16,5 0 0-16,-5 3 0 0,5 0 0 0,-4 1 0 0,7-4 0 16,0 3 0-16,1 1 0 0,-1 2 0 0,0-6 0 0,1 4 0 15,7-1 0-15,-8 1 0 0,0-1 0 0,1 0 0 16,-5-3 0-16,4 0 0 0,-7 4 0 0,15 3 0 15,-11-7 0-15,7 6 0 0,-4-2 0 0,4 2 0 16,0-2 0-16,-3 3 0 0,3 3 0 0,-8-7 0 16,1 1 0-16,3-8 0 0,-3 1 0 0,-1-1 0 15,1-2 12-15,7-1-2 0,0 0-1 0,-4-3 0 16,1 0-9-16,-9-4 0 0,5 1-12 0,-5-1 12 16,-6 0 0-16,-1 1 0 0,4-1 0 0,-4 1 0 15,4 6 0-15,-8-3 0 0,12 3 0 0,-8 0 0 16,0 1 0-16,4 2 0 0,3-3-11 0,-7 4 11 15,8 3-20-15,0 3 0 0,-8-3 1 0,4 4 0 16,4-4-29-16,3 3-5 0,1-3-2 0,7 0-846 16,4 0-170-16</inkml:trace>
+  <inkml:trace contextRef="#ctx0" brushRef="#br0">36 369 1321 0,'-23'0'58'0,"23"0"13"0,-4 7-57 0,4-7-14 0,-11 6 0 0,11-6 0 15,-4 11 48-15,4 2 6 0,-7 1 2 0,14-1 0 16,-7 1-28-16,4 3-4 0,4 0-2 0,-8 3 0 16,0 0-11-16,0 0-3 0,0-3 0 0,-8 0 0 15,4 6-8-15,4 8 0 0,4 10 0 0,4 3 0 16,-5 0 0-16,-3 0 0 0,4-4 0 0,-8 1 8 16,4 2-8-16,-3-2 8 0,6-4-8 0,1 0 8 15,8 1-8-15,-5-4 0 0,-3-4 0 0,0 1 8 16,-4-1-8-16,7 4 0 0,-3-4 0 0,4 0 8 0,-4-9-8 0,3 2 10 15,-3-2-10-15,8-8 10 0,-12 1 7 0,3-4 2 16,5-3 0-16,0-4 0 0,3 4 4 0,-3 0 1 16,3-4 0-16,-3 4 0 0,3 0-1 15,0-1 0-15,5 1 0 0,3 0 0 0,-4 3-14 16,0-3-9-16,-3 0 12 0,-1-1-12 0,0 1 8 0,-3 3-8 16,11 1 0-16,-4-5 0 0,1 1 0 0,6 0 0 15,-3 0 0-15,4-1 0 0,0-2 12 0,-4-1-12 16,4 1 12-16,0 2-12 0,3-6 24 0,1 7-3 15,11-7 0-15,-7 4 0 0,7 2-4 0,0-6-1 0,0 4 0 16,11-4 0-16,-7 3-4 0,8-3 0 0,-1 4-1 0,-7-1 0 16,7-3-3-16,5 0 0 0,-1 0 0 0,0 0 0 15,1-3 12-15,7-1 1 0,-8 1 1 0,0 3 0 16,-3 0-22-16,3 3-15 0,-4-3 3 0,8 4 0 16,1-1 12-16,-5 3 0 0,-11 4 0 0,0-3 0 15,15-1 0-15,-15 5 0 0,7-1 0 0,-3 0 0 16,-1-3 0-16,9 3 15 0,-5-3-3 0,4-1-1 15,-3-2 8-15,3 3 1 0,1-4 1 0,-1 0 0 16,0 1 0-16,8-4 0 0,-4 3 0 0,0-3 0 16,0 0-1-16,4 4 0 0,-4-4 0 0,8 3 0 15,-4 0-3-15,4 4-1 0,-1 3 0 0,1-3 0 16,0-4-6-16,-1 4-2 0,1-3 0 0,-8 2 0 16,8 1-8-16,7-3 0 0,-7-4 9 0,0 3-9 15,3 0 0-15,1-3 8 0,-8 0-8 0,7-3 0 0,1 0 0 0,-1-1 8 16,-11 1-8-16,4-1 0 0,0 1 0 0,4 0 0 15,-8-4 0-15,4 3 0 0,4-2 0 0,-8 2 14 16,7 8-2-16,-3-4 0 0,8 0-4 0,-5-4 0 16,1 4-8-16,-4 0 12 0,0-3 0 0,0 3 0 15,4-3 0-15,-5 3 0 0,1-11-2 0,-4 5-1 16,16 2 0-16,-9-3 0 0,1-3-9 0,4 3 0 16,-1-3 0-16,-3 0 0 0,3 3 0 0,1-3 12 15,-8 3-12-15,4 1 12 0,-5 2-12 0,-2 1 0 16,-1 3 0-16,4 0-11 0,-12 0 11 0,4 7 0 15,1-4 0-15,-1 4 0 0,-4 0 0 0,1-1 0 16,3 1 0-16,0 0 8 0,-7-4-8 0,11 1 9 0,-15 2-9 16,8-2 10-16,-9-1-10 0,9 1 0 0,3-4 0 0,-3 0 0 15,-1 0 0-15,1-4 0 0,-1 1 0 0,1 3 8 16,-1 0-8-16,1 0 0 0,3-4 0 0,-4 4 0 16,-7 7 0-16,0-3 0 0,0 2 0 0,4 1 0 15,3 3 0-15,4-3 0 0,1-3 0 0,-5 2 0 16,8 4 0-16,-7 1 13 0,-1-5-3 0,1 1-1 15,-1-3-9-15,1-1 0 0,7 0 0 0,4-3 0 16,0 0 0-16,0-3 0 0,-8 0 0 0,0-1 0 16,-3-3 0-16,3 1 8 0,8 2-8 0,0-3 8 15,-16-3-8-15,12 0 0 0,8 3 0 0,4 1 0 16,-1 2 10-16,-3-3 0 0,-8 1 0 0,-4 2 0 16,1 1-10-16,-9-4 0 0,1 4 9 0,-4-1-9 15,-8-2 0-15,8 2 9 0,11 1-9 0,4-4 0 0,4-3 0 16,-4 0 0-16,0-1 0 0,-7 1 0 15,-1 0 0-15,-3 4 0 0,0-4-12 0,-4 3 3 0,-4-6 17 0,7-1 3 16,9 7 1-16,-1 1 0 0,-7-1-12 0,3 4 0 16,1-1 0-16,-1 1 0 0,4 3 0 0,-7-4-17 15,0 1 4-15,-4 0 1 0,7-1 12 0,-3 1 16 16,3 3-3-16,1 0-1 0,-1-4-12 0,1 4 0 16,-5-6 0-16,1 2 0 0,0-3 0 0,-1 7 0 15,-3-3 0-15,8 3 0 0,-1-3 0 0,-3-1-16 16,0 1 3-16,3 3 1 0,-3 3 12 0,3 1 0 15,-7-4 0-15,4 3 0 0,-8 0 0 0,4 4 16 16,-4-3-3-16,0-1-1 0,0 0-12 0,0 4-16 16,4-3 3-16,0-4 1 0,0-7 12 0,-1 0 16 0,1 4-3 0,0-1-1 15,-4-3-12-15,0 7 0 0,0-3 0 16,-7 3 0-16,3-3 0 0,-3 3 0 0,-1 0 0 0,0 0 0 16,1 0 0-16,-4 0 0 0,-1 0 8 0,1 0-8 15,3 3 0-15,1 0 0 0,-8 1 8 0,3 3-8 16,1-4 16-16,-1 0 0 0,-3-3 0 0,0 0 0 15,0 4-16-15,4-4 0 0,-5-4 0 0,-2 1 0 16,2 0-18-16,1-4 0 0,-4 3 0 0,0 1 0 16,-4-4 18-16,1 4 0 0,-5-1 0 0,1 1 0 15,-1 3 0-15,0 0 0 0,-7 0 0 0,-4 0 0 16,12-3 0-16,-5 3 0 0,1 3 0 0,3 4 0 16,1-4-13-16,-5 1 1 0,-7-4 0 0,0 0 0 15,0 0 12-15,8 6 16 0,-8-6-3 0,0 0-1 16,0 0-12-16,11 4 0 0,1-4 0 0,3 0 0 15,4 0-11-15,-8 0 11 0,-11 0-10 0,0 0 10 0,16 3 0 0,-5-3-9 16,-11 0 9-16,8 0 0 0,3-3 0 0,1 3 0 16,3 0 0-16,-4 0 0 0,-3-4 0 0,7 4 0 15,4 0 0-15,0 0 0 0,0 7 0 0,0-3-8 16,4-4 8-16,0 0 0 0,0 0 0 0,-4 0 0 16,4-4 0-16,-1 4 0 0,5-3-10 0,-4 3 10 15,0-4-12-15,0 1 12 0,-1 0-10 0,1-1 10 16,-8 1-8-16,1 3 8 0,-5-4 0 0,0-2-8 15,1 6 8-15,-4-4 0 0,-8 4 0 0,0 0 0 16,11-3 0-16,0 3 0 0,1-3 0 0,-12 3 0 16,0 0 9-16,0 0-9 0,11-7 0 0,-11 7 0 0,0-7 0 0,4-3 0 15,-4 10 0-15,0 0 0 0,0-7-10 0,0 7 10 16,11-3-12-16,1-4 3 0,-5 0 0 16,1-3 0-16,3 3 1 0,1-3 0 0,-12 10 0 0,0 0 0 15,4-3 8-15,3-1 0 0,1-3 0 0,3 11 0 16,5-1 0-16,-1 1 0 0,-4-8 0 0,4 4 0 15,1-3 0-15,-9-1 0 0,5-6 0 0,-5 0 0 16,5 7 0-16,-5-1-8 0,-3-3 8 0,4 4 0 16,-4 0 0-16,-1-1 0 0,1 1 0 0,4 0 0 15,-1 3 0-15,1 0 0 0,0 3 0 0,-1-3-8 16,1 0 8-16,-1-3 0 0,1 3 0 0,0 0 0 16,-8 0 0-16,0 0-12 0,7 3 2 0,-7-3 0 15,0 0-2-15,0 0 0 0,0 0 0 0,0 0 0 16,0 0 12-16,0 0 0 0,0 0 0 0,-7-3 0 15,3-4 18-15,-8 3-1 0,1-2 0 0,0-5 0 0,-5 1-17 16,1-3 0-16,-4-1 0 0,0 2 0 0,4-9-16 0,0 1-4 16,-4-4-1-16,0 0 0 0,0 1 21 15,3-4 0-15,-3-1 0 0,-4-2 8 0,4 3-8 0,0-4 0 16,0 1 0-16,0-1 0 0,4 4 14 0,4-6 4 16,-1-4 1-16,5 3 0 0,-5 0-19 0,5 4-19 15,-1-1 4-15,0-3 1 0,-3 7 14 0,3-3 0 16,1-1 0-16,3 4 0 0,-4-3-12 0,5 7-10 15,-1-4-2-15,0 3 0 0,0-3 10 0,-3 3 2 16,3 7 0-16,-4 3 0 0,4-3 12 0,0 0 0 16,-3 4 9-16,-5-4-9 0,5 7 10 0,-1-7-10 15,4-7 10-15,1 0-10 0,-1 7 0 0,0-3 0 16,4 1 0-16,0-2 0 0,0 1-8 0,0 0-2 0,4-1 0 16,0 1 0-16,-4 3-6 0,0 4 0 0,0-1-1 0,-4 4 0 15,0 3 17-15,4 7-8 0,0-7 8 0,0 7 0 16,0 0-10-16,0 0 10 0,-11 0-8 0,3 0 8 15,0 4 0-15,-3-1 0 0,0 0 0 0,-1 4 11 16,1 0 0-16,-5 0 0 0,1-4 0 0,0 1 0 16,-4 6-11-16,0-4 0 0,-8 1 9 0,1 3-9 15,7 1 12-15,-8-5-3 0,-3 1 0 0,-1 0 0 16,1-4 2-16,3 1 0 0,-7-1 0 0,3 4 0 16,1-4 2-16,3 1 1 0,-7-4 0 0,7 0 0 15,-3 10 3-15,-1-3 1 0,-3-7 0 0,-4 0 0 16,-4 0-9-16,0 6-1 0,4-2-8 0,-4-1 12 15,-7-3-12-15,3 4 11 0,8-1-11 0,-8 0 10 0,5-3-10 16,-5 0 8-16,4 0-8 0,0 0 8 0,-4 0-8 0,1 0 12 16,-1-6-12-16,-7 2 12 0,-4-3-12 0,7 1-9 15,-3-1 9-15,4 3-13 0,-1 1 13 0,-3 0 0 16,-1-1 0-16,1-2 0 0,-4 2 0 0,0 1 0 16,-4 6 0-16,0-3 0 0,4-3 14 0,-4 3-4 15,0-4-1-15,0 4 0 0,0 0 0 0,1 0 0 16,-5 0 0-16,-4 0 0 0,1 4 44 0,-1-4 9 15,5 0 2-15,-5-4 0 16,-7 4-104-16,0 0-20 0,3-6-4 0,5 6 0 0,7 3 45 0,0 4 10 16,-7 0 9-16,-1-1-13 0,4-2 13 0,-7 2 0 0,-12-2 0 15,1-1 10-15,-5 7-10 0,8 4 8 0,12 2-8 0,-1 1 8 16,-7-4-8-16,0 1 12 0,4-7-12 0,-1 3 12 16,5 7-1-16,-5-7 0 0,-10 0 0 0,-1 0 0 15,-4 1 3-15,1-1 1 0,3 0 0 0,0 0 0 16,4 4-4-16,0-1-1 0,8 1 0 0,-4-4 0 15,-8 0 1-15,8 4 0 0,8-1 0 0,-1 1 0 16,1-4-11-16,-1-3 8 0,1 3-8 0,-1-3 8 16,8 0-8-16,-4 3 0 0,-7 0 9 0,4-3-9 15,-1-4 13-15,1-3-1 0,3 7-1 0,0-7 0 16,4 0 1-16,0 3 1 0,4 4 0 0,-7-4 0 16,3 1-5-16,4-4 0 0,-4 3-8 0,4 1 12 15,-1-4-12-15,1 3 8 0,0-3-8 0,-4 2 0 16,4-4 8-16,0 2-8 0,0 0 0 0,4 0 0 15,7 0 0-15,-11 0 0 0,0 0 0 0,4 2 0 16,-1-4 0-16,1 2 0 0,-8 0 0 0,0 2 0 0,4 2 0 0,0-4 0 16,4 0 0-16,-4 0 0 0,3 0 12 15,-7 3-3-15,4-3-1 0,8 0 0 0,-12 0-8 0,4 3 0 16,4-6-10-16,-5 3 10 0,5 3 0 0,0-3 0 16,0 0 0-16,-1 0 0 0,1 4 0 0,4 3 0 15,-9-7 0-15,13 3 0 0,-8 0 0 0,3 1 0 16,-11 3 8-16,4-1-8 0,4-2 0 0,3-1 0 15,-3 1 0-15,0-4 0 0,3 0 0 0,-3 0 0 16,-4 0 0-16,4-4-9 0,-5-3 9 0,-2 4 0 16,10 0 0-16,4-1 0 0,-11 1 0 0,12-1 9 15,-9 1-9-15,5 0 10 0,-4 3-10 0,-1 0 0 16,5 0 0-16,-5 3 0 0,5 0 0 0,-4 1 0 0,7-4 0 16,0 3 0-16,1 1 0 0,-1 2 0 0,0-6 0 0,1 4 0 15,7-1 0-15,-8 1 0 0,0-1 0 0,1 0 0 16,-5-3 0-16,4 0 0 0,-7 4 0 0,15 3 0 15,-11-7 0-15,7 6 0 0,-4-2 0 0,4 2 0 16,0-2 0-16,-3 3 0 0,3 3 0 0,-8-7 0 16,1 1 0-16,3-8 0 0,-3 1 0 0,-1-1 0 15,1-2 12-15,7-1-2 0,0 0-1 0,-4-3 0 16,1 0-9-16,-9-4 0 0,5 1-12 0,-5-1 12 16,-6 0 0-16,-1 2 0 0,4-2 0 0,-4 1 0 15,4 6 0-15,-8-3 0 0,12 3 0 0,-8 0 0 16,0 1 0-16,4 2 0 0,3-3-11 0,-7 4 11 15,8 3-20-15,0 3 0 0,-8-3 1 0,4 4 0 16,4-4-29-16,3 3-5 0,1-3-2 0,7 0-846 16,4 0-170-16</inkml:trace>
 </inkml:ink>
 </file>
 
@@ -11645,7 +11285,7 @@
       <inkml:brushProperty name="fitToCurve" value="1"/>
     </inkml:brush>
   </inkml:definitions>
-  <inkml:trace contextRef="#ctx0" brushRef="#br0">441 0 806 0,'-4'13'72'0,"-3"-3"-58"0,3 4-14 0,-8 0 0 16,5-1 348-16,-1 7 66 0,-11-6 14 0,1 6 2 16,-1 0-310-16,4 4-63 0,0-4-12 0,11 4-2 15,-15 3-29-15,11 4-6 0,5 2 0 0,3-2-8 16,0-4 0-16,0 0-16 0,3-3 2 0,1-7 0 15,7 0-30-15,-7-1-7 0,4 1-1 0,3 0 0 16,-3-3-5-16,3-4-2 0,-3-3 0 0,7 3 0 16,-12-3 18-16,5-1 3 0,-1 5 1 0,1-1 0 0,3-7 37 0,-11-3 0 15,0 0 0-15,0 10 0 0,-7 0 48 0,-1 1 12 16,-3-1 1-16,0 3 1 0,-4 1-6 0,3-1-2 16,-7 4 0-16,4 0 0 0,4 3-2 0,-4-3-1 15,-8 0 0-15,-3 0 0 0,7 0-13 0,-8 0-2 16,8 0-1-16,1 0 0 0,-5-4-25 0,8 1-10 15,0-4 8-15,3-3-8 16,-6-7-111-16,2-4-27 0,-14-2-6 0,11-8-911 0</inkml:trace>
+  <inkml:trace contextRef="#ctx0" brushRef="#br0">445 0 806 0,'-4'13'72'0,"-3"-3"-58"0,3 4-14 0,-8 0 0 16,5-1 348-16,-1 7 66 0,-12-6 14 0,2 6 2 16,-1 0-310-16,4 4-63 0,0-4-12 0,11 4-2 15,-15 3-29-15,11 4-6 0,5 2 0 0,3-2-8 16,0-4 0-16,0 0-16 0,3-3 2 0,1-7 0 15,7-1-30-15,-7 0-7 0,4 1-1 0,3 0 0 16,-3-3-5-16,3-4-2 0,-3-3 0 0,7 3 0 16,-12-3 18-16,5-1 3 0,-1 5 1 0,2-1 0 0,2-7 37 0,-11-3 0 15,0 0 0-15,0 10 0 0,-7 0 48 0,-2 1 12 16,-2-1 1-16,0 3 1 0,-4 1-6 0,3-1-2 16,-7 4 0-16,4 0 0 0,4 3-2 0,-5-3-1 15,-7 0 0-15,-3 0 0 0,7 0-13 0,-8 0-2 16,7 0-1-16,2 0 0 0,-5-4-25 0,8 1-10 15,0-4 8-15,3-3-8 16,-6-7-111-16,1-4-27 0,-13-2-6 0,11-8-911 0</inkml:trace>
 </inkml:ink>
 </file>
 
@@ -11795,7 +11435,7 @@
       <inkml:brushProperty name="fitToCurve" value="1"/>
     </inkml:brush>
   </inkml:definitions>
-  <inkml:trace contextRef="#ctx0" brushRef="#br0">256 0 1447 0,'-38'13'64'0,"27"-3"13"0,-1-3-61 15,5 7-16-15,-16 6 0 0,0 4 0 0,4-1 71 0,-3 4 11 0,-1 4 2 0,8 3 1 16,0 3 1-16,-4 14 0 0,4 3 0 0,11 3 0 16,-4 1-49-16,8-8-9 0,0-2-3 0,8-8 0 15,-8 1-17-15,11-11-8 0,4-3 8 0,-3-6-8 16,-1-1 0-16,4-6-11 0,12-8 1 0,-1-6 0 31,-3-3-34-31,3-4-6 0,1 0-2 0,-8-6 0 0,3-7-16 16,-7-7-3-16,4-1-1 0,-11 1 0 0,3-3 9 15,1 0 2-15,-9-4 0 0,5-7 0 0,-4-3 77 0,-4 4 16 0,0-1 4 0,0 7 0 16,-4 0 20-16,4 4 4 0,0-4 0 0,0 7 1 16,0 7-41-16,4 3-9 0,3 0-2 0,-7 3 0 15,0 4-9-15,4 3 0 0,4 1 0 0,-8 6 0 16,0 0-30-16,3 0-2 0,9 6 0 0,-1 1-493 15,-3 7-99-15</inkml:trace>
+  <inkml:trace contextRef="#ctx0" brushRef="#br0">257 0 1447 0,'-38'13'64'0,"27"-3"13"0,-1-3-61 15,4 7-16-15,-15 6 0 0,0 4 0 0,4-1 71 0,-3 4 11 0,-1 4 2 0,8 3 1 16,0 3 1-16,-4 14 0 0,4 3 0 0,11 2 0 16,-4 2-49-16,8-8-9 0,0-2-3 0,8-8 0 15,-8 1-17-15,11-11-8 0,4-3 8 0,-3-6-8 16,-1-1 0-16,4-6-11 0,12-8 1 0,-1-6 0 31,-3-3-34-31,3-4-6 0,2 0-2 0,-9-6 0 0,3-7-16 16,-7-7-3-16,4-1-1 0,-11 1 0 0,3-3 9 15,1 0 2-15,-9-4 0 0,5-7 0 0,-4-3 77 0,-4 4 16 0,0 0 4 0,0 6 0 16,-4 0 20-16,4 4 4 0,0-4 0 0,0 7 1 16,0 7-41-16,4 3-9 0,3 0-2 0,-7 3 0 15,0 4-9-15,4 3 0 0,4 1 0 0,-8 6 0 16,0 0-30-16,3 0-2 0,9 6 0 0,-1 1-493 15,-3 7-99-15</inkml:trace>
 </inkml:ink>
 </file>
 
@@ -12095,7 +11735,7 @@
       <inkml:brushProperty name="fitToCurve" value="1"/>
     </inkml:brush>
   </inkml:definitions>
-  <inkml:trace contextRef="#ctx0" brushRef="#br0">0 510 748 0,'27'17'33'0,"-27"-17"7"0,0 0-32 0,4 13-8 15,-1 1 0-15,1 0 0 0,0 2 292 0,0 1 57 0,7-3 11 0,-3 3 3 16,-1 0-247-16,1 0-48 0,0-4-11 0,3 4-1 15,-3 4-35-15,3-1-6 0,-3-3-2 0,3 0 0 16,1 3-13-16,-5 0 0 0,5-3 0 0,-5 0 0 16,-3-3-12-16,0-1 2 0,0 1 0 0,-1-4 0 31,-3 0-21-31,0-10-4 0,0 0-1 0,4-3 0 16,-8-4-16-16,1-10-3 0,-1 0-1 0,0-7 0 15,0-6-16-15,-3 0-3 0,3-4-1 0,-4 3 0 0,4 1 6 16,1-1 1-16,-5-3 0 0,0 4 0 0,5-4 69 0,-1-10 0 0,-4-7 10 0,0-3 0 15,5 7 38-15,3 3 7 0,0 0 1 0,3 3 1 16,5 0 4-16,0 7 1 0,3 1 0 0,1 5 0 16,3 1 18-16,4 7 4 0,-4 3 1 0,0 4 0 15,0 2-34-15,4 5-7 0,0 6-2 0,4 6 0 0,-7 5-25 16,3 2-5-16,7 4 0 0,-7 7-1 0,4-1 5 0,4 8 2 16,3 3 0-16,4 3 0 0,-7 0 16 0,-4 7 3 15,0 7 1-15,-1 0 0 0,5 0-7 0,-8-1-2 16,0-5 0-16,-4-1 0 0,1-4-13 0,-5-3-2 15,-7-6-1-15,0-1 0 16,3-6-33-16,-3-4-6 0,0-3-2 0,0-3-760 16,-1-7-153-16</inkml:trace>
+  <inkml:trace contextRef="#ctx0" brushRef="#br0">0 509 748 0,'27'17'33'0,"-27"-17"7"0,0 0-32 0,4 13-8 15,-1 1 0-15,1 0 0 0,0 2 292 0,0 1 57 0,7-3 11 0,-3 3 3 16,-1 0-247-16,1 0-48 0,0-4-11 0,3 4-1 15,-3 4-35-15,3-1-6 0,-3-3-2 0,3 0 0 16,1 3-13-16,-5 0 0 0,5-3 0 0,-5 0 0 16,-3-3-12-16,0-1 2 0,0 1 0 0,-1-4 0 31,-3 0-21-31,0-10-4 0,0 0-1 0,4-3 0 16,-8-4-16-16,1-10-3 0,-1 0-1 0,0-7 0 15,0-6-16-15,-3 0-3 0,3-4-1 0,-4 3 0 0,4 1 6 16,1-1 1-16,-5-3 0 0,0 4 0 0,5-4 69 0,-1-10 0 0,-4-7 10 0,0-2 0 15,5 6 38-15,3 3 7 0,0 0 1 0,3 3 1 16,5 0 4-16,0 7 1 0,3 1 0 0,1 5 0 16,3 1 18-16,4 7 4 0,-4 3 1 0,0 4 0 15,0 2-34-15,4 5-7 0,0 6-2 0,4 6 0 0,-7 5-25 16,3 2-5-16,7 4 0 0,-7 7-1 0,4-1 5 0,4 8 2 16,3 3 0-16,4 3 0 0,-7 0 16 0,-4 7 3 15,0 7 1-15,-1 0 0 0,5 0-7 0,-8-2-2 16,0-4 0-16,-4-1 0 0,1-4-13 0,-5-3-2 15,-7-6-1-15,0-1 0 16,3-6-33-16,-3-4-6 0,0-3-2 0,0-3-760 16,-1-7-153-16</inkml:trace>
 </inkml:ink>
 </file>
 
@@ -12125,7 +11765,7 @@
       <inkml:brushProperty name="fitToCurve" value="1"/>
     </inkml:brush>
   </inkml:definitions>
-  <inkml:trace contextRef="#ctx0" brushRef="#br0">0 106 2412 0,'7'27'107'0,"-3"-14"21"0,0-3-102 0,3 4-26 0,1-1 0 0,4 1 0 15,-1-4 38-15,4 0 2 0,-3 1 1 0,7-5 0 16,4 1-13-16,-1-7-4 0,-3 3 0 0,0-3 0 15,1-6-24-15,-1-1-14 0,0-3 2 0,-4-4 0 16,-4-3 12-16,5 4 0 0,-1-4 0 0,-4 0 0 16,-7 0-24-16,4 3-3 0,-1-3 0 0,1-3 0 15,-4 3-80-15,0-3-16 0,-1 0-3 0,1-1-861 16</inkml:trace>
+  <inkml:trace contextRef="#ctx0" brushRef="#br0">0 105 2412 0,'7'27'107'0,"-3"-14"21"0,0-3-102 0,3 4-26 0,1-1 0 0,4 0 0 15,-1-3 38-15,4 0 2 0,-3 1 1 0,7-5 0 16,4 1-13-16,-1-7-4 0,-3 3 0 0,-1-3 0 15,2-6-24-15,-1-1-14 0,0-3 2 0,-4-4 0 16,-4-3 12-16,5 5 0 0,-1-5 0 0,-4 0 0 16,-7 0-24-16,4 3-3 0,-1-3 0 0,1-3 0 15,-4 4-80-15,0-4-16 0,-1 0-3 0,1-1-861 16</inkml:trace>
 </inkml:ink>
 </file>
 
@@ -12575,7 +12215,7 @@
       <inkml:brushProperty name="fitToCurve" value="1"/>
     </inkml:brush>
   </inkml:definitions>
-  <inkml:trace contextRef="#ctx0" brushRef="#br0">42 0 806 0,'0'0'36'0,"0"0"7"0,0 0-35 0,-8 7-8 0,4 3 0 0,0 3 0 15,0 1 291-15,-3 0 56 0,3-1 11 0,-4 4 2 16,5-3-277-16,3 2-56 0,3-2-11 0,-3 3-3 16,8 0-5-16,-4-4-8 0,7 1 11 0,5 3-11 0,-5-4 0 0,0-2 0 15,5-1 0-15,3 0 0 0,0 0-12 0,4 0-2 16,-12-3-1-16,8 3 0 15,0-3-10-15,0 0-3 0,-4 0 0 0,4-4 0 0,1 0 12 0,-1 4 3 16,-4-4 0-16,0 1 0 0,-15-4 13 0,8 7 0 16,-8-7 0-16,0 0 0 0,0 0 9 0,0 0 5 15,15 6 1-15,-15-6 0 0,0 0 11 0,11 11 2 16,-3-1 1-16,0 0 0 0,3-3-12 0,-11 3-2 16,-11 3-1-16,-5 1 0 0,5-1-14 0,-4 11 0 15,3 10 8-15,-7 0-8 0,0-4-14 0,4 1-6 16,-4-7 0-16,4-1-1 15,-1-2-19-15,1-4-3 0,-4-1-1 0,8-5-553 16,-8-5-111-16</inkml:trace>
+  <inkml:trace contextRef="#ctx0" brushRef="#br0">42 0 806 0,'0'0'36'0,"0"0"7"0,0 0-35 0,-8 7-8 0,4 3 0 0,0 3 0 15,0 1 291-15,-3 0 56 0,3-1 11 0,-4 4 2 16,5-3-277-16,3 2-56 0,3-2-11 0,-3 3-3 16,8 0-5-16,-4-4-8 0,7 1 11 0,5 3-11 0,-5-4 0 0,0-2 0 15,5-1 0-15,3 0 0 0,0 0-12 0,4 0-2 16,-12-3-1-16,8 3 0 15,-1-3-10-15,1 0-3 0,-4 0 0 0,4-4 0 0,1 0 12 0,-1 4 3 16,-4-4 0-16,0 1 0 0,-15-4 13 0,8 7 0 16,-8-7 0-16,0 0 0 0,0 0 9 0,0 0 5 15,15 6 1-15,-15-6 0 0,0 0 11 0,11 10 2 16,-3 0 1-16,0 0 0 0,3-3-12 0,-11 3-2 16,-11 3-1-16,-5 1 0 0,5-1-14 0,-4 11 0 15,3 10 8-15,-7 0-8 0,0-4-14 0,4 1-6 16,-4-7 0-16,4-1-1 15,-1-2-19-15,1-4-3 0,-3-1-1 0,7-5-553 16,-8-5-111-16</inkml:trace>
 </inkml:ink>
 </file>
 
@@ -12635,7 +12275,7 @@
       <inkml:brushProperty name="fitToCurve" value="1"/>
     </inkml:brush>
   </inkml:definitions>
-  <inkml:trace contextRef="#ctx0" brushRef="#br0">256 320 748 0,'-39'10'33'0,"20"-6"7"16,11 6-32-16,8 7-8 0,0 3 0 0,0 1 0 0,0-4 208 0,8 0 40 16,0 0 8-16,-4-4 2 0,3-3-169 0,5-6-33 15,-4 2-8-15,3-6 0 0,1 0 0 0,0-6 0 16,-1-1 0-16,1-10 0 0,15-7-8 0,-12-3 0 15,-3 0-1-15,-8-4 0 0,3-3-12 0,-7 1-3 16,0 2 0-16,0 0 0 0,0 1-38 0,0 3-8 16,0-4-2-16,-7 8 0 0,3-1 24 0,-8 0-11 15,1 4 11-15,-1 6-8 0,0 1 8 0,-3 6 0 16,0 3 0-16,-1 4 0 0,-3 4 37 0,-1 6 3 16,9 7 1-16,-5 3 0 0,5 7-27 0,-5 4-6 15,5 3 0-15,-1 10-8 0,1 0 8 0,-5 10-8 16,1 7 0-16,3 0 0 0,0 0 0 0,1 4-11 15,-1-4 2-15,8 0 0 0,-7-3 9 0,7-4 0 0,-4 4 0 16,4-4 0-16,-3 0 9 0,3-3 1 0,-4-3 0 16,8-4 0-16,8-4-10 0,-8-2 0 0,4-8 0 0,3-3 8 15,5-6-8-15,-8-4-17 0,7-7 4 0,1-3 1 32,-4-7-175-32,11-4-34 0</inkml:trace>
+  <inkml:trace contextRef="#ctx0" brushRef="#br0">252 320 748 0,'-39'10'33'0,"21"-6"7"16,10 6-32-16,8 7-8 0,0 3 0 0,0 1 0 0,0-4 208 0,8 0 40 16,0 0 8-16,-4-4 2 0,2-3-169 0,6-6-33 15,-4 2-8-15,3-6 0 0,1 0 0 0,0-6 0 16,-2-1 0-16,2-10 0 0,15-7-8 0,-13-3 0 15,-2 0-1-15,-8-4 0 0,3-3-12 0,-7 1-3 16,0 2 0-16,0 0 0 0,0 1-38 0,0 3-8 16,0-4-2-16,-7 8 0 0,3-1 24 0,-8 0-11 15,2 4 11-15,-2 6-8 0,0 1 8 0,-3 6 0 16,1 3 0-16,-2 4 0 0,-3 4 37 0,-1 6 3 16,10 7 1-16,-6 3 0 0,5 7-27 0,-5 4-6 15,5 3 0-15,0 10-8 0,0 0 8 0,-5 10-8 16,1 7 0-16,4 0 0 0,-1 0 0 0,1 4-11 15,-1-4 2-15,8-1 0 0,-7-2 9 0,7-4 0 0,-3 4 0 16,3-4 0-16,-3 0 9 0,3-3 1 0,-4-3 0 16,8-4 0-16,8-4-10 0,-8-2 0 0,4-8 0 0,3-3 8 15,4-6-8-15,-7-4-17 0,7-7 4 0,1-3 1 32,-4-7-175-32,11-4-34 0</inkml:trace>
 </inkml:ink>
 </file>
 
@@ -12725,7 +12365,7 @@
       <inkml:brushProperty name="fitToCurve" value="1"/>
     </inkml:brush>
   </inkml:definitions>
-  <inkml:trace contextRef="#ctx0" brushRef="#br0">212 132 748 0,'-11'14'33'0,"-5"-7"7"0,-6 0-32 0,-5 3-8 16,12-3 0-16,-8 3 0 0,12 0 150 0,-5 4 28 16,1-1 6-16,4 1 0 0,-1 6-140 0,9 1-28 15,-5-1-5-15,4 11-2 0,-3 3-9 0,3 0 0 16,4 4-10-16,-4-4 10 0,-4 0-9 0,16-4 9 16,-4-2-8-16,0-4 8 0,7-7 0 0,-3 0 0 0,7 0 0 0,-11-4 0 15,15-6 0-15,-12 0 9 0,12-7 0 0,-19 0 0 16,0-3 23-16,15-8 4 0,8-6 0 0,-8-3 1 15,1-1-3-15,6-9-1 0,-6-8 0 0,-1-3 0 16,8 4-24-16,-12-4-9 0,0 3 0 0,-7 1 9 16,8-4-9-16,-9 4 0 0,-3-1 0 0,0 4 0 15,0 0 0-15,0 3 0 0,-3 1 0 0,3 2 0 16,0 8 0-16,0 3 0 0,0 7 0 0,3-1 0 16,-3 11 0-16,0 0 0 0,0 0 0 0,0 0 0 15,0 0-22-15,8 7-3 0,-4 4-1 16,7-1-464-16,-7 0-93 0</inkml:trace>
+  <inkml:trace contextRef="#ctx0" brushRef="#br0">212 131 748 0,'-11'14'33'0,"-5"-7"7"0,-6 0-32 0,-5 3-8 16,12-3 0-16,-8 3 0 0,12-1 150 0,-5 5 28 16,1-1 6-16,4 1 0 0,-1 6-140 0,9 1-28 15,-5-1-5-15,4 10-2 0,-3 4-9 0,3 0 0 16,4 4-10-16,-4-5 10 0,-4 1-9 0,16-4 9 16,-4-2-8-16,0-4 8 0,7-8 0 0,-3 1 0 0,7 0 0 0,-11-4 0 15,15-6 0-15,-12 0 9 0,12-7 0 0,-19 0 0 16,0-3 23-16,15-8 4 0,8-6 0 0,-8-3 1 15,1 0-3-15,6-10-1 0,-6-8 0 0,-1-3 0 16,8 5-24-16,-12-5-9 0,0 3 0 0,-7 1 9 16,8-3-9-16,-9 3 0 0,-3-1 0 0,0 5 0 15,0-1 0-15,0 3 0 0,-3 1 0 0,3 3 0 16,0 7 0-16,0 3 0 0,0 7 0 0,3-1 0 16,-3 11 0-16,0 0 0 0,0 0 0 0,0 0 0 15,0 0-22-15,8 7-3 0,-4 4-1 16,7-1-464-16,-7 0-93 0</inkml:trace>
 </inkml:ink>
 </file>
 
@@ -13145,7 +12785,7 @@
       <inkml:brushProperty name="fitToCurve" value="1"/>
     </inkml:brush>
   </inkml:definitions>
-  <inkml:trace contextRef="#ctx0" brushRef="#br0">31-1 2419 0,'-8'0'215'0,"0"4"-172"16,-4 3-35-16,12-7-8 0,0 0 179 0,0 0 33 0,0 10 8 0,0 1 0 31,8-5-272-31,-4 1-54 0,-4-7-11 0,-4 7-763 0,-12-7-153 0</inkml:trace>
+  <inkml:trace contextRef="#ctx0" brushRef="#br0">30-1 2419 0,'-8'0'215'0,"1"4"-172"16,-5 3-35-16,12-7-8 0,0 0 179 0,0 0 33 0,0 10 8 0,0 1 0 31,8-5-272-31,-4 1-54 0,-4-7-11 0,-4 7-763 0,-12-7-153 0</inkml:trace>
 </inkml:ink>
 </file>
 
@@ -13265,7 +12905,7 @@
       <inkml:brushProperty name="fitToCurve" value="1"/>
     </inkml:brush>
   </inkml:definitions>
-  <inkml:trace contextRef="#ctx0" brushRef="#br0">78 30 2224 0,'-19'30'99'0,"11"-9"20"0,1 9-95 0,-4 7-24 16,3 4 0-16,-3-1 0 15,0 4-20-15,7-6-9 0,4 2-2 0,4-6 0 0,7 0 31 0,0 0 18 16,-3-7-2-16,10-4-1 0,1-2-15 0,0-8 0 15,7-6 8-15,-7-4-8 16,3-3-20-16,0-10-8 0,5 0 0 0,-1-7-1 16,-8-3-13-16,12-7-2 0,-15 0-1 0,4-4 0 15,0 1-2-15,-8-1 0 0,-11 4 0 0,-8-3 0 0,5-4 47 0,-5 4 0 16,4 3 0-16,-7 3 0 0,-4 4 61 0,4 3 15 0,-4 0 4 0,4 3 0 16,0 1-23-16,-1 3-4 0,9 0-1 0,-9-1 0 15,9-2-27-15,3 3-5 0,-8 3-2 0,8-3 0 31,0 0-104-31,0 3-21 0,8 4-4 0</inkml:trace>
+  <inkml:trace contextRef="#ctx0" brushRef="#br0">79 30 2224 0,'-19'30'99'0,"10"-9"20"0,2 9-95 0,-4 7-24 16,3 4 0-16,-3-1 0 15,0 4-20-15,7-6-9 0,4 2-2 0,4-6 0 0,7 0 31 0,0 0 18 16,-3-7-2-16,10-4-1 0,2-2-15 0,-1-8 0 15,7-6 8-15,-7-4-8 16,3-3-20-16,1-10-8 0,4 0 0 0,-1-7-1 16,-8-3-13-16,12-7-2 0,-14 0-1 0,3-4 0 15,0 1-2-15,-8-1 0 0,-11 4 0 0,-8-3 0 0,5-4 47 0,-5 4 0 16,4 3 0-16,-7 3 0 0,-4 4 61 0,3 3 15 0,-3 0 4 0,4 3 0 16,0 1-23-16,-1 3-4 0,9 0-1 0,-9-1 0 15,9-2-27-15,3 3-5 0,-8 3-2 0,8-3 0 31,0 0-104-31,0 3-21 0,8 4-4 0</inkml:trace>
 </inkml:ink>
 </file>
 
@@ -13325,7 +12965,7 @@
       <inkml:brushProperty name="fitToCurve" value="1"/>
     </inkml:brush>
   </inkml:definitions>
-  <inkml:trace contextRef="#ctx0" brushRef="#br0">78 367 748 0,'0'0'67'0,"12"3"-54"16,-1 0-13-16,-7 1 0 0,-4-4 208 0,11 0 40 16,-7 0 7-16,7 0 1 0,1-4-151 0,3 1-30 15,-3-4-7-15,-1 1 0 0,0-1-24 0,-3-7-4 16,3-9 0-16,-3-1-1 0,3 3-30 0,-7-2-9 15,8-1 0-15,-1 0 0 0,-7 1 0 0,0-4 0 16,3 3 0-16,-7 4 0 16,-7-4-46-16,3 7-10 0,0 0-1 0,-7 3-1 0,-5 1 38 0,-3 6 7 0,4 0 1 0,0 7 1 15,-8-3 31-15,0 6 7 0,4 7 1 0,4 1 0 16,-4 6 4-16,0 3 0 0,7 0 1 0,-3 4 0 16,4 0-10-16,3 10-3 0,-3-1 0 0,7 8 0 15,4-4-20-15,4-3 0 0,-4 0 0 0,11-4 0 16,8-6 0-16,-4-3 0 0,4-5 0 0,4-2 0 15,0-7-21-15,4-4-3 0,3-3 0 0</inkml:trace>
+  <inkml:trace contextRef="#ctx0" brushRef="#br0">77 367 748 0,'0'0'67'0,"12"3"-54"16,-1 0-13-16,-7 1 0 0,-4-4 208 0,11 0 40 16,-7 0 7-16,7 0 1 0,0-4-151 0,4 1-30 15,-3-4-7-15,-1 1 0 0,0-1-24 0,-3-7-4 16,3-9 0-16,-3-1-1 0,2 3-30 0,-6-2-9 15,8-1 0-15,-1 0 0 0,-7 1 0 0,0-4 0 16,3 3 0-16,-7 4 0 16,-7-4-46-16,3 7-10 0,0 0-1 0,-7 3-1 0,-5 1 38 0,-2 6 7 0,3 0 1 0,0 7 1 15,-8-3 31-15,0 6 7 0,5 7 1 0,3 1 0 16,-4 6 4-16,0 3 0 0,7 0 1 0,-2 4 0 16,3 0-10-16,3 10-3 0,-3-1 0 0,7 8 0 15,4-4-20-15,4-3 0 0,-4 0 0 0,11-4 0 16,8-6 0-16,-5-3 0 0,5-5 0 0,4-2 0 15,0-7-21-15,3-4-3 0,4-3 0 0</inkml:trace>
 </inkml:ink>
 </file>
 
@@ -13835,7 +13475,7 @@
       <inkml:brushProperty name="fitToCurve" value="1"/>
     </inkml:brush>
   </inkml:definitions>
-  <inkml:trace contextRef="#ctx0" brushRef="#br0">468 0 748 0,'-8'10'67'0,"1"-3"-54"15,-12 0-13-15,3 3 0 0,1 3 301 0,-11 8 58 16,-1 9 11-16,1-3 2 0,3 0-241 0,-3 0-49 15,-1 0-10-15,4 4-1 0,8-7-21 0,0-1-4 16,-8-2-1-16,8-1 0 0,0-3-31 0,4-4-6 0,3-2-8 0,4 2 11 16,4-13-11-16,4 7 0 0,15 0-10 0,-11-4 10 31,11-3-44-31,-4 0-4 0,0 3 0 0,8 1 0 16,-8-1-11-16,7 0-2 0,-3 1-1 0,4-4 0 0,-8 3 37 0,0 4 7 0,4-4 2 0,-4 1 0 15,-3 6 16-15,-1-3 0 0,4-4-8 0,-3 4 8 16,-1 3 18-16,-7-3 7 0,-4 3 2 0,0 0 0 15,0 4 24-15,-4 3 5 0,-7 6 0 0,-1 1 1 16,-3 0-18-16,-8 9-4 0,8 8-1 0,-7 3 0 16,6 0-12-16,-6 3-2 0,-5-3-1 0,1 0 0 15,-12 0-7-15,11-3-2 0,5-4 0 0,-5-3 0 16,1-4-10-16,7-6 0 0,0-7 9 0,0-3-9 16,8-8 0-16,-1-6-20 0,-3-6 4 0,7-8-1120 15</inkml:trace>
+  <inkml:trace contextRef="#ctx0" brushRef="#br0">471 0 748 0,'-8'10'67'0,"1"-3"-54"15,-12 0-13-15,3 3 0 0,1 3 301 0,-12 8 58 16,0 9 11-16,1-3 2 0,3 0-241 0,-3 0-49 15,-1 0-10-15,3 4-1 0,9-7-21 0,0-1-4 16,-8-1-1-16,8-2 0 0,0-3-31 0,4-4-6 0,3-2-8 0,4 2 11 16,4-13-11-16,4 7 0 0,15 0-10 0,-11-4 10 31,11-3-44-31,-4 0-4 0,0 3 0 0,8 1 0 16,-8-1-11-16,8 0-2 0,-4 1-1 0,4-4 0 0,-8 3 37 0,0 4 7 0,4-4 2 0,-4 1 0 15,-3 6 16-15,-1-3 0 0,5-4-8 0,-4 4 8 16,-1 3 18-16,-7-3 7 0,-4 3 2 0,0 0 0 15,0 4 24-15,-4 3 5 0,-7 6 0 0,-1 1 1 16,-4 0-18-16,-7 9-4 0,8 8-1 0,-7 3 0 16,6 0-12-16,-6 3-2 0,-5-3-1 0,0 1 0 15,-11-1-7-15,11-3-2 0,5-4 0 0,-5-3 0 16,1-4-10-16,6-6 0 0,1-7 9 0,0-3-9 16,8-8 0-16,-1-6-20 0,-3-6 4 0,7-8-1120 15</inkml:trace>
 </inkml:ink>
 </file>
 
@@ -14255,7 +13895,7 @@
 </file>
 
 <file path=customXml/itemProps1.xml><?xml version="1.0" encoding="utf-8"?>
-<ds:datastoreItem xmlns:ds="http://schemas.openxmlformats.org/officeDocument/2006/customXml" ds:itemID="{A4DB14B1-DC91-4FF8-835A-B68691584053}">
+<ds:datastoreItem xmlns:ds="http://schemas.openxmlformats.org/officeDocument/2006/customXml" ds:itemID="{4540F314-7815-48E1-8332-B85748E41188}">
   <ds:schemaRefs>
     <ds:schemaRef ds:uri="http://schemas.openxmlformats.org/officeDocument/2006/bibliography"/>
   </ds:schemaRefs>

</xml_diff>

<commit_message>
Added TO DO LIST on Requirements Dox
That way I can remember the changes that needed to be made.
</commit_message>
<xml_diff>
--- a/Documentation/Requirements.docx
+++ b/Documentation/Requirements.docx
@@ -767,7 +767,6 @@
     </w:tbl>
     <w:p>
       <w:pPr>
-        <w:jc w:val="center"/>
         <w:rPr>
           <w:b/>
           <w:sz w:val="40"/>
@@ -775,9 +774,210 @@
         </w:rPr>
       </w:pPr>
     </w:p>
-    <w:p>
-      <w:pPr>
-        <w:jc w:val="center"/>
+    <w:tbl>
+      <w:tblPr>
+        <w:tblStyle w:val="TableGrid"/>
+        <w:tblW w:w="0" w:type="auto"/>
+        <w:tblLook w:val="04A0" w:firstRow="1" w:lastRow="0" w:firstColumn="1" w:lastColumn="0" w:noHBand="0" w:noVBand="1"/>
+      </w:tblPr>
+      <w:tblGrid>
+        <w:gridCol w:w="4675"/>
+        <w:gridCol w:w="4675"/>
+      </w:tblGrid>
+      <w:tr>
+        <w:tc>
+          <w:tcPr>
+            <w:tcW w:w="4675" w:type="dxa"/>
+          </w:tcPr>
+          <w:p>
+            <w:pPr>
+              <w:rPr>
+                <w:b/>
+                <w:sz w:val="40"/>
+                <w:szCs w:val="40"/>
+              </w:rPr>
+            </w:pPr>
+            <w:r>
+              <w:rPr>
+                <w:b/>
+                <w:sz w:val="40"/>
+                <w:szCs w:val="40"/>
+              </w:rPr>
+              <w:t>To Do List</w:t>
+            </w:r>
+          </w:p>
+        </w:tc>
+        <w:tc>
+          <w:tcPr>
+            <w:tcW w:w="4675" w:type="dxa"/>
+          </w:tcPr>
+          <w:p>
+            <w:pPr>
+              <w:rPr>
+                <w:b/>
+                <w:sz w:val="40"/>
+                <w:szCs w:val="40"/>
+              </w:rPr>
+            </w:pPr>
+          </w:p>
+        </w:tc>
+      </w:tr>
+      <w:tr>
+        <w:tc>
+          <w:tcPr>
+            <w:tcW w:w="4675" w:type="dxa"/>
+          </w:tcPr>
+          <w:p>
+            <w:pPr>
+              <w:pStyle w:val="ListParagraph"/>
+              <w:numPr>
+                <w:ilvl w:val="0"/>
+                <w:numId w:val="12"/>
+              </w:numPr>
+              <w:rPr>
+                <w:b/>
+                <w:sz w:val="40"/>
+                <w:szCs w:val="40"/>
+              </w:rPr>
+            </w:pPr>
+            <w:r>
+              <w:rPr>
+                <w:b/>
+                <w:sz w:val="40"/>
+                <w:szCs w:val="40"/>
+              </w:rPr>
+              <w:t>Add section about anonymous data</w:t>
+            </w:r>
+          </w:p>
+        </w:tc>
+        <w:tc>
+          <w:tcPr>
+            <w:tcW w:w="4675" w:type="dxa"/>
+          </w:tcPr>
+          <w:p>
+            <w:pPr>
+              <w:rPr>
+                <w:b/>
+                <w:sz w:val="40"/>
+                <w:szCs w:val="40"/>
+              </w:rPr>
+            </w:pPr>
+          </w:p>
+        </w:tc>
+      </w:tr>
+      <w:tr>
+        <w:tc>
+          <w:tcPr>
+            <w:tcW w:w="4675" w:type="dxa"/>
+          </w:tcPr>
+          <w:p>
+            <w:pPr>
+              <w:pStyle w:val="ListParagraph"/>
+              <w:numPr>
+                <w:ilvl w:val="0"/>
+                <w:numId w:val="12"/>
+              </w:numPr>
+              <w:rPr>
+                <w:b/>
+                <w:sz w:val="40"/>
+                <w:szCs w:val="40"/>
+              </w:rPr>
+            </w:pPr>
+            <w:r>
+              <w:rPr>
+                <w:b/>
+                <w:sz w:val="40"/>
+                <w:szCs w:val="40"/>
+              </w:rPr>
+              <w:t>Update table of contents.</w:t>
+            </w:r>
+          </w:p>
+        </w:tc>
+        <w:tc>
+          <w:tcPr>
+            <w:tcW w:w="4675" w:type="dxa"/>
+          </w:tcPr>
+          <w:p>
+            <w:pPr>
+              <w:rPr>
+                <w:b/>
+                <w:sz w:val="40"/>
+                <w:szCs w:val="40"/>
+              </w:rPr>
+            </w:pPr>
+          </w:p>
+        </w:tc>
+      </w:tr>
+      <w:tr>
+        <w:tc>
+          <w:tcPr>
+            <w:tcW w:w="4675" w:type="dxa"/>
+          </w:tcPr>
+          <w:p>
+            <w:pPr>
+              <w:pStyle w:val="ListParagraph"/>
+              <w:numPr>
+                <w:ilvl w:val="0"/>
+                <w:numId w:val="12"/>
+              </w:numPr>
+              <w:rPr>
+                <w:b/>
+                <w:sz w:val="40"/>
+                <w:szCs w:val="40"/>
+              </w:rPr>
+            </w:pPr>
+            <w:bookmarkStart w:id="0" w:name="_GoBack"/>
+            <w:bookmarkEnd w:id="0"/>
+          </w:p>
+        </w:tc>
+        <w:tc>
+          <w:tcPr>
+            <w:tcW w:w="4675" w:type="dxa"/>
+          </w:tcPr>
+          <w:p>
+            <w:pPr>
+              <w:rPr>
+                <w:b/>
+                <w:sz w:val="40"/>
+                <w:szCs w:val="40"/>
+              </w:rPr>
+            </w:pPr>
+          </w:p>
+        </w:tc>
+      </w:tr>
+      <w:tr>
+        <w:tc>
+          <w:tcPr>
+            <w:tcW w:w="4675" w:type="dxa"/>
+          </w:tcPr>
+          <w:p>
+            <w:pPr>
+              <w:rPr>
+                <w:b/>
+                <w:sz w:val="40"/>
+                <w:szCs w:val="40"/>
+              </w:rPr>
+            </w:pPr>
+          </w:p>
+        </w:tc>
+        <w:tc>
+          <w:tcPr>
+            <w:tcW w:w="4675" w:type="dxa"/>
+          </w:tcPr>
+          <w:p>
+            <w:pPr>
+              <w:rPr>
+                <w:b/>
+                <w:sz w:val="40"/>
+                <w:szCs w:val="40"/>
+              </w:rPr>
+            </w:pPr>
+          </w:p>
+        </w:tc>
+      </w:tr>
+    </w:tbl>
+    <w:p>
+      <w:pPr>
         <w:rPr>
           <w:b/>
           <w:sz w:val="40"/>
@@ -787,50 +987,40 @@
     </w:p>
     <w:p>
       <w:pPr>
-        <w:jc w:val="center"/>
         <w:rPr>
           <w:b/>
           <w:sz w:val="40"/>
           <w:szCs w:val="40"/>
         </w:rPr>
       </w:pPr>
-    </w:p>
-    <w:p>
-      <w:pPr>
+      <w:r>
         <w:rPr>
           <w:b/>
           <w:sz w:val="40"/>
           <w:szCs w:val="40"/>
         </w:rPr>
-      </w:pPr>
-      <w:r>
+        <w:br w:type="page"/>
+      </w:r>
+    </w:p>
+    <w:p>
+      <w:pPr>
         <w:rPr>
           <w:b/>
           <w:sz w:val="40"/>
           <w:szCs w:val="40"/>
         </w:rPr>
-        <w:br w:type="page"/>
-      </w:r>
-    </w:p>
-    <w:p>
-      <w:pPr>
+      </w:pPr>
+      <w:r>
         <w:rPr>
           <w:b/>
           <w:sz w:val="40"/>
           <w:szCs w:val="40"/>
         </w:rPr>
-      </w:pPr>
-      <w:r>
-        <w:rPr>
-          <w:b/>
-          <w:sz w:val="40"/>
-          <w:szCs w:val="40"/>
-        </w:rPr>
         <w:lastRenderedPageBreak/>
         <w:t>Table of Contents</w:t>
       </w:r>
-      <w:bookmarkStart w:id="0" w:name="ToC"/>
-      <w:bookmarkEnd w:id="0"/>
+      <w:bookmarkStart w:id="1" w:name="ToC"/>
+      <w:bookmarkEnd w:id="1"/>
     </w:p>
     <w:p>
       <w:pPr>
@@ -855,8 +1045,8 @@
           </w:rPr>
           <w:t>Introduction</w:t>
         </w:r>
-        <w:bookmarkStart w:id="1" w:name="Introduction_ToC"/>
-        <w:bookmarkEnd w:id="1"/>
+        <w:bookmarkStart w:id="2" w:name="Introduction_ToC"/>
+        <w:bookmarkEnd w:id="2"/>
       </w:hyperlink>
     </w:p>
     <w:p>
@@ -951,8 +1141,8 @@
           </w:rPr>
           <w:t>Description</w:t>
         </w:r>
-        <w:bookmarkStart w:id="2" w:name="Description_ToC"/>
-        <w:bookmarkEnd w:id="2"/>
+        <w:bookmarkStart w:id="3" w:name="Description_ToC"/>
+        <w:bookmarkEnd w:id="3"/>
       </w:hyperlink>
     </w:p>
     <w:p>
@@ -1084,8 +1274,8 @@
           </w:rPr>
           <w:t>Functional Requirements</w:t>
         </w:r>
-        <w:bookmarkStart w:id="3" w:name="FunctionalRequirements_ToC"/>
-        <w:bookmarkEnd w:id="3"/>
+        <w:bookmarkStart w:id="4" w:name="FunctionalRequirements_ToC"/>
+        <w:bookmarkEnd w:id="4"/>
       </w:hyperlink>
     </w:p>
     <w:p>
@@ -1157,8 +1347,8 @@
           </w:rPr>
           <w:t>Non-Functional Requirements</w:t>
         </w:r>
-        <w:bookmarkStart w:id="4" w:name="NonFunctionalRequirements_ToC"/>
-        <w:bookmarkEnd w:id="4"/>
+        <w:bookmarkStart w:id="5" w:name="NonFunctionalRequirements_ToC"/>
+        <w:bookmarkEnd w:id="5"/>
       </w:hyperlink>
     </w:p>
     <w:p>
@@ -1288,8 +1478,8 @@
           </w:rPr>
           <w:t>User Interface</w:t>
         </w:r>
-        <w:bookmarkStart w:id="5" w:name="UserInterface_ToC"/>
-        <w:bookmarkEnd w:id="5"/>
+        <w:bookmarkStart w:id="6" w:name="UserInterface_ToC"/>
+        <w:bookmarkEnd w:id="6"/>
       </w:hyperlink>
     </w:p>
     <w:p>
@@ -1393,8 +1583,8 @@
           </w:rPr>
           <w:t>Use Cases</w:t>
         </w:r>
-        <w:bookmarkStart w:id="6" w:name="UseCases_ToC"/>
-        <w:bookmarkEnd w:id="6"/>
+        <w:bookmarkStart w:id="7" w:name="UseCases_ToC"/>
+        <w:bookmarkEnd w:id="7"/>
       </w:hyperlink>
     </w:p>
     <w:p>
@@ -1584,8 +1774,8 @@
           </w:rPr>
           <w:t>Introduction</w:t>
         </w:r>
-        <w:bookmarkStart w:id="7" w:name="Introduction"/>
-        <w:bookmarkEnd w:id="7"/>
+        <w:bookmarkStart w:id="8" w:name="Introduction"/>
+        <w:bookmarkEnd w:id="8"/>
       </w:hyperlink>
     </w:p>
     <w:p>
@@ -1615,8 +1805,8 @@
         </w:rPr>
         <w:t>Purpose of Document</w:t>
       </w:r>
-      <w:bookmarkStart w:id="8" w:name="PurposeOfDoc"/>
-      <w:bookmarkEnd w:id="8"/>
+      <w:bookmarkStart w:id="9" w:name="PurposeOfDoc"/>
+      <w:bookmarkEnd w:id="9"/>
     </w:p>
     <w:p>
       <w:pPr>
@@ -1672,8 +1862,8 @@
         </w:rPr>
         <w:t>Scope of Document</w:t>
       </w:r>
-      <w:bookmarkStart w:id="9" w:name="ScopeOfDoc"/>
-      <w:bookmarkEnd w:id="9"/>
+      <w:bookmarkStart w:id="10" w:name="ScopeOfDoc"/>
+      <w:bookmarkEnd w:id="10"/>
     </w:p>
     <w:p>
       <w:pPr>
@@ -1736,8 +1926,8 @@
         </w:rPr>
         <w:t>Overview of Document</w:t>
       </w:r>
-      <w:bookmarkStart w:id="10" w:name="OverviewOfDoc"/>
-      <w:bookmarkEnd w:id="10"/>
+      <w:bookmarkStart w:id="11" w:name="OverviewOfDoc"/>
+      <w:bookmarkEnd w:id="11"/>
     </w:p>
     <w:p>
       <w:pPr>
@@ -1842,8 +2032,8 @@
           </w:rPr>
           <w:t>Description</w:t>
         </w:r>
-        <w:bookmarkStart w:id="11" w:name="Description"/>
-        <w:bookmarkEnd w:id="11"/>
+        <w:bookmarkStart w:id="12" w:name="Description"/>
+        <w:bookmarkEnd w:id="12"/>
       </w:hyperlink>
     </w:p>
     <w:p>
@@ -1862,8 +2052,8 @@
         </w:rPr>
         <w:t>2.1 Product Perspective</w:t>
       </w:r>
-      <w:bookmarkStart w:id="12" w:name="ProductPerspective"/>
-      <w:bookmarkEnd w:id="12"/>
+      <w:bookmarkStart w:id="13" w:name="ProductPerspective"/>
+      <w:bookmarkEnd w:id="13"/>
     </w:p>
     <w:p>
       <w:pPr>
@@ -1911,8 +2101,8 @@
         </w:rPr>
         <w:t xml:space="preserve">2.2 </w:t>
       </w:r>
-      <w:bookmarkStart w:id="13" w:name="GameRules"/>
-      <w:bookmarkEnd w:id="13"/>
+      <w:bookmarkStart w:id="14" w:name="GameRules"/>
+      <w:bookmarkEnd w:id="14"/>
       <w:r>
         <w:rPr>
           <w:b/>
@@ -1976,8 +2166,8 @@
         </w:rPr>
         <w:t xml:space="preserve">2.3 </w:t>
       </w:r>
-      <w:bookmarkStart w:id="14" w:name="ServerFunctionality"/>
-      <w:bookmarkEnd w:id="14"/>
+      <w:bookmarkStart w:id="15" w:name="ServerFunctionality"/>
+      <w:bookmarkEnd w:id="15"/>
       <w:r>
         <w:rPr>
           <w:b/>
@@ -2032,8 +2222,8 @@
         </w:rPr>
         <w:t xml:space="preserve">2.4 </w:t>
       </w:r>
-      <w:bookmarkStart w:id="15" w:name="Unity"/>
-      <w:bookmarkEnd w:id="15"/>
+      <w:bookmarkStart w:id="16" w:name="Unity"/>
+      <w:bookmarkEnd w:id="16"/>
       <w:r>
         <w:rPr>
           <w:b/>
@@ -2462,8 +2652,8 @@
           </w:rPr>
           <w:t>Functional Requirements</w:t>
         </w:r>
-        <w:bookmarkStart w:id="16" w:name="FunctionalRequirements"/>
-        <w:bookmarkEnd w:id="16"/>
+        <w:bookmarkStart w:id="17" w:name="FunctionalRequirements"/>
+        <w:bookmarkEnd w:id="17"/>
       </w:hyperlink>
     </w:p>
     <w:p>
@@ -2482,10 +2672,10 @@
         </w:rPr>
         <w:t xml:space="preserve">3.1 </w:t>
       </w:r>
-      <w:bookmarkStart w:id="17" w:name="CheckersGame"/>
-      <w:bookmarkStart w:id="18" w:name="CheckersGame2"/>
-      <w:bookmarkEnd w:id="17"/>
+      <w:bookmarkStart w:id="18" w:name="CheckersGame"/>
+      <w:bookmarkStart w:id="19" w:name="CheckersGame2"/>
       <w:bookmarkEnd w:id="18"/>
+      <w:bookmarkEnd w:id="19"/>
       <w:r>
         <w:rPr>
           <w:b/>
@@ -2825,8 +3015,8 @@
           </w:rPr>
           <w:t>Non-Functional Requirements</w:t>
         </w:r>
-        <w:bookmarkStart w:id="19" w:name="NonFunctionalRequirements"/>
-        <w:bookmarkEnd w:id="19"/>
+        <w:bookmarkStart w:id="20" w:name="NonFunctionalRequirements"/>
+        <w:bookmarkEnd w:id="20"/>
       </w:hyperlink>
     </w:p>
     <w:p>
@@ -3234,8 +3424,8 @@
           </w:rPr>
           <w:t>User Interface</w:t>
         </w:r>
-        <w:bookmarkStart w:id="20" w:name="UserInterface"/>
-        <w:bookmarkEnd w:id="20"/>
+        <w:bookmarkStart w:id="21" w:name="UserInterface"/>
+        <w:bookmarkEnd w:id="21"/>
       </w:hyperlink>
     </w:p>
     <w:p>
@@ -7931,8 +8121,8 @@
           </w:rPr>
           <w:t>Use Cases</w:t>
         </w:r>
-        <w:bookmarkStart w:id="21" w:name="UseCases"/>
-        <w:bookmarkEnd w:id="21"/>
+        <w:bookmarkStart w:id="22" w:name="UseCases"/>
+        <w:bookmarkEnd w:id="22"/>
       </w:hyperlink>
     </w:p>
     <w:p>
@@ -7951,8 +8141,8 @@
         </w:rPr>
         <w:t>6.1 Use Case Flow</w:t>
       </w:r>
-      <w:bookmarkStart w:id="22" w:name="UseCaseFlow"/>
-      <w:bookmarkEnd w:id="22"/>
+      <w:bookmarkStart w:id="23" w:name="UseCaseFlow"/>
+      <w:bookmarkEnd w:id="23"/>
     </w:p>
     <w:p>
       <w:pPr>
@@ -7986,8 +8176,8 @@
         </w:rPr>
         <w:t xml:space="preserve">6.2 </w:t>
       </w:r>
-      <w:bookmarkStart w:id="23" w:name="SelectingAChecker"/>
-      <w:bookmarkEnd w:id="23"/>
+      <w:bookmarkStart w:id="24" w:name="SelectingAChecker"/>
+      <w:bookmarkEnd w:id="24"/>
       <w:r>
         <w:rPr>
           <w:b/>
@@ -8131,8 +8321,8 @@
           <w:szCs w:val="28"/>
         </w:rPr>
       </w:pPr>
-      <w:bookmarkStart w:id="24" w:name="EndServer"/>
-      <w:bookmarkEnd w:id="24"/>
+      <w:bookmarkStart w:id="25" w:name="EndServer"/>
+      <w:bookmarkEnd w:id="25"/>
       <w:r>
         <w:rPr>
           <w:b/>
@@ -8960,8 +9150,6 @@
         </w:rPr>
         <w:t>CSV specified to the user’s requirements and a PNG of the plot are saved in the appropriate directory</w:t>
       </w:r>
-      <w:bookmarkStart w:id="25" w:name="_GoBack"/>
-      <w:bookmarkEnd w:id="25"/>
       <w:r>
         <w:rPr>
           <w:sz w:val="24"/>
@@ -9067,7 +9255,7 @@
           <w:rPr>
             <w:noProof/>
           </w:rPr>
-          <w:t>10</w:t>
+          <w:t>2</w:t>
         </w:r>
         <w:r>
           <w:rPr>
@@ -9227,6 +9415,95 @@
     </w:lvl>
   </w:abstractNum>
   <w:abstractNum w:abstractNumId="1" w15:restartNumberingAfterBreak="0">
+    <w:nsid w:val="1F007CCD"/>
+    <w:multiLevelType w:val="hybridMultilevel"/>
+    <w:tmpl w:val="1B3E8F40"/>
+    <w:lvl w:ilvl="0" w:tplc="04090011">
+      <w:start w:val="1"/>
+      <w:numFmt w:val="decimal"/>
+      <w:lvlText w:val="%1)"/>
+      <w:lvlJc w:val="left"/>
+      <w:pPr>
+        <w:ind w:left="720" w:hanging="360"/>
+      </w:pPr>
+      <w:rPr>
+        <w:rFonts w:hint="default"/>
+      </w:rPr>
+    </w:lvl>
+    <w:lvl w:ilvl="1" w:tplc="04090019" w:tentative="1">
+      <w:start w:val="1"/>
+      <w:numFmt w:val="lowerLetter"/>
+      <w:lvlText w:val="%2."/>
+      <w:lvlJc w:val="left"/>
+      <w:pPr>
+        <w:ind w:left="1440" w:hanging="360"/>
+      </w:pPr>
+    </w:lvl>
+    <w:lvl w:ilvl="2" w:tplc="0409001B" w:tentative="1">
+      <w:start w:val="1"/>
+      <w:numFmt w:val="lowerRoman"/>
+      <w:lvlText w:val="%3."/>
+      <w:lvlJc w:val="right"/>
+      <w:pPr>
+        <w:ind w:left="2160" w:hanging="180"/>
+      </w:pPr>
+    </w:lvl>
+    <w:lvl w:ilvl="3" w:tplc="0409000F" w:tentative="1">
+      <w:start w:val="1"/>
+      <w:numFmt w:val="decimal"/>
+      <w:lvlText w:val="%4."/>
+      <w:lvlJc w:val="left"/>
+      <w:pPr>
+        <w:ind w:left="2880" w:hanging="360"/>
+      </w:pPr>
+    </w:lvl>
+    <w:lvl w:ilvl="4" w:tplc="04090019" w:tentative="1">
+      <w:start w:val="1"/>
+      <w:numFmt w:val="lowerLetter"/>
+      <w:lvlText w:val="%5."/>
+      <w:lvlJc w:val="left"/>
+      <w:pPr>
+        <w:ind w:left="3600" w:hanging="360"/>
+      </w:pPr>
+    </w:lvl>
+    <w:lvl w:ilvl="5" w:tplc="0409001B" w:tentative="1">
+      <w:start w:val="1"/>
+      <w:numFmt w:val="lowerRoman"/>
+      <w:lvlText w:val="%6."/>
+      <w:lvlJc w:val="right"/>
+      <w:pPr>
+        <w:ind w:left="4320" w:hanging="180"/>
+      </w:pPr>
+    </w:lvl>
+    <w:lvl w:ilvl="6" w:tplc="0409000F" w:tentative="1">
+      <w:start w:val="1"/>
+      <w:numFmt w:val="decimal"/>
+      <w:lvlText w:val="%7."/>
+      <w:lvlJc w:val="left"/>
+      <w:pPr>
+        <w:ind w:left="5040" w:hanging="360"/>
+      </w:pPr>
+    </w:lvl>
+    <w:lvl w:ilvl="7" w:tplc="04090019" w:tentative="1">
+      <w:start w:val="1"/>
+      <w:numFmt w:val="lowerLetter"/>
+      <w:lvlText w:val="%8."/>
+      <w:lvlJc w:val="left"/>
+      <w:pPr>
+        <w:ind w:left="5760" w:hanging="360"/>
+      </w:pPr>
+    </w:lvl>
+    <w:lvl w:ilvl="8" w:tplc="0409001B" w:tentative="1">
+      <w:start w:val="1"/>
+      <w:numFmt w:val="lowerRoman"/>
+      <w:lvlText w:val="%9."/>
+      <w:lvlJc w:val="right"/>
+      <w:pPr>
+        <w:ind w:left="6480" w:hanging="180"/>
+      </w:pPr>
+    </w:lvl>
+  </w:abstractNum>
+  <w:abstractNum w:abstractNumId="2" w15:restartNumberingAfterBreak="0">
     <w:nsid w:val="25753402"/>
     <w:multiLevelType w:val="multilevel"/>
     <w:tmpl w:val="ADE0F842"/>
@@ -9347,7 +9624,7 @@
       </w:rPr>
     </w:lvl>
   </w:abstractNum>
-  <w:abstractNum w:abstractNumId="2" w15:restartNumberingAfterBreak="0">
+  <w:abstractNum w:abstractNumId="3" w15:restartNumberingAfterBreak="0">
     <w:nsid w:val="33CB28FD"/>
     <w:multiLevelType w:val="hybridMultilevel"/>
     <w:tmpl w:val="5F70A024"/>
@@ -9433,7 +9710,7 @@
       </w:pPr>
     </w:lvl>
   </w:abstractNum>
-  <w:abstractNum w:abstractNumId="3" w15:restartNumberingAfterBreak="0">
+  <w:abstractNum w:abstractNumId="4" w15:restartNumberingAfterBreak="0">
     <w:nsid w:val="37D348B5"/>
     <w:multiLevelType w:val="multilevel"/>
     <w:tmpl w:val="18D63692"/>
@@ -9546,7 +9823,7 @@
       </w:rPr>
     </w:lvl>
   </w:abstractNum>
-  <w:abstractNum w:abstractNumId="4" w15:restartNumberingAfterBreak="0">
+  <w:abstractNum w:abstractNumId="5" w15:restartNumberingAfterBreak="0">
     <w:nsid w:val="56FE1EE1"/>
     <w:multiLevelType w:val="hybridMultilevel"/>
     <w:tmpl w:val="B1CC5076"/>
@@ -9659,7 +9936,7 @@
       </w:rPr>
     </w:lvl>
   </w:abstractNum>
-  <w:abstractNum w:abstractNumId="5" w15:restartNumberingAfterBreak="0">
+  <w:abstractNum w:abstractNumId="6" w15:restartNumberingAfterBreak="0">
     <w:nsid w:val="646F3D12"/>
     <w:multiLevelType w:val="hybridMultilevel"/>
     <w:tmpl w:val="46D48E84"/>
@@ -9772,7 +10049,7 @@
       </w:rPr>
     </w:lvl>
   </w:abstractNum>
-  <w:abstractNum w:abstractNumId="6" w15:restartNumberingAfterBreak="0">
+  <w:abstractNum w:abstractNumId="7" w15:restartNumberingAfterBreak="0">
     <w:nsid w:val="752E3265"/>
     <w:multiLevelType w:val="hybridMultilevel"/>
     <w:tmpl w:val="A38E1A36"/>
@@ -9861,7 +10138,7 @@
       </w:pPr>
     </w:lvl>
   </w:abstractNum>
-  <w:abstractNum w:abstractNumId="7" w15:restartNumberingAfterBreak="0">
+  <w:abstractNum w:abstractNumId="8" w15:restartNumberingAfterBreak="0">
     <w:nsid w:val="767837D5"/>
     <w:multiLevelType w:val="hybridMultilevel"/>
     <w:tmpl w:val="621ADFF2"/>
@@ -9950,7 +10227,7 @@
       </w:pPr>
     </w:lvl>
   </w:abstractNum>
-  <w:abstractNum w:abstractNumId="8" w15:restartNumberingAfterBreak="0">
+  <w:abstractNum w:abstractNumId="9" w15:restartNumberingAfterBreak="0">
     <w:nsid w:val="7A8D38CF"/>
     <w:multiLevelType w:val="multilevel"/>
     <w:tmpl w:val="FA88F676"/>
@@ -10071,7 +10348,7 @@
       </w:rPr>
     </w:lvl>
   </w:abstractNum>
-  <w:abstractNum w:abstractNumId="9" w15:restartNumberingAfterBreak="0">
+  <w:abstractNum w:abstractNumId="10" w15:restartNumberingAfterBreak="0">
     <w:nsid w:val="7C8A0E50"/>
     <w:multiLevelType w:val="hybridMultilevel"/>
     <w:tmpl w:val="99B8AE5C"/>
@@ -10157,7 +10434,7 @@
       </w:pPr>
     </w:lvl>
   </w:abstractNum>
-  <w:abstractNum w:abstractNumId="10" w15:restartNumberingAfterBreak="0">
+  <w:abstractNum w:abstractNumId="11" w15:restartNumberingAfterBreak="0">
     <w:nsid w:val="7D4E7D82"/>
     <w:multiLevelType w:val="hybridMultilevel"/>
     <w:tmpl w:val="806AC1B0"/>
@@ -10244,37 +10521,40 @@
     </w:lvl>
   </w:abstractNum>
   <w:num w:numId="1">
-    <w:abstractNumId w:val="1"/>
+    <w:abstractNumId w:val="2"/>
   </w:num>
   <w:num w:numId="2">
     <w:abstractNumId w:val="0"/>
   </w:num>
   <w:num w:numId="3">
+    <w:abstractNumId w:val="4"/>
+  </w:num>
+  <w:num w:numId="4">
+    <w:abstractNumId w:val="5"/>
+  </w:num>
+  <w:num w:numId="5">
+    <w:abstractNumId w:val="6"/>
+  </w:num>
+  <w:num w:numId="6">
+    <w:abstractNumId w:val="11"/>
+  </w:num>
+  <w:num w:numId="7">
+    <w:abstractNumId w:val="10"/>
+  </w:num>
+  <w:num w:numId="8">
+    <w:abstractNumId w:val="7"/>
+  </w:num>
+  <w:num w:numId="9">
+    <w:abstractNumId w:val="9"/>
+  </w:num>
+  <w:num w:numId="10">
     <w:abstractNumId w:val="3"/>
   </w:num>
-  <w:num w:numId="4">
-    <w:abstractNumId w:val="4"/>
-  </w:num>
-  <w:num w:numId="5">
-    <w:abstractNumId w:val="5"/>
-  </w:num>
-  <w:num w:numId="6">
-    <w:abstractNumId w:val="10"/>
-  </w:num>
-  <w:num w:numId="7">
-    <w:abstractNumId w:val="9"/>
-  </w:num>
-  <w:num w:numId="8">
-    <w:abstractNumId w:val="6"/>
-  </w:num>
-  <w:num w:numId="9">
+  <w:num w:numId="11">
     <w:abstractNumId w:val="8"/>
   </w:num>
-  <w:num w:numId="10">
-    <w:abstractNumId w:val="2"/>
-  </w:num>
-  <w:num w:numId="11">
-    <w:abstractNumId w:val="7"/>
+  <w:num w:numId="12">
+    <w:abstractNumId w:val="1"/>
   </w:num>
 </w:numbering>
 </file>
@@ -11285,7 +11565,7 @@
       <inkml:brushProperty name="fitToCurve" value="1"/>
     </inkml:brush>
   </inkml:definitions>
-  <inkml:trace contextRef="#ctx0" brushRef="#br0">445 0 806 0,'-4'13'72'0,"-3"-3"-58"0,3 4-14 0,-8 0 0 16,5-1 348-16,-1 7 66 0,-12-6 14 0,2 6 2 16,-1 0-310-16,4 4-63 0,0-4-12 0,11 4-2 15,-15 3-29-15,11 4-6 0,5 2 0 0,3-2-8 16,0-4 0-16,0 0-16 0,3-3 2 0,1-7 0 15,7-1-30-15,-7 0-7 0,4 1-1 0,3 0 0 16,-3-3-5-16,3-4-2 0,-3-3 0 0,7 3 0 16,-12-3 18-16,5-1 3 0,-1 5 1 0,2-1 0 0,2-7 37 0,-11-3 0 15,0 0 0-15,0 10 0 0,-7 0 48 0,-2 1 12 16,-2-1 1-16,0 3 1 0,-4 1-6 0,3-1-2 16,-7 4 0-16,4 0 0 0,4 3-2 0,-5-3-1 15,-7 0 0-15,-3 0 0 0,7 0-13 0,-8 0-2 16,7 0-1-16,2 0 0 0,-5-4-25 0,8 1-10 15,0-4 8-15,3-3-8 16,-6-7-111-16,1-4-27 0,-13-2-6 0,11-8-911 0</inkml:trace>
+  <inkml:trace contextRef="#ctx0" brushRef="#br0">441 0 806 0,'-4'13'72'0,"-3"-3"-58"0,3 4-14 0,-8 0 0 16,5-1 348-16,-1 7 66 0,-11-6 14 0,1 6 2 16,-1 0-310-16,4 4-63 0,0-4-12 0,11 4-2 15,-15 3-29-15,11 4-6 0,5 2 0 0,3-2-8 16,0-4 0-16,0 0-16 0,3-3 2 0,1-7 0 15,7 0-30-15,-7-1-7 0,4 1-1 0,3 0 0 16,-3-3-5-16,3-4-2 0,-3-3 0 0,7 3 0 16,-12-3 18-16,5-1 3 0,-1 5 1 0,1-1 0 0,3-7 37 0,-11-3 0 15,0 0 0-15,0 10 0 0,-7 0 48 0,-1 1 12 16,-3-1 1-16,0 3 1 0,-4 1-6 0,3-1-2 16,-7 4 0-16,4 0 0 0,4 3-2 0,-4-3-1 15,-8 0 0-15,-3 0 0 0,7 0-13 0,-8 0-2 16,8 0-1-16,1 0 0 0,-5-4-25 0,8 1-10 15,0-4 8-15,3-3-8 16,-6-7-111-16,2-4-27 0,-14-2-6 0,11-8-911 0</inkml:trace>
 </inkml:ink>
 </file>
 
@@ -12215,7 +12495,7 @@
       <inkml:brushProperty name="fitToCurve" value="1"/>
     </inkml:brush>
   </inkml:definitions>
-  <inkml:trace contextRef="#ctx0" brushRef="#br0">42 0 806 0,'0'0'36'0,"0"0"7"0,0 0-35 0,-8 7-8 0,4 3 0 0,0 3 0 15,0 1 291-15,-3 0 56 0,3-1 11 0,-4 4 2 16,5-3-277-16,3 2-56 0,3-2-11 0,-3 3-3 16,8 0-5-16,-4-4-8 0,7 1 11 0,5 3-11 0,-5-4 0 0,0-2 0 15,5-1 0-15,3 0 0 0,0 0-12 0,4 0-2 16,-12-3-1-16,8 3 0 15,-1-3-10-15,1 0-3 0,-4 0 0 0,4-4 0 0,1 0 12 0,-1 4 3 16,-4-4 0-16,0 1 0 0,-15-4 13 0,8 7 0 16,-8-7 0-16,0 0 0 0,0 0 9 0,0 0 5 15,15 6 1-15,-15-6 0 0,0 0 11 0,11 10 2 16,-3 0 1-16,0 0 0 0,3-3-12 0,-11 3-2 16,-11 3-1-16,-5 1 0 0,5-1-14 0,-4 11 0 15,3 10 8-15,-7 0-8 0,0-4-14 0,4 1-6 16,-4-7 0-16,4-1-1 15,-1-2-19-15,1-4-3 0,-3-1-1 0,7-5-553 16,-8-5-111-16</inkml:trace>
+  <inkml:trace contextRef="#ctx0" brushRef="#br0">42 0 806 0,'0'0'36'0,"0"0"7"0,0 0-35 0,-8 7-8 0,4 3 0 0,0 3 0 15,0 1 291-15,-3 0 56 0,3-1 11 0,-4 4 2 16,5-3-277-16,3 2-56 0,3-2-11 0,-3 3-3 16,8 0-5-16,-4-4-8 0,7 1 11 0,5 3-11 0,-5-4 0 0,0-2 0 15,5-1 0-15,3 0 0 0,0 0-12 0,4 0-2 16,-12-3-1-16,8 3 0 15,1-3-10-15,-1 0-3 0,-4 0 0 0,4-4 0 0,1 0 12 0,-1 4 3 16,-4-4 0-16,0 1 0 0,-15-4 13 0,8 7 0 16,-8-7 0-16,0 0 0 0,0 0 9 0,0 0 5 15,15 6 1-15,-15-6 0 0,0 0 11 0,11 10 2 16,-3 0 1-16,0 0 0 0,3-3-12 0,-11 3-2 16,-11 3-1-16,-5 1 0 0,5-1-14 0,-4 11 0 15,3 10 8-15,-7 0-8 0,0-4-14 0,4 1-6 16,-4-7 0-16,4-1-1 15,-1-2-19-15,1-4-3 0,-5-1-1 0,9-5-553 16,-8-5-111-16</inkml:trace>
 </inkml:ink>
 </file>
 
@@ -12365,7 +12645,7 @@
       <inkml:brushProperty name="fitToCurve" value="1"/>
     </inkml:brush>
   </inkml:definitions>
-  <inkml:trace contextRef="#ctx0" brushRef="#br0">212 131 748 0,'-11'14'33'0,"-5"-7"7"0,-6 0-32 0,-5 3-8 16,12-3 0-16,-8 3 0 0,12-1 150 0,-5 5 28 16,1-1 6-16,4 1 0 0,-1 6-140 0,9 1-28 15,-5-1-5-15,4 10-2 0,-3 4-9 0,3 0 0 16,4 4-10-16,-4-5 10 0,-4 1-9 0,16-4 9 16,-4-2-8-16,0-4 8 0,7-8 0 0,-3 1 0 0,7 0 0 0,-11-4 0 15,15-6 0-15,-12 0 9 0,12-7 0 0,-19 0 0 16,0-3 23-16,15-8 4 0,8-6 0 0,-8-3 1 15,1 0-3-15,6-10-1 0,-6-8 0 0,-1-3 0 16,8 5-24-16,-12-5-9 0,0 3 0 0,-7 1 9 16,8-3-9-16,-9 3 0 0,-3-1 0 0,0 5 0 15,0-1 0-15,0 3 0 0,-3 1 0 0,3 3 0 16,0 7 0-16,0 3 0 0,0 7 0 0,3-1 0 16,-3 11 0-16,0 0 0 0,0 0 0 0,0 0 0 15,0 0-22-15,8 7-3 0,-4 4-1 16,7-1-464-16,-7 0-93 0</inkml:trace>
+  <inkml:trace contextRef="#ctx0" brushRef="#br0">212 132 748 0,'-11'14'33'0,"-5"-7"7"0,-6 0-32 0,-5 3-8 16,12-3 0-16,-8 3 0 0,12 0 150 0,-5 4 28 16,1-1 6-16,4 1 0 0,-1 6-140 0,9 1-28 15,-5-1-5-15,4 11-2 0,-3 3-9 0,3 0 0 16,4 4-10-16,-4-4 10 0,-4 0-9 0,16-4 9 16,-4-2-8-16,0-4 8 0,7-7 0 0,-3 0 0 0,7 0 0 0,-11-4 0 15,15-6 0-15,-12 0 9 0,12-7 0 0,-19 0 0 16,0-3 23-16,15-8 4 0,8-6 0 0,-8-3 1 15,1-1-3-15,6-9-1 0,-6-8 0 0,-1-3 0 16,8 4-24-16,-12-4-9 0,0 3 0 0,-7 1 9 16,8-4-9-16,-9 4 0 0,-3-1 0 0,0 4 0 15,0 0 0-15,0 3 0 0,-3 1 0 0,3 2 0 16,0 8 0-16,0 3 0 0,0 7 0 0,3-1 0 16,-3 11 0-16,0 0 0 0,0 0 0 0,0 0 0 15,0 0-22-15,8 7-3 0,-4 4-1 16,7-1-464-16,-7 0-93 0</inkml:trace>
 </inkml:ink>
 </file>
 
@@ -12905,7 +13185,7 @@
       <inkml:brushProperty name="fitToCurve" value="1"/>
     </inkml:brush>
   </inkml:definitions>
-  <inkml:trace contextRef="#ctx0" brushRef="#br0">79 30 2224 0,'-19'30'99'0,"10"-9"20"0,2 9-95 0,-4 7-24 16,3 4 0-16,-3-1 0 15,0 4-20-15,7-6-9 0,4 2-2 0,4-6 0 0,7 0 31 0,0 0 18 16,-3-7-2-16,10-4-1 0,2-2-15 0,-1-8 0 15,7-6 8-15,-7-4-8 16,3-3-20-16,1-10-8 0,4 0 0 0,-1-7-1 16,-8-3-13-16,12-7-2 0,-14 0-1 0,3-4 0 15,0 1-2-15,-8-1 0 0,-11 4 0 0,-8-3 0 0,5-4 47 0,-5 4 0 16,4 3 0-16,-7 3 0 0,-4 4 61 0,3 3 15 0,-3 0 4 0,4 3 0 16,0 1-23-16,-1 3-4 0,9 0-1 0,-9-1 0 15,9-2-27-15,3 3-5 0,-8 3-2 0,8-3 0 31,0 0-104-31,0 3-21 0,8 4-4 0</inkml:trace>
+  <inkml:trace contextRef="#ctx0" brushRef="#br0">79 30 2224 0,'-19'30'99'0,"11"-9"20"0,1 9-95 0,-4 7-24 16,2 4 0-16,-2-1 0 15,0 4-20-15,7-6-9 0,4 2-2 0,4-6 0 0,7 0 31 0,0 0 18 16,-2-7-2-16,9-4-1 0,1-2-15 0,1-8 0 15,6-6 8-15,-7-4-8 16,4-3-20-16,-1-10-8 0,6 0 0 0,-2-7-1 16,-8-3-13-16,13-7-2 0,-16 0-1 0,5-4 0 15,-1 1-2-15,-8-1 0 0,-11 4 0 0,-8-3 0 0,5-4 47 0,-5 4 0 16,4 3 0-16,-8 3 0 0,-3 4 61 0,4 3 15 0,-4 0 4 0,4 3 0 16,-1 1-23-16,0 3-4 0,9 0-1 0,-9-1 0 15,9-2-27-15,3 3-5 0,-8 3-2 0,8-3 0 31,0 0-104-31,0 3-21 0,8 4-4 0</inkml:trace>
 </inkml:ink>
 </file>
 
@@ -13475,7 +13755,7 @@
       <inkml:brushProperty name="fitToCurve" value="1"/>
     </inkml:brush>
   </inkml:definitions>
-  <inkml:trace contextRef="#ctx0" brushRef="#br0">471 0 748 0,'-8'10'67'0,"1"-3"-54"15,-12 0-13-15,3 3 0 0,1 3 301 0,-12 8 58 16,0 9 11-16,1-3 2 0,3 0-241 0,-3 0-49 15,-1 0-10-15,3 4-1 0,9-7-21 0,0-1-4 16,-8-1-1-16,8-2 0 0,0-3-31 0,4-4-6 0,3-2-8 0,4 2 11 16,4-13-11-16,4 7 0 0,15 0-10 0,-11-4 10 31,11-3-44-31,-4 0-4 0,0 3 0 0,8 1 0 16,-8-1-11-16,8 0-2 0,-4 1-1 0,4-4 0 0,-8 3 37 0,0 4 7 0,4-4 2 0,-4 1 0 15,-3 6 16-15,-1-3 0 0,5-4-8 0,-4 4 8 16,-1 3 18-16,-7-3 7 0,-4 3 2 0,0 0 0 15,0 4 24-15,-4 3 5 0,-7 6 0 0,-1 1 1 16,-4 0-18-16,-7 9-4 0,8 8-1 0,-7 3 0 16,6 0-12-16,-6 3-2 0,-5-3-1 0,0 1 0 15,-11-1-7-15,11-3-2 0,5-4 0 0,-5-3 0 16,1-4-10-16,6-6 0 0,1-7 9 0,0-3-9 16,8-8 0-16,-1-6-20 0,-3-6 4 0,7-8-1120 15</inkml:trace>
+  <inkml:trace contextRef="#ctx0" brushRef="#br0">475 0 748 0,'-8'10'67'0,"1"-3"-54"15,-13 0-13-15,4 3 0 0,1 3 301 0,-11 8 58 16,-2 9 11-16,2-3 2 0,2 0-241 0,-2 0-49 15,-1 0-10-15,3 4-1 0,9-7-21 0,0-1-4 16,-9-2-1-16,9-1 0 0,0-3-31 0,4-4-6 0,3-2-8 0,4 2 11 16,4-13-11-16,4 7 0 0,15 0-10 0,-11-4 10 31,11-3-44-31,-3 0-4 0,-1 3 0 0,8 1 0 16,-8-1-11-16,8 0-2 0,-4 1-1 0,4-4 0 0,-7 3 37 0,-1 4 7 0,4-4 2 0,-4 1 0 15,-2 6 16-15,-2-3 0 0,4-4-8 0,-3 4 8 16,-1 3 18-16,-7-3 7 0,-4 3 2 0,0 0 0 15,0 4 24-15,-4 3 5 0,-7 6 0 0,-1 1 1 16,-3 0-18-16,-9 9-4 0,9 8-1 0,-7 3 0 16,6 0-12-16,-7 3-2 0,-4-3-1 0,0 0 0 15,-11 0-7-15,10-3-2 0,6-4 0 0,-5-3 0 16,0-4-10-16,8-6 0 0,0-7 9 0,-1-3-9 16,9-8 0-16,-1-6-20 0,-3-6 4 0,7-8-1120 15</inkml:trace>
 </inkml:ink>
 </file>
 
@@ -13895,7 +14175,7 @@
 </file>
 
 <file path=customXml/itemProps1.xml><?xml version="1.0" encoding="utf-8"?>
-<ds:datastoreItem xmlns:ds="http://schemas.openxmlformats.org/officeDocument/2006/customXml" ds:itemID="{4540F314-7815-48E1-8332-B85748E41188}">
+<ds:datastoreItem xmlns:ds="http://schemas.openxmlformats.org/officeDocument/2006/customXml" ds:itemID="{6F33AB9A-9052-441F-BCB7-00086BC81292}">
   <ds:schemaRefs>
     <ds:schemaRef ds:uri="http://schemas.openxmlformats.org/officeDocument/2006/bibliography"/>
   </ds:schemaRefs>

</xml_diff>

<commit_message>
Add Define Success TXT
</commit_message>
<xml_diff>
--- a/Documentation/Requirements.docx
+++ b/Documentation/Requirements.docx
@@ -848,6 +848,16 @@
               </w:rPr>
               <w:t>Add section about anonymous data</w:t>
             </w:r>
+            <w:r>
+              <w:rPr>
+                <w:b/>
+                <w:sz w:val="40"/>
+                <w:szCs w:val="40"/>
+              </w:rPr>
+              <w:t>.</w:t>
+            </w:r>
+            <w:bookmarkStart w:id="0" w:name="_GoBack"/>
+            <w:bookmarkEnd w:id="0"/>
           </w:p>
         </w:tc>
         <w:tc>
@@ -926,8 +936,14 @@
                 <w:szCs w:val="40"/>
               </w:rPr>
             </w:pPr>
-            <w:bookmarkStart w:id="0" w:name="_GoBack"/>
-            <w:bookmarkEnd w:id="0"/>
+            <w:r>
+              <w:rPr>
+                <w:b/>
+                <w:sz w:val="40"/>
+                <w:szCs w:val="40"/>
+              </w:rPr>
+              <w:t>Update idea of decrypting app for their end.</w:t>
+            </w:r>
           </w:p>
         </w:tc>
         <w:tc>
@@ -14175,7 +14191,7 @@
 </file>
 
 <file path=customXml/itemProps1.xml><?xml version="1.0" encoding="utf-8"?>
-<ds:datastoreItem xmlns:ds="http://schemas.openxmlformats.org/officeDocument/2006/customXml" ds:itemID="{6F33AB9A-9052-441F-BCB7-00086BC81292}">
+<ds:datastoreItem xmlns:ds="http://schemas.openxmlformats.org/officeDocument/2006/customXml" ds:itemID="{F43EF951-5BF6-478A-BA2A-1DACC5F0B85B}">
   <ds:schemaRefs>
     <ds:schemaRef ds:uri="http://schemas.openxmlformats.org/officeDocument/2006/bibliography"/>
   </ds:schemaRefs>

</xml_diff>